<commit_message>
Renaming off files. Temporary edit version of doc.
</commit_message>
<xml_diff>
--- a/A target and two drugs for SARS-CoV-2 found by paralog search_edit.docx
+++ b/A target and two drugs for SARS-CoV-2 found by paralog search_edit.docx
@@ -2631,11 +2631,17 @@
     <w:p>
       <w:pPr>
         <w:spacing w:after="0" w:line="480" w:lineRule="auto"/>
-      </w:pPr>
-    </w:p>
-    <w:p>
-      <w:pPr>
-        <w:spacing w:after="0" w:line="480" w:lineRule="auto"/>
+        <w:rPr>
+          <w:del w:id="0" w:author="Jeremy Singer" w:date="2020-08-27T13:44:00Z"/>
+        </w:rPr>
+      </w:pPr>
+    </w:p>
+    <w:p>
+      <w:pPr>
+        <w:spacing w:after="0" w:line="480" w:lineRule="auto"/>
+        <w:rPr>
+          <w:ins w:id="1" w:author="Jeremy Singer" w:date="2020-08-27T16:43:00Z"/>
+        </w:rPr>
       </w:pPr>
       <w:r>
         <w:t xml:space="preserve">From the psql database query prompt, the data were imported into the </w:t>
@@ -2650,6 +2656,11 @@
       <w:r>
         <w:t xml:space="preserve"> database:</w:t>
       </w:r>
+    </w:p>
+    <w:p>
+      <w:pPr>
+        <w:spacing w:after="0" w:line="480" w:lineRule="auto"/>
+      </w:pPr>
     </w:p>
     <w:p>
       <w:pPr>
@@ -2664,8 +2675,8 @@
           <w:szCs w:val="18"/>
         </w:rPr>
       </w:pPr>
-      <w:commentRangeStart w:id="0"/>
-      <w:commentRangeStart w:id="1"/>
+      <w:commentRangeStart w:id="2"/>
+      <w:commentRangeStart w:id="3"/>
       <w:r>
         <w:rPr>
           <w:rFonts w:ascii="Lucida Console" w:hAnsi="Lucida Console" w:cs="Lucida Console"/>
@@ -2862,19 +2873,19 @@
         </w:rPr>
         <w:t xml:space="preserve"> where tax_id is null;</w:t>
       </w:r>
-      <w:commentRangeEnd w:id="0"/>
+      <w:commentRangeEnd w:id="2"/>
       <w:r>
         <w:rPr>
           <w:rStyle w:val="CommentReference"/>
         </w:rPr>
-        <w:commentReference w:id="0"/>
-      </w:r>
-      <w:commentRangeEnd w:id="1"/>
+        <w:commentReference w:id="2"/>
+      </w:r>
+      <w:commentRangeEnd w:id="3"/>
       <w:r>
         <w:rPr>
           <w:rStyle w:val="CommentReference"/>
         </w:rPr>
-        <w:commentReference w:id="1"/>
+        <w:commentReference w:id="3"/>
       </w:r>
     </w:p>
     <w:p>
@@ -2934,6 +2945,7 @@
         <w:rPr>
           <w:rFonts w:cstheme="minorHAnsi"/>
         </w:rPr>
+        <w:lastRenderedPageBreak/>
         <w:t xml:space="preserve">Kmeans analysis provided a similarity threshold for selecting targets interestingly similar to </w:t>
       </w:r>
       <w:r>
@@ -3754,7 +3766,25 @@
         <w:rPr>
           <w:bCs/>
         </w:rPr>
-        <w:t xml:space="preserve">Figure 3 shows how sequence similarity </w:t>
+        <w:t xml:space="preserve">Figure </w:t>
+      </w:r>
+      <w:r>
+        <w:rPr>
+          <w:bCs/>
+        </w:rPr>
+        <w:t>4</w:t>
+      </w:r>
+      <w:r>
+        <w:rPr>
+          <w:bCs/>
+        </w:rPr>
+        <w:t xml:space="preserve"> </w:t>
+      </w:r>
+      <w:r>
+        <w:rPr>
+          <w:bCs/>
+        </w:rPr>
+        <w:t xml:space="preserve">shows how sequence similarity </w:t>
       </w:r>
       <w:r>
         <w:rPr>
@@ -3778,20 +3808,12 @@
         </w:rPr>
         <w:t xml:space="preserve">Fig </w:t>
       </w:r>
-      <w:commentRangeStart w:id="2"/>
-      <w:r>
-        <w:rPr>
-          <w:b/>
-          <w:bCs/>
-        </w:rPr>
-        <w:t>3</w:t>
-      </w:r>
-      <w:commentRangeEnd w:id="2"/>
-      <w:r>
-        <w:rPr>
-          <w:rStyle w:val="CommentReference"/>
-        </w:rPr>
-        <w:commentReference w:id="2"/>
+      <w:r>
+        <w:rPr>
+          <w:b/>
+          <w:bCs/>
+        </w:rPr>
+        <w:t>4</w:t>
       </w:r>
       <w:r>
         <w:rPr>
@@ -3904,8 +3926,8 @@
                 <w:szCs w:val="16"/>
               </w:rPr>
             </w:pPr>
-            <w:commentRangeStart w:id="3"/>
             <w:commentRangeStart w:id="4"/>
+            <w:commentRangeStart w:id="5"/>
             <w:r>
               <w:rPr>
                 <w:rFonts w:ascii="Lucida Console" w:eastAsia="Times New Roman" w:hAnsi="Lucida Console" w:cs="Courier New"/>
@@ -4277,18 +4299,18 @@
               </w:rPr>
               <w:t>1572 ORFs were found.</w:t>
             </w:r>
-            <w:commentRangeEnd w:id="3"/>
+            <w:commentRangeEnd w:id="4"/>
             <w:r>
               <w:rPr>
                 <w:rStyle w:val="CommentReference"/>
               </w:rPr>
-              <w:commentReference w:id="3"/>
+              <w:commentReference w:id="4"/>
             </w:r>
             <w:r>
               <w:rPr>
                 <w:rStyle w:val="CommentReference"/>
               </w:rPr>
-              <w:commentReference w:id="4"/>
+              <w:commentReference w:id="5"/>
             </w:r>
           </w:p>
           <w:p>
@@ -4304,7 +4326,7 @@
           </w:p>
         </w:tc>
       </w:tr>
-      <w:commentRangeEnd w:id="4"/>
+      <w:commentRangeEnd w:id="5"/>
     </w:tbl>
     <w:p>
       <w:pPr>
@@ -4484,16 +4506,9 @@
       <w:r>
         <w:t>.</w:t>
       </w:r>
-      <w:ins w:id="5" w:author="Jeremy Singer" w:date="2020-08-25T13:25:00Z">
-        <w:r>
-          <w:t xml:space="preserve">  </w:t>
-        </w:r>
-      </w:ins>
-      <w:ins w:id="6" w:author="Jeremy Singer" w:date="2020-08-25T13:26:00Z">
-        <w:r>
-          <w:t>(See Fig 6 for jackhmmer summary.)</w:t>
-        </w:r>
-      </w:ins>
+      <w:r>
+        <w:t xml:space="preserve">  (See Fig 6 for jackhmmer summary.)</w:t>
+      </w:r>
     </w:p>
     <w:p>
       <w:pPr>
@@ -4510,19 +4525,11 @@
         </w:rPr>
         <w:t xml:space="preserve">Fig </w:t>
       </w:r>
-      <w:commentRangeStart w:id="7"/>
-      <w:r>
-        <w:rPr>
-          <w:b/>
-        </w:rPr>
-        <w:t>4</w:t>
-      </w:r>
-      <w:commentRangeEnd w:id="7"/>
-      <w:r>
-        <w:rPr>
-          <w:rStyle w:val="CommentReference"/>
-        </w:rPr>
-        <w:commentReference w:id="7"/>
+      <w:r>
+        <w:rPr>
+          <w:b/>
+        </w:rPr>
+        <w:t>6</w:t>
       </w:r>
       <w:r>
         <w:rPr>
@@ -4691,16 +4698,9 @@
       <w:r>
         <w:t xml:space="preserve">Figure </w:t>
       </w:r>
-      <w:del w:id="8" w:author="Jeremy Singer" w:date="2020-08-25T13:25:00Z">
-        <w:r>
-          <w:delText xml:space="preserve">5 </w:delText>
-        </w:r>
-      </w:del>
-      <w:ins w:id="9" w:author="Jeremy Singer" w:date="2020-08-25T13:25:00Z">
-        <w:r>
-          <w:t xml:space="preserve">7 </w:t>
-        </w:r>
-      </w:ins>
+      <w:r>
+        <w:t xml:space="preserve">7 </w:t>
+      </w:r>
       <w:r>
         <w:t xml:space="preserve">shows a </w:t>
       </w:r>
@@ -4729,19 +4729,11 @@
         </w:rPr>
         <w:t xml:space="preserve">Fig </w:t>
       </w:r>
-      <w:commentRangeStart w:id="10"/>
-      <w:r>
-        <w:rPr>
-          <w:b/>
-        </w:rPr>
-        <w:t>5</w:t>
-      </w:r>
-      <w:commentRangeEnd w:id="10"/>
-      <w:r>
-        <w:rPr>
-          <w:rStyle w:val="CommentReference"/>
-        </w:rPr>
-        <w:commentReference w:id="10"/>
+      <w:r>
+        <w:rPr>
+          <w:b/>
+        </w:rPr>
+        <w:t>7</w:t>
       </w:r>
       <w:r>
         <w:rPr>
@@ -4906,16 +4898,9 @@
       <w:r>
         <w:t xml:space="preserve">Figure </w:t>
       </w:r>
-      <w:del w:id="11" w:author="Jeremy Singer" w:date="2020-08-25T13:25:00Z">
-        <w:r>
-          <w:delText xml:space="preserve">6 </w:delText>
-        </w:r>
-      </w:del>
-      <w:ins w:id="12" w:author="Jeremy Singer" w:date="2020-08-25T13:25:00Z">
-        <w:r>
-          <w:t xml:space="preserve">8 </w:t>
-        </w:r>
-      </w:ins>
+      <w:r>
+        <w:t xml:space="preserve">8 </w:t>
+      </w:r>
       <w:r>
         <w:t>shows kmeans distribution of scores with two clusters.</w:t>
       </w:r>
@@ -4925,18 +4910,10 @@
         <w:spacing w:after="0" w:line="480" w:lineRule="auto"/>
       </w:pPr>
       <w:r>
-        <w:t xml:space="preserve">Fig </w:t>
-      </w:r>
-      <w:commentRangeStart w:id="13"/>
-      <w:r>
-        <w:t>6</w:t>
-      </w:r>
-      <w:commentRangeEnd w:id="13"/>
-      <w:r>
-        <w:rPr>
-          <w:rStyle w:val="CommentReference"/>
-        </w:rPr>
-        <w:commentReference w:id="13"/>
+        <w:t>Fig</w:t>
+      </w:r>
+      <w:r>
+        <w:t xml:space="preserve"> 8</w:t>
       </w:r>
       <w:r>
         <w:t>. Kmeans selection threshold for SARS-CoV-2.</w:t>
@@ -6734,8 +6711,8 @@
           <w:szCs w:val="16"/>
         </w:rPr>
       </w:pPr>
-      <w:commentRangeStart w:id="14"/>
-      <w:commentRangeStart w:id="15"/>
+      <w:commentRangeStart w:id="6"/>
+      <w:commentRangeStart w:id="7"/>
       <w:r>
         <w:rPr>
           <w:rFonts w:ascii="Lucida Console" w:hAnsi="Lucida Console" w:cstheme="minorHAnsi"/>
@@ -6744,19 +6721,19 @@
         </w:rPr>
         <w:t>select</w:t>
       </w:r>
-      <w:commentRangeEnd w:id="14"/>
+      <w:commentRangeEnd w:id="6"/>
       <w:r>
         <w:rPr>
           <w:rStyle w:val="CommentReference"/>
         </w:rPr>
-        <w:commentReference w:id="14"/>
-      </w:r>
-      <w:commentRangeEnd w:id="15"/>
+        <w:commentReference w:id="6"/>
+      </w:r>
+      <w:commentRangeEnd w:id="7"/>
       <w:r>
         <w:rPr>
           <w:rStyle w:val="CommentReference"/>
         </w:rPr>
-        <w:commentReference w:id="15"/>
+        <w:commentReference w:id="7"/>
       </w:r>
       <w:r>
         <w:rPr>
@@ -7232,7 +7209,7 @@
       <w:pPr>
         <w:spacing w:after="0" w:line="240" w:lineRule="auto"/>
         <w:rPr>
-          <w:ins w:id="16" w:author="Eric D. Fischbach" w:date="2020-08-03T16:39:00Z"/>
+          <w:ins w:id="8" w:author="Eric D. Fischbach" w:date="2020-08-03T16:39:00Z"/>
           <w:rFonts w:ascii="Lucida Console" w:hAnsi="Lucida Console" w:cstheme="minorHAnsi"/>
           <w:sz w:val="16"/>
           <w:szCs w:val="16"/>
@@ -7401,8 +7378,8 @@
           <w:szCs w:val="18"/>
         </w:rPr>
       </w:pPr>
-      <w:commentRangeStart w:id="17"/>
-      <w:commentRangeStart w:id="18"/>
+      <w:commentRangeStart w:id="9"/>
+      <w:commentRangeStart w:id="10"/>
       <w:r>
         <w:rPr>
           <w:rFonts w:ascii="Lucida Console" w:hAnsi="Lucida Console" w:cstheme="minorHAnsi"/>
@@ -7411,19 +7388,19 @@
         </w:rPr>
         <w:t>select</w:t>
       </w:r>
-      <w:commentRangeEnd w:id="17"/>
+      <w:commentRangeEnd w:id="9"/>
       <w:r>
         <w:rPr>
           <w:rStyle w:val="CommentReference"/>
         </w:rPr>
-        <w:commentReference w:id="17"/>
-      </w:r>
-      <w:commentRangeEnd w:id="18"/>
+        <w:commentReference w:id="9"/>
+      </w:r>
+      <w:commentRangeEnd w:id="10"/>
       <w:r>
         <w:rPr>
           <w:rStyle w:val="CommentReference"/>
         </w:rPr>
-        <w:commentReference w:id="18"/>
+        <w:commentReference w:id="10"/>
       </w:r>
       <w:r>
         <w:rPr>
@@ -7616,8 +7593,8 @@
           <w:szCs w:val="18"/>
         </w:rPr>
       </w:pPr>
-      <w:commentRangeStart w:id="19"/>
-      <w:commentRangeStart w:id="20"/>
+      <w:commentRangeStart w:id="11"/>
+      <w:commentRangeStart w:id="12"/>
       <w:r>
         <w:rPr>
           <w:rFonts w:ascii="Lucida Console" w:hAnsi="Lucida Console" w:cstheme="minorHAnsi"/>
@@ -7626,19 +7603,19 @@
         </w:rPr>
         <w:t xml:space="preserve">select </w:t>
       </w:r>
-      <w:commentRangeEnd w:id="19"/>
+      <w:commentRangeEnd w:id="11"/>
       <w:r>
         <w:rPr>
           <w:rStyle w:val="CommentReference"/>
         </w:rPr>
-        <w:commentReference w:id="19"/>
-      </w:r>
-      <w:commentRangeEnd w:id="20"/>
+        <w:commentReference w:id="11"/>
+      </w:r>
+      <w:commentRangeEnd w:id="12"/>
       <w:r>
         <w:rPr>
           <w:rStyle w:val="CommentReference"/>
         </w:rPr>
-        <w:commentReference w:id="20"/>
+        <w:commentReference w:id="12"/>
       </w:r>
       <w:proofErr w:type="gramStart"/>
       <w:r>
@@ -7994,8 +7971,8 @@
           <w:szCs w:val="18"/>
         </w:rPr>
       </w:pPr>
-      <w:commentRangeStart w:id="21"/>
-      <w:commentRangeStart w:id="22"/>
+      <w:commentRangeStart w:id="13"/>
+      <w:commentRangeStart w:id="14"/>
       <w:r>
         <w:rPr>
           <w:rFonts w:ascii="Lucida Console" w:hAnsi="Lucida Console"/>
@@ -8004,19 +7981,19 @@
         </w:rPr>
         <w:t xml:space="preserve">select </w:t>
       </w:r>
-      <w:commentRangeEnd w:id="21"/>
+      <w:commentRangeEnd w:id="13"/>
       <w:r>
         <w:rPr>
           <w:rStyle w:val="CommentReference"/>
         </w:rPr>
-        <w:commentReference w:id="21"/>
-      </w:r>
-      <w:commentRangeEnd w:id="22"/>
+        <w:commentReference w:id="13"/>
+      </w:r>
+      <w:commentRangeEnd w:id="14"/>
       <w:r>
         <w:rPr>
           <w:rStyle w:val="CommentReference"/>
         </w:rPr>
-        <w:commentReference w:id="22"/>
+        <w:commentReference w:id="14"/>
       </w:r>
       <w:proofErr w:type="gramStart"/>
       <w:r>
@@ -8273,8 +8250,8 @@
           <w:szCs w:val="18"/>
         </w:rPr>
       </w:pPr>
-      <w:commentRangeStart w:id="23"/>
-      <w:commentRangeStart w:id="24"/>
+      <w:commentRangeStart w:id="15"/>
+      <w:commentRangeStart w:id="16"/>
       <w:r>
         <w:rPr>
           <w:rFonts w:ascii="Lucida Console" w:hAnsi="Lucida Console"/>
@@ -8283,19 +8260,19 @@
         </w:rPr>
         <w:t xml:space="preserve">select </w:t>
       </w:r>
-      <w:commentRangeEnd w:id="23"/>
+      <w:commentRangeEnd w:id="15"/>
       <w:r>
         <w:rPr>
           <w:rStyle w:val="CommentReference"/>
         </w:rPr>
-        <w:commentReference w:id="23"/>
-      </w:r>
-      <w:commentRangeEnd w:id="24"/>
+        <w:commentReference w:id="15"/>
+      </w:r>
+      <w:commentRangeEnd w:id="16"/>
       <w:r>
         <w:rPr>
           <w:rStyle w:val="CommentReference"/>
         </w:rPr>
-        <w:commentReference w:id="24"/>
+        <w:commentReference w:id="16"/>
       </w:r>
       <w:r>
         <w:rPr>
@@ -8424,7 +8401,7 @@
       <w:pPr>
         <w:spacing w:after="0" w:line="240" w:lineRule="auto"/>
         <w:rPr>
-          <w:del w:id="25" w:author="Eric D. Fischbach" w:date="2020-08-03T16:41:00Z"/>
+          <w:del w:id="17" w:author="Eric D. Fischbach" w:date="2020-08-03T16:41:00Z"/>
           <w:rFonts w:ascii="Lucida Console" w:hAnsi="Lucida Console"/>
           <w:sz w:val="18"/>
           <w:szCs w:val="18"/>
@@ -8616,19 +8593,19 @@
         </w:rPr>
         <w:t xml:space="preserve">Fig </w:t>
       </w:r>
-      <w:commentRangeStart w:id="26"/>
+      <w:commentRangeStart w:id="18"/>
       <w:r>
         <w:rPr>
           <w:b/>
         </w:rPr>
         <w:t>7</w:t>
       </w:r>
-      <w:commentRangeEnd w:id="26"/>
+      <w:commentRangeEnd w:id="18"/>
       <w:r>
         <w:rPr>
           <w:rStyle w:val="CommentReference"/>
         </w:rPr>
-        <w:commentReference w:id="26"/>
+        <w:commentReference w:id="18"/>
       </w:r>
       <w:r>
         <w:rPr>
@@ -9027,19 +9004,19 @@
         </w:rPr>
         <w:t xml:space="preserve">Fig </w:t>
       </w:r>
-      <w:commentRangeStart w:id="27"/>
+      <w:commentRangeStart w:id="19"/>
       <w:r>
         <w:rPr>
           <w:b/>
         </w:rPr>
         <w:t>8</w:t>
       </w:r>
-      <w:commentRangeEnd w:id="27"/>
+      <w:commentRangeEnd w:id="19"/>
       <w:r>
         <w:rPr>
           <w:rStyle w:val="CommentReference"/>
         </w:rPr>
-        <w:commentReference w:id="27"/>
+        <w:commentReference w:id="19"/>
       </w:r>
       <w:r>
         <w:rPr>
@@ -9120,19 +9097,19 @@
         </w:rPr>
         <w:t xml:space="preserve">Fig </w:t>
       </w:r>
-      <w:commentRangeStart w:id="28"/>
+      <w:commentRangeStart w:id="20"/>
       <w:r>
         <w:rPr>
           <w:b/>
         </w:rPr>
         <w:t>9</w:t>
       </w:r>
-      <w:commentRangeEnd w:id="28"/>
+      <w:commentRangeEnd w:id="20"/>
       <w:r>
         <w:rPr>
           <w:rStyle w:val="CommentReference"/>
         </w:rPr>
-        <w:commentReference w:id="28"/>
+        <w:commentReference w:id="20"/>
       </w:r>
       <w:r>
         <w:rPr>
@@ -9335,19 +9312,19 @@
         </w:rPr>
         <w:t xml:space="preserve">Fig </w:t>
       </w:r>
-      <w:commentRangeStart w:id="29"/>
+      <w:commentRangeStart w:id="21"/>
       <w:r>
         <w:rPr>
           <w:b/>
         </w:rPr>
         <w:t>10</w:t>
       </w:r>
-      <w:commentRangeEnd w:id="29"/>
+      <w:commentRangeEnd w:id="21"/>
       <w:r>
         <w:rPr>
           <w:rStyle w:val="CommentReference"/>
         </w:rPr>
-        <w:commentReference w:id="29"/>
+        <w:commentReference w:id="21"/>
       </w:r>
       <w:r>
         <w:rPr>
@@ -9404,19 +9381,19 @@
         </w:rPr>
         <w:t xml:space="preserve">Fig </w:t>
       </w:r>
-      <w:commentRangeStart w:id="30"/>
+      <w:commentRangeStart w:id="22"/>
       <w:r>
         <w:rPr>
           <w:b/>
         </w:rPr>
         <w:t>11</w:t>
       </w:r>
-      <w:commentRangeEnd w:id="30"/>
+      <w:commentRangeEnd w:id="22"/>
       <w:r>
         <w:rPr>
           <w:rStyle w:val="CommentReference"/>
         </w:rPr>
-        <w:commentReference w:id="30"/>
+        <w:commentReference w:id="22"/>
       </w:r>
       <w:r>
         <w:rPr>
@@ -10679,13 +10656,13 @@
       <w:pPr>
         <w:pStyle w:val="Heading2"/>
         <w:rPr>
-          <w:moveTo w:id="31" w:author="Eric D. Fischbach" w:date="2020-08-05T09:15:00Z"/>
-          <w:b/>
-          <w:bCs/>
-        </w:rPr>
-      </w:pPr>
-      <w:moveToRangeStart w:id="32" w:author="Eric D. Fischbach" w:date="2020-08-05T09:15:00Z" w:name="move47511325"/>
-      <w:moveTo w:id="33" w:author="Eric D. Fischbach" w:date="2020-08-05T09:15:00Z">
+          <w:moveTo w:id="23" w:author="Eric D. Fischbach" w:date="2020-08-05T09:15:00Z"/>
+          <w:b/>
+          <w:bCs/>
+        </w:rPr>
+      </w:pPr>
+      <w:moveToRangeStart w:id="24" w:author="Eric D. Fischbach" w:date="2020-08-05T09:15:00Z" w:name="move47511325"/>
+      <w:moveTo w:id="25" w:author="Eric D. Fischbach" w:date="2020-08-05T09:15:00Z">
         <w:r>
           <w:rPr>
             <w:b/>
@@ -10706,12 +10683,12 @@
       <w:pPr>
         <w:pStyle w:val="Heading2"/>
         <w:rPr>
-          <w:moveTo w:id="34" w:author="Eric D. Fischbach" w:date="2020-08-05T09:15:00Z"/>
-          <w:b/>
-          <w:bCs/>
-        </w:rPr>
-      </w:pPr>
-      <w:moveTo w:id="35" w:author="Eric D. Fischbach" w:date="2020-08-05T09:15:00Z">
+          <w:moveTo w:id="26" w:author="Eric D. Fischbach" w:date="2020-08-05T09:15:00Z"/>
+          <w:b/>
+          <w:bCs/>
+        </w:rPr>
+      </w:pPr>
+      <w:moveTo w:id="27" w:author="Eric D. Fischbach" w:date="2020-08-05T09:15:00Z">
         <w:r>
           <w:rPr>
             <w:b/>
@@ -10725,13 +10702,13 @@
       <w:pPr>
         <w:pStyle w:val="Heading2"/>
         <w:rPr>
-          <w:del w:id="36" w:author="Eric D. Fischbach" w:date="2020-08-05T09:15:00Z"/>
-          <w:moveTo w:id="37" w:author="Eric D. Fischbach" w:date="2020-08-05T09:15:00Z"/>
-          <w:b/>
-          <w:bCs/>
-        </w:rPr>
-      </w:pPr>
-      <w:moveTo w:id="38" w:author="Eric D. Fischbach" w:date="2020-08-05T09:15:00Z">
+          <w:del w:id="28" w:author="Eric D. Fischbach" w:date="2020-08-05T09:15:00Z"/>
+          <w:moveTo w:id="29" w:author="Eric D. Fischbach" w:date="2020-08-05T09:15:00Z"/>
+          <w:b/>
+          <w:bCs/>
+        </w:rPr>
+      </w:pPr>
+      <w:moveTo w:id="30" w:author="Eric D. Fischbach" w:date="2020-08-05T09:15:00Z">
         <w:r>
           <w:rPr>
             <w:b/>
@@ -10761,14 +10738,14 @@
       <w:pPr>
         <w:pStyle w:val="Heading2"/>
         <w:rPr>
-          <w:moveTo w:id="39" w:author="Eric D. Fischbach" w:date="2020-08-05T09:15:00Z"/>
-          <w:b/>
-          <w:bCs/>
-        </w:rPr>
-      </w:pPr>
-      <w:moveToRangeStart w:id="40" w:author="Eric D. Fischbach" w:date="2020-08-05T09:15:00Z" w:name="move47511344"/>
-      <w:moveToRangeEnd w:id="32"/>
-      <w:moveTo w:id="41" w:author="Eric D. Fischbach" w:date="2020-08-05T09:15:00Z">
+          <w:moveTo w:id="31" w:author="Eric D. Fischbach" w:date="2020-08-05T09:15:00Z"/>
+          <w:b/>
+          <w:bCs/>
+        </w:rPr>
+      </w:pPr>
+      <w:moveToRangeStart w:id="32" w:author="Eric D. Fischbach" w:date="2020-08-05T09:15:00Z" w:name="move47511344"/>
+      <w:moveToRangeEnd w:id="24"/>
+      <w:moveTo w:id="33" w:author="Eric D. Fischbach" w:date="2020-08-05T09:15:00Z">
         <w:r>
           <w:rPr>
             <w:b/>
@@ -10798,14 +10775,14 @@
       <w:pPr>
         <w:pStyle w:val="Heading2"/>
         <w:rPr>
-          <w:moveTo w:id="42" w:author="Eric D. Fischbach" w:date="2020-08-05T09:15:00Z"/>
-          <w:b/>
-          <w:bCs/>
-        </w:rPr>
-      </w:pPr>
-      <w:moveToRangeStart w:id="43" w:author="Eric D. Fischbach" w:date="2020-08-05T09:15:00Z" w:name="move47511356"/>
-      <w:moveToRangeEnd w:id="40"/>
-      <w:moveTo w:id="44" w:author="Eric D. Fischbach" w:date="2020-08-05T09:15:00Z">
+          <w:moveTo w:id="34" w:author="Eric D. Fischbach" w:date="2020-08-05T09:15:00Z"/>
+          <w:b/>
+          <w:bCs/>
+        </w:rPr>
+      </w:pPr>
+      <w:moveToRangeStart w:id="35" w:author="Eric D. Fischbach" w:date="2020-08-05T09:15:00Z" w:name="move47511356"/>
+      <w:moveToRangeEnd w:id="32"/>
+      <w:moveTo w:id="36" w:author="Eric D. Fischbach" w:date="2020-08-05T09:15:00Z">
         <w:r>
           <w:rPr>
             <w:b/>
@@ -10849,12 +10826,12 @@
       <w:pPr>
         <w:pStyle w:val="Heading2"/>
         <w:rPr>
-          <w:moveTo w:id="45" w:author="Eric D. Fischbach" w:date="2020-08-05T09:15:00Z"/>
-          <w:b/>
-          <w:bCs/>
-        </w:rPr>
-      </w:pPr>
-      <w:moveTo w:id="46" w:author="Eric D. Fischbach" w:date="2020-08-05T09:15:00Z">
+          <w:moveTo w:id="37" w:author="Eric D. Fischbach" w:date="2020-08-05T09:15:00Z"/>
+          <w:b/>
+          <w:bCs/>
+        </w:rPr>
+      </w:pPr>
+      <w:moveTo w:id="38" w:author="Eric D. Fischbach" w:date="2020-08-05T09:15:00Z">
         <w:r>
           <w:rPr>
             <w:b/>
@@ -10868,12 +10845,12 @@
       <w:pPr>
         <w:pStyle w:val="Heading2"/>
         <w:rPr>
-          <w:moveTo w:id="47" w:author="Eric D. Fischbach" w:date="2020-08-05T09:15:00Z"/>
-          <w:b/>
-          <w:bCs/>
-        </w:rPr>
-      </w:pPr>
-      <w:moveTo w:id="48" w:author="Eric D. Fischbach" w:date="2020-08-05T09:15:00Z">
+          <w:moveTo w:id="39" w:author="Eric D. Fischbach" w:date="2020-08-05T09:15:00Z"/>
+          <w:b/>
+          <w:bCs/>
+        </w:rPr>
+      </w:pPr>
+      <w:moveTo w:id="40" w:author="Eric D. Fischbach" w:date="2020-08-05T09:15:00Z">
         <w:r>
           <w:rPr>
             <w:b/>
@@ -10886,10 +10863,10 @@
     <w:p>
       <w:pPr>
         <w:rPr>
-          <w:moveTo w:id="49" w:author="Eric D. Fischbach" w:date="2020-08-05T09:15:00Z"/>
-        </w:rPr>
-      </w:pPr>
-      <w:moveTo w:id="50" w:author="Eric D. Fischbach" w:date="2020-08-05T09:15:00Z">
+          <w:moveTo w:id="41" w:author="Eric D. Fischbach" w:date="2020-08-05T09:15:00Z"/>
+        </w:rPr>
+      </w:pPr>
+      <w:moveTo w:id="42" w:author="Eric D. Fischbach" w:date="2020-08-05T09:15:00Z">
         <w:r>
           <w:t>From Protein Database.</w:t>
         </w:r>
@@ -10899,12 +10876,12 @@
       <w:pPr>
         <w:pStyle w:val="Heading2"/>
         <w:rPr>
-          <w:moveTo w:id="51" w:author="Eric D. Fischbach" w:date="2020-08-05T09:15:00Z"/>
-          <w:b/>
-          <w:bCs/>
-        </w:rPr>
-      </w:pPr>
-      <w:moveTo w:id="52" w:author="Eric D. Fischbach" w:date="2020-08-05T09:15:00Z">
+          <w:moveTo w:id="43" w:author="Eric D. Fischbach" w:date="2020-08-05T09:15:00Z"/>
+          <w:b/>
+          <w:bCs/>
+        </w:rPr>
+      </w:pPr>
+      <w:moveTo w:id="44" w:author="Eric D. Fischbach" w:date="2020-08-05T09:15:00Z">
         <w:r>
           <w:rPr>
             <w:b/>
@@ -10918,12 +10895,12 @@
       <w:pPr>
         <w:pStyle w:val="Heading2"/>
         <w:rPr>
-          <w:moveTo w:id="53" w:author="Eric D. Fischbach" w:date="2020-08-05T09:15:00Z"/>
-          <w:b/>
-          <w:bCs/>
-        </w:rPr>
-      </w:pPr>
-      <w:moveTo w:id="54" w:author="Eric D. Fischbach" w:date="2020-08-05T09:15:00Z">
+          <w:moveTo w:id="45" w:author="Eric D. Fischbach" w:date="2020-08-05T09:15:00Z"/>
+          <w:b/>
+          <w:bCs/>
+        </w:rPr>
+      </w:pPr>
+      <w:moveTo w:id="46" w:author="Eric D. Fischbach" w:date="2020-08-05T09:15:00Z">
         <w:r>
           <w:rPr>
             <w:b/>
@@ -10933,12 +10910,12 @@
         </w:r>
       </w:moveTo>
     </w:p>
-    <w:moveToRangeEnd w:id="43"/>
+    <w:moveToRangeEnd w:id="35"/>
     <w:p>
       <w:pPr>
         <w:pStyle w:val="Heading2"/>
         <w:rPr>
-          <w:rPrChange w:id="55" w:author="Eric D. Fischbach" w:date="2020-08-05T09:15:00Z">
+          <w:rPrChange w:id="47" w:author="Eric D. Fischbach" w:date="2020-08-05T09:15:00Z">
             <w:rPr>
               <w:b/>
               <w:bCs/>
@@ -10951,8 +10928,8 @@
       <w:pPr>
         <w:pStyle w:val="Heading2"/>
       </w:pPr>
-      <w:bookmarkStart w:id="56" w:name="_Ref45090117"/>
-      <w:bookmarkStart w:id="57" w:name="_Ref45092308"/>
+      <w:bookmarkStart w:id="48" w:name="_Ref45090117"/>
+      <w:bookmarkStart w:id="49" w:name="_Ref45092308"/>
       <w:r>
         <w:t>MN908947.</w:t>
       </w:r>
@@ -10960,12 +10937,12 @@
       <w:r>
         <w:t>3.FASTA</w:t>
       </w:r>
-      <w:bookmarkEnd w:id="56"/>
+      <w:bookmarkEnd w:id="48"/>
       <w:proofErr w:type="gramEnd"/>
       <w:r>
         <w:t>.</w:t>
       </w:r>
-      <w:bookmarkEnd w:id="57"/>
+      <w:bookmarkEnd w:id="49"/>
       <w:r>
         <w:t xml:space="preserve"> </w:t>
       </w:r>
@@ -10995,11 +10972,11 @@
       <w:pPr>
         <w:pStyle w:val="Heading2"/>
       </w:pPr>
-      <w:bookmarkStart w:id="58" w:name="_Ref45100005"/>
+      <w:bookmarkStart w:id="50" w:name="_Ref45100005"/>
       <w:r>
         <w:t>chembl_25_targets.sql</w:t>
       </w:r>
-      <w:bookmarkEnd w:id="58"/>
+      <w:bookmarkEnd w:id="50"/>
     </w:p>
     <w:p>
       <w:r>
@@ -11010,11 +10987,11 @@
       <w:pPr>
         <w:pStyle w:val="Heading2"/>
       </w:pPr>
-      <w:bookmarkStart w:id="59" w:name="_Ref45100435"/>
+      <w:bookmarkStart w:id="51" w:name="_Ref45100435"/>
       <w:r>
         <w:t>chembl_targets.txt</w:t>
       </w:r>
-      <w:bookmarkEnd w:id="59"/>
+      <w:bookmarkEnd w:id="51"/>
     </w:p>
     <w:p>
       <w:r>
@@ -11025,11 +11002,11 @@
       <w:pPr>
         <w:pStyle w:val="Heading2"/>
       </w:pPr>
-      <w:bookmarkStart w:id="60" w:name="_Ref45100732"/>
+      <w:bookmarkStart w:id="52" w:name="_Ref45100732"/>
       <w:r>
         <w:t>split_to_fasta.pl</w:t>
       </w:r>
-      <w:bookmarkEnd w:id="60"/>
+      <w:bookmarkEnd w:id="52"/>
     </w:p>
     <w:p>
       <w:r>
@@ -11048,7 +11025,7 @@
       <w:pPr>
         <w:pStyle w:val="Heading2"/>
       </w:pPr>
-      <w:bookmarkStart w:id="61" w:name="_Ref45100900"/>
+      <w:bookmarkStart w:id="53" w:name="_Ref45100900"/>
       <w:r>
         <w:t>component_</w:t>
       </w:r>
@@ -11056,7 +11033,7 @@
       <w:r>
         <w:t>sequences.fa</w:t>
       </w:r>
-      <w:bookmarkEnd w:id="61"/>
+      <w:bookmarkEnd w:id="53"/>
       <w:proofErr w:type="gramEnd"/>
     </w:p>
     <w:p>
@@ -11068,11 +11045,11 @@
       <w:pPr>
         <w:pStyle w:val="Heading2"/>
       </w:pPr>
-      <w:bookmarkStart w:id="62" w:name="_Ref45196510"/>
+      <w:bookmarkStart w:id="54" w:name="_Ref45196510"/>
       <w:r>
         <w:t>mn908947.orf</w:t>
       </w:r>
-      <w:bookmarkEnd w:id="62"/>
+      <w:bookmarkEnd w:id="54"/>
     </w:p>
     <w:p>
       <w:r>
@@ -11093,11 +11070,11 @@
       <w:pPr>
         <w:pStyle w:val="Heading2"/>
       </w:pPr>
-      <w:bookmarkStart w:id="63" w:name="_Ref45203765"/>
+      <w:bookmarkStart w:id="55" w:name="_Ref45203765"/>
       <w:r>
         <w:t>orf.hmm.txt</w:t>
       </w:r>
-      <w:bookmarkEnd w:id="63"/>
+      <w:bookmarkEnd w:id="55"/>
     </w:p>
     <w:p>
       <w:r>
@@ -11129,12 +11106,12 @@
       <w:pPr>
         <w:pStyle w:val="Heading2"/>
       </w:pPr>
-      <w:bookmarkStart w:id="64" w:name="_Ref45203782"/>
+      <w:bookmarkStart w:id="56" w:name="_Ref45203782"/>
       <w:proofErr w:type="gramStart"/>
       <w:r>
         <w:t>orf.summary</w:t>
       </w:r>
-      <w:bookmarkEnd w:id="64"/>
+      <w:bookmarkEnd w:id="56"/>
       <w:proofErr w:type="gramEnd"/>
     </w:p>
     <w:p>
@@ -11146,11 +11123,11 @@
       <w:pPr>
         <w:pStyle w:val="Heading2"/>
       </w:pPr>
-      <w:bookmarkStart w:id="65" w:name="_Ref45204546"/>
+      <w:bookmarkStart w:id="57" w:name="_Ref45204546"/>
       <w:r>
         <w:t>extract_hmm_summary.pl</w:t>
       </w:r>
-      <w:bookmarkEnd w:id="65"/>
+      <w:bookmarkEnd w:id="57"/>
       <w:r>
         <w:t xml:space="preserve"> </w:t>
       </w:r>
@@ -11233,7 +11210,7 @@
       <w:pPr>
         <w:pStyle w:val="Heading2"/>
       </w:pPr>
-      <w:bookmarkStart w:id="66" w:name="_Ref45204626"/>
+      <w:bookmarkStart w:id="58" w:name="_Ref45204626"/>
       <w:r>
         <w:rPr>
           <w:rFonts w:ascii="Lucida Console" w:hAnsi="Lucida Console" w:cs="Lucida Console"/>
@@ -11242,7 +11219,7 @@
         </w:rPr>
         <w:t>hmm_stats.txt</w:t>
       </w:r>
-      <w:bookmarkEnd w:id="66"/>
+      <w:bookmarkEnd w:id="58"/>
       <w:r>
         <w:t xml:space="preserve"> </w:t>
       </w:r>
@@ -11297,13 +11274,13 @@
       <w:pPr>
         <w:pStyle w:val="Heading2"/>
         <w:rPr>
-          <w:moveFrom w:id="67" w:author="Eric D. Fischbach" w:date="2020-08-05T09:15:00Z"/>
-          <w:b/>
-          <w:bCs/>
-        </w:rPr>
-      </w:pPr>
-      <w:moveFromRangeStart w:id="68" w:author="Eric D. Fischbach" w:date="2020-08-05T09:15:00Z" w:name="move47511325"/>
-      <w:moveFrom w:id="69" w:author="Eric D. Fischbach" w:date="2020-08-05T09:15:00Z">
+          <w:moveFrom w:id="59" w:author="Eric D. Fischbach" w:date="2020-08-05T09:15:00Z"/>
+          <w:b/>
+          <w:bCs/>
+        </w:rPr>
+      </w:pPr>
+      <w:moveFromRangeStart w:id="60" w:author="Eric D. Fischbach" w:date="2020-08-05T09:15:00Z" w:name="move47511325"/>
+      <w:moveFrom w:id="61" w:author="Eric D. Fischbach" w:date="2020-08-05T09:15:00Z">
         <w:r>
           <w:rPr>
             <w:b/>
@@ -11324,12 +11301,12 @@
       <w:pPr>
         <w:pStyle w:val="Heading2"/>
         <w:rPr>
-          <w:moveFrom w:id="70" w:author="Eric D. Fischbach" w:date="2020-08-05T09:15:00Z"/>
-          <w:b/>
-          <w:bCs/>
-        </w:rPr>
-      </w:pPr>
-      <w:moveFrom w:id="71" w:author="Eric D. Fischbach" w:date="2020-08-05T09:15:00Z">
+          <w:moveFrom w:id="62" w:author="Eric D. Fischbach" w:date="2020-08-05T09:15:00Z"/>
+          <w:b/>
+          <w:bCs/>
+        </w:rPr>
+      </w:pPr>
+      <w:moveFrom w:id="63" w:author="Eric D. Fischbach" w:date="2020-08-05T09:15:00Z">
         <w:r>
           <w:rPr>
             <w:b/>
@@ -11343,12 +11320,12 @@
       <w:pPr>
         <w:pStyle w:val="Heading2"/>
         <w:rPr>
-          <w:moveFrom w:id="72" w:author="Eric D. Fischbach" w:date="2020-08-05T09:15:00Z"/>
-          <w:b/>
-          <w:bCs/>
-        </w:rPr>
-      </w:pPr>
-      <w:moveFrom w:id="73" w:author="Eric D. Fischbach" w:date="2020-08-05T09:15:00Z">
+          <w:moveFrom w:id="64" w:author="Eric D. Fischbach" w:date="2020-08-05T09:15:00Z"/>
+          <w:b/>
+          <w:bCs/>
+        </w:rPr>
+      </w:pPr>
+      <w:moveFrom w:id="65" w:author="Eric D. Fischbach" w:date="2020-08-05T09:15:00Z">
         <w:r>
           <w:rPr>
             <w:b/>
@@ -11378,8 +11355,8 @@
       <w:pPr>
         <w:pStyle w:val="Heading2"/>
       </w:pPr>
-      <w:bookmarkStart w:id="74" w:name="_Ref45533963"/>
-      <w:moveFromRangeEnd w:id="68"/>
+      <w:bookmarkStart w:id="66" w:name="_Ref45533963"/>
+      <w:moveFromRangeEnd w:id="60"/>
       <w:r>
         <w:t>Organism_hmmer_</w:t>
       </w:r>
@@ -11387,7 +11364,7 @@
       <w:r>
         <w:t>threshold.R</w:t>
       </w:r>
-      <w:bookmarkEnd w:id="74"/>
+      <w:bookmarkEnd w:id="66"/>
       <w:proofErr w:type="gramEnd"/>
     </w:p>
     <w:p>
@@ -11410,13 +11387,13 @@
       <w:pPr>
         <w:pStyle w:val="Heading2"/>
         <w:rPr>
-          <w:moveFrom w:id="75" w:author="Eric D. Fischbach" w:date="2020-08-05T09:15:00Z"/>
-          <w:b/>
-          <w:bCs/>
-        </w:rPr>
-      </w:pPr>
-      <w:moveFromRangeStart w:id="76" w:author="Eric D. Fischbach" w:date="2020-08-05T09:15:00Z" w:name="move47511344"/>
-      <w:moveFrom w:id="77" w:author="Eric D. Fischbach" w:date="2020-08-05T09:15:00Z">
+          <w:moveFrom w:id="67" w:author="Eric D. Fischbach" w:date="2020-08-05T09:15:00Z"/>
+          <w:b/>
+          <w:bCs/>
+        </w:rPr>
+      </w:pPr>
+      <w:moveFromRangeStart w:id="68" w:author="Eric D. Fischbach" w:date="2020-08-05T09:15:00Z" w:name="move47511344"/>
+      <w:moveFrom w:id="69" w:author="Eric D. Fischbach" w:date="2020-08-05T09:15:00Z">
         <w:r>
           <w:rPr>
             <w:b/>
@@ -11467,12 +11444,12 @@
       <w:pPr>
         <w:pStyle w:val="Heading2"/>
       </w:pPr>
-      <w:bookmarkStart w:id="78" w:name="_Ref45548844"/>
-      <w:moveFromRangeEnd w:id="76"/>
+      <w:bookmarkStart w:id="70" w:name="_Ref45548844"/>
+      <w:moveFromRangeEnd w:id="68"/>
       <w:r>
         <w:t>target_SARS-COV-2_drugs.sql</w:t>
       </w:r>
-      <w:bookmarkEnd w:id="78"/>
+      <w:bookmarkEnd w:id="70"/>
     </w:p>
     <w:p>
       <w:r>
@@ -11483,11 +11460,11 @@
       <w:pPr>
         <w:pStyle w:val="Heading2"/>
       </w:pPr>
-      <w:bookmarkStart w:id="79" w:name="_Ref45549210"/>
+      <w:bookmarkStart w:id="71" w:name="_Ref45549210"/>
       <w:r>
         <w:t>target_SARS-CoV-2_drugs.txt</w:t>
       </w:r>
-      <w:bookmarkEnd w:id="79"/>
+      <w:bookmarkEnd w:id="71"/>
     </w:p>
     <w:p>
       <w:r>
@@ -11525,13 +11502,13 @@
       <w:pPr>
         <w:pStyle w:val="Heading2"/>
         <w:rPr>
-          <w:moveFrom w:id="80" w:author="Eric D. Fischbach" w:date="2020-08-05T09:15:00Z"/>
-          <w:b/>
-          <w:bCs/>
-        </w:rPr>
-      </w:pPr>
-      <w:moveFromRangeStart w:id="81" w:author="Eric D. Fischbach" w:date="2020-08-05T09:15:00Z" w:name="move47511356"/>
-      <w:moveFrom w:id="82" w:author="Eric D. Fischbach" w:date="2020-08-05T09:15:00Z">
+          <w:moveFrom w:id="72" w:author="Eric D. Fischbach" w:date="2020-08-05T09:15:00Z"/>
+          <w:b/>
+          <w:bCs/>
+        </w:rPr>
+      </w:pPr>
+      <w:moveFromRangeStart w:id="73" w:author="Eric D. Fischbach" w:date="2020-08-05T09:15:00Z" w:name="move47511356"/>
+      <w:moveFrom w:id="74" w:author="Eric D. Fischbach" w:date="2020-08-05T09:15:00Z">
         <w:r>
           <w:rPr>
             <w:b/>
@@ -11576,12 +11553,12 @@
       <w:pPr>
         <w:pStyle w:val="Heading2"/>
         <w:rPr>
-          <w:moveFrom w:id="83" w:author="Eric D. Fischbach" w:date="2020-08-05T09:15:00Z"/>
-          <w:b/>
-          <w:bCs/>
-        </w:rPr>
-      </w:pPr>
-      <w:moveFrom w:id="84" w:author="Eric D. Fischbach" w:date="2020-08-05T09:15:00Z">
+          <w:moveFrom w:id="75" w:author="Eric D. Fischbach" w:date="2020-08-05T09:15:00Z"/>
+          <w:b/>
+          <w:bCs/>
+        </w:rPr>
+      </w:pPr>
+      <w:moveFrom w:id="76" w:author="Eric D. Fischbach" w:date="2020-08-05T09:15:00Z">
         <w:r>
           <w:rPr>
             <w:b/>
@@ -11595,12 +11572,12 @@
       <w:pPr>
         <w:pStyle w:val="Heading2"/>
         <w:rPr>
-          <w:moveFrom w:id="85" w:author="Eric D. Fischbach" w:date="2020-08-05T09:15:00Z"/>
-          <w:b/>
-          <w:bCs/>
-        </w:rPr>
-      </w:pPr>
-      <w:moveFrom w:id="86" w:author="Eric D. Fischbach" w:date="2020-08-05T09:15:00Z">
+          <w:moveFrom w:id="77" w:author="Eric D. Fischbach" w:date="2020-08-05T09:15:00Z"/>
+          <w:b/>
+          <w:bCs/>
+        </w:rPr>
+      </w:pPr>
+      <w:moveFrom w:id="78" w:author="Eric D. Fischbach" w:date="2020-08-05T09:15:00Z">
         <w:r>
           <w:rPr>
             <w:b/>
@@ -11613,10 +11590,10 @@
     <w:p>
       <w:pPr>
         <w:rPr>
-          <w:moveFrom w:id="87" w:author="Eric D. Fischbach" w:date="2020-08-05T09:15:00Z"/>
-        </w:rPr>
-      </w:pPr>
-      <w:moveFrom w:id="88" w:author="Eric D. Fischbach" w:date="2020-08-05T09:15:00Z">
+          <w:moveFrom w:id="79" w:author="Eric D. Fischbach" w:date="2020-08-05T09:15:00Z"/>
+        </w:rPr>
+      </w:pPr>
+      <w:moveFrom w:id="80" w:author="Eric D. Fischbach" w:date="2020-08-05T09:15:00Z">
         <w:r>
           <w:t>From Protein Database.</w:t>
         </w:r>
@@ -11626,12 +11603,12 @@
       <w:pPr>
         <w:pStyle w:val="Heading2"/>
         <w:rPr>
-          <w:moveFrom w:id="89" w:author="Eric D. Fischbach" w:date="2020-08-05T09:15:00Z"/>
-          <w:b/>
-          <w:bCs/>
-        </w:rPr>
-      </w:pPr>
-      <w:moveFrom w:id="90" w:author="Eric D. Fischbach" w:date="2020-08-05T09:15:00Z">
+          <w:moveFrom w:id="81" w:author="Eric D. Fischbach" w:date="2020-08-05T09:15:00Z"/>
+          <w:b/>
+          <w:bCs/>
+        </w:rPr>
+      </w:pPr>
+      <w:moveFrom w:id="82" w:author="Eric D. Fischbach" w:date="2020-08-05T09:15:00Z">
         <w:r>
           <w:rPr>
             <w:b/>
@@ -11645,12 +11622,12 @@
       <w:pPr>
         <w:pStyle w:val="Heading2"/>
         <w:rPr>
-          <w:moveFrom w:id="91" w:author="Eric D. Fischbach" w:date="2020-08-05T09:15:00Z"/>
-          <w:b/>
-          <w:bCs/>
-        </w:rPr>
-      </w:pPr>
-      <w:moveFrom w:id="92" w:author="Eric D. Fischbach" w:date="2020-08-05T09:15:00Z">
+          <w:moveFrom w:id="83" w:author="Eric D. Fischbach" w:date="2020-08-05T09:15:00Z"/>
+          <w:b/>
+          <w:bCs/>
+        </w:rPr>
+      </w:pPr>
+      <w:moveFrom w:id="84" w:author="Eric D. Fischbach" w:date="2020-08-05T09:15:00Z">
         <w:r>
           <w:rPr>
             <w:b/>
@@ -11660,7 +11637,7 @@
         </w:r>
       </w:moveFrom>
     </w:p>
-    <w:moveFromRangeEnd w:id="81"/>
+    <w:moveFromRangeEnd w:id="73"/>
     <w:p/>
     <w:p>
       <w:r>
@@ -11690,7 +11667,7 @@
 
 <file path=word/comments.xml><?xml version="1.0" encoding="utf-8"?>
 <w:comments xmlns:wpc="http://schemas.microsoft.com/office/word/2010/wordprocessingCanvas" xmlns:cx="http://schemas.microsoft.com/office/drawing/2014/chartex" xmlns:cx1="http://schemas.microsoft.com/office/drawing/2015/9/8/chartex" xmlns:cx2="http://schemas.microsoft.com/office/drawing/2015/10/21/chartex" xmlns:cx3="http://schemas.microsoft.com/office/drawing/2016/5/9/chartex" xmlns:cx4="http://schemas.microsoft.com/office/drawing/2016/5/10/chartex" xmlns:cx5="http://schemas.microsoft.com/office/drawing/2016/5/11/chartex" xmlns:cx6="http://schemas.microsoft.com/office/drawing/2016/5/12/chartex" xmlns:cx7="http://schemas.microsoft.com/office/drawing/2016/5/13/chartex" xmlns:cx8="http://schemas.microsoft.com/office/drawing/2016/5/14/chartex" xmlns:mc="http://schemas.openxmlformats.org/markup-compatibility/2006" xmlns:aink="http://schemas.microsoft.com/office/drawing/2016/ink" xmlns:am3d="http://schemas.microsoft.com/office/drawing/2017/model3d" xmlns:o="urn:schemas-microsoft-com:office:office" xmlns:r="http://schemas.openxmlformats.org/officeDocument/2006/relationships" xmlns:m="http://schemas.openxmlformats.org/officeDocument/2006/math" xmlns:v="urn:schemas-microsoft-com:vml" xmlns:wp14="http://schemas.microsoft.com/office/word/2010/wordprocessingDrawing" xmlns:wp="http://schemas.openxmlformats.org/drawingml/2006/wordprocessingDrawing" xmlns:w10="urn:schemas-microsoft-com:office:word" xmlns:w="http://schemas.openxmlformats.org/wordprocessingml/2006/main" xmlns:w14="http://schemas.microsoft.com/office/word/2010/wordml" xmlns:w15="http://schemas.microsoft.com/office/word/2012/wordml" xmlns:w16cex="http://schemas.microsoft.com/office/word/2018/wordml/cex" xmlns:w16cid="http://schemas.microsoft.com/office/word/2016/wordml/cid" xmlns:w16="http://schemas.microsoft.com/office/word/2018/wordml" xmlns:w16se="http://schemas.microsoft.com/office/word/2015/wordml/symex" xmlns:wpg="http://schemas.microsoft.com/office/word/2010/wordprocessingGroup" xmlns:wpi="http://schemas.microsoft.com/office/word/2010/wordprocessingInk" xmlns:wne="http://schemas.microsoft.com/office/word/2006/wordml" xmlns:wps="http://schemas.microsoft.com/office/word/2010/wordprocessingShape" mc:Ignorable="w14 w15 w16se w16cid w16 w16cex wp14">
-  <w:comment w:id="0" w:author="Eric D. Fischbach" w:date="2020-08-04T09:54:00Z" w:initials="EDF">
+  <w:comment w:id="2" w:author="Eric D. Fischbach" w:date="2020-08-04T09:54:00Z" w:initials="EDF">
     <w:p>
       <w:pPr>
         <w:pStyle w:val="CommentText"/>
@@ -11706,7 +11683,7 @@
       </w:r>
     </w:p>
   </w:comment>
-  <w:comment w:id="1" w:author="Jeremy Singer" w:date="2020-08-25T13:22:00Z" w:initials="JS">
+  <w:comment w:id="3" w:author="Jeremy Singer" w:date="2020-08-25T13:22:00Z" w:initials="JS">
     <w:p>
       <w:pPr>
         <w:pStyle w:val="CommentText"/>
@@ -11722,7 +11699,7 @@
       </w:r>
     </w:p>
   </w:comment>
-  <w:comment w:id="2" w:author="Jeremy Singer" w:date="2020-08-25T13:22:00Z" w:initials="JS">
+  <w:comment w:id="4" w:author="Eric D. Fischbach" w:date="2020-08-04T10:10:00Z" w:initials="EDF">
     <w:p>
       <w:pPr>
         <w:pStyle w:val="CommentText"/>
@@ -11734,11 +11711,11 @@
         <w:annotationRef/>
       </w:r>
       <w:r>
-        <w:t>Becomes Fig 4</w:t>
+        <w:t>Let's replace this table with a figure</w:t>
       </w:r>
     </w:p>
   </w:comment>
-  <w:comment w:id="3" w:author="Eric D. Fischbach" w:date="2020-08-04T10:10:00Z" w:initials="EDF">
+  <w:comment w:id="5" w:author="Jeremy Singer" w:date="2020-08-25T13:23:00Z" w:initials="JS">
     <w:p>
       <w:pPr>
         <w:pStyle w:val="CommentText"/>
@@ -11750,11 +11727,11 @@
         <w:annotationRef/>
       </w:r>
       <w:r>
-        <w:t>Let's replace this table with a figure</w:t>
+        <w:t>Becomes Fig 5</w:t>
       </w:r>
     </w:p>
   </w:comment>
-  <w:comment w:id="4" w:author="Jeremy Singer" w:date="2020-08-25T13:23:00Z" w:initials="JS">
+  <w:comment w:id="6" w:author="Eric D. Fischbach" w:date="2020-08-03T16:39:00Z" w:initials="EDF">
     <w:p>
       <w:pPr>
         <w:pStyle w:val="CommentText"/>
@@ -11766,11 +11743,11 @@
         <w:annotationRef/>
       </w:r>
       <w:r>
-        <w:t>Becomes Fig 5</w:t>
+        <w:t>Make these into figures for consistent formatting?</w:t>
       </w:r>
     </w:p>
   </w:comment>
-  <w:comment w:id="7" w:author="Jeremy Singer" w:date="2020-08-25T13:23:00Z" w:initials="JS">
+  <w:comment w:id="7" w:author="Jeremy Singer" w:date="2020-08-25T13:26:00Z" w:initials="JS">
     <w:p>
       <w:pPr>
         <w:pStyle w:val="CommentText"/>
@@ -11782,11 +11759,11 @@
         <w:annotationRef/>
       </w:r>
       <w:r>
-        <w:t>Becomes Fig 6</w:t>
+        <w:t>Becomes Fig 9</w:t>
       </w:r>
     </w:p>
   </w:comment>
-  <w:comment w:id="10" w:author="Jeremy Singer" w:date="2020-08-25T13:24:00Z" w:initials="JS">
+  <w:comment w:id="9" w:author="Eric D. Fischbach" w:date="2020-08-04T16:11:00Z" w:initials="EDF">
     <w:p>
       <w:pPr>
         <w:pStyle w:val="CommentText"/>
@@ -11798,11 +11775,11 @@
         <w:annotationRef/>
       </w:r>
       <w:r>
-        <w:t>Becomes Fig 7</w:t>
+        <w:t>figure</w:t>
       </w:r>
     </w:p>
   </w:comment>
-  <w:comment w:id="13" w:author="Jeremy Singer" w:date="2020-08-25T13:24:00Z" w:initials="JS">
+  <w:comment w:id="10" w:author="Jeremy Singer" w:date="2020-08-25T13:27:00Z" w:initials="JS">
     <w:p>
       <w:pPr>
         <w:pStyle w:val="CommentText"/>
@@ -11814,11 +11791,11 @@
         <w:annotationRef/>
       </w:r>
       <w:r>
-        <w:t>Becomes Fig 8</w:t>
+        <w:t>Becomes Fig 10</w:t>
       </w:r>
     </w:p>
   </w:comment>
-  <w:comment w:id="14" w:author="Eric D. Fischbach" w:date="2020-08-03T16:39:00Z" w:initials="EDF">
+  <w:comment w:id="11" w:author="Eric D. Fischbach" w:date="2020-08-04T16:11:00Z" w:initials="EDF">
     <w:p>
       <w:pPr>
         <w:pStyle w:val="CommentText"/>
@@ -11830,11 +11807,11 @@
         <w:annotationRef/>
       </w:r>
       <w:r>
-        <w:t>Make these into figures for consistent formatting?</w:t>
+        <w:t>figure</w:t>
       </w:r>
     </w:p>
   </w:comment>
-  <w:comment w:id="15" w:author="Jeremy Singer" w:date="2020-08-25T13:26:00Z" w:initials="JS">
+  <w:comment w:id="12" w:author="Jeremy Singer" w:date="2020-08-25T13:27:00Z" w:initials="JS">
     <w:p>
       <w:pPr>
         <w:pStyle w:val="CommentText"/>
@@ -11846,11 +11823,11 @@
         <w:annotationRef/>
       </w:r>
       <w:r>
-        <w:t>Becomes Fig 9</w:t>
+        <w:t>Becomes Fig 11</w:t>
       </w:r>
     </w:p>
   </w:comment>
-  <w:comment w:id="17" w:author="Eric D. Fischbach" w:date="2020-08-04T16:11:00Z" w:initials="EDF">
+  <w:comment w:id="13" w:author="Eric D. Fischbach" w:date="2020-08-04T16:11:00Z" w:initials="EDF">
     <w:p>
       <w:pPr>
         <w:pStyle w:val="CommentText"/>
@@ -11866,7 +11843,7 @@
       </w:r>
     </w:p>
   </w:comment>
-  <w:comment w:id="18" w:author="Jeremy Singer" w:date="2020-08-25T13:27:00Z" w:initials="JS">
+  <w:comment w:id="14" w:author="Jeremy Singer" w:date="2020-08-25T13:27:00Z" w:initials="JS">
     <w:p>
       <w:pPr>
         <w:pStyle w:val="CommentText"/>
@@ -11878,11 +11855,11 @@
         <w:annotationRef/>
       </w:r>
       <w:r>
-        <w:t>Becomes Fig 10</w:t>
+        <w:t>Becomes Fig 12</w:t>
       </w:r>
     </w:p>
   </w:comment>
-  <w:comment w:id="19" w:author="Eric D. Fischbach" w:date="2020-08-04T16:11:00Z" w:initials="EDF">
+  <w:comment w:id="15" w:author="Eric D. Fischbach" w:date="2020-08-04T16:14:00Z" w:initials="EDF">
     <w:p>
       <w:pPr>
         <w:pStyle w:val="CommentText"/>
@@ -11898,7 +11875,7 @@
       </w:r>
     </w:p>
   </w:comment>
-  <w:comment w:id="20" w:author="Jeremy Singer" w:date="2020-08-25T13:27:00Z" w:initials="JS">
+  <w:comment w:id="16" w:author="Jeremy Singer" w:date="2020-08-25T13:27:00Z" w:initials="JS">
     <w:p>
       <w:pPr>
         <w:pStyle w:val="CommentText"/>
@@ -11910,11 +11887,11 @@
         <w:annotationRef/>
       </w:r>
       <w:r>
-        <w:t>Becomes Fig 11</w:t>
+        <w:t>Fig 13</w:t>
       </w:r>
     </w:p>
   </w:comment>
-  <w:comment w:id="21" w:author="Eric D. Fischbach" w:date="2020-08-04T16:11:00Z" w:initials="EDF">
+  <w:comment w:id="18" w:author="Jeremy Singer" w:date="2020-08-25T13:30:00Z" w:initials="JS">
     <w:p>
       <w:pPr>
         <w:pStyle w:val="CommentText"/>
@@ -11926,11 +11903,11 @@
         <w:annotationRef/>
       </w:r>
       <w:r>
-        <w:t>figure</w:t>
+        <w:t>Fig 14</w:t>
       </w:r>
     </w:p>
   </w:comment>
-  <w:comment w:id="22" w:author="Jeremy Singer" w:date="2020-08-25T13:27:00Z" w:initials="JS">
+  <w:comment w:id="19" w:author="Jeremy Singer" w:date="2020-08-25T13:30:00Z" w:initials="JS">
     <w:p>
       <w:pPr>
         <w:pStyle w:val="CommentText"/>
@@ -11942,11 +11919,11 @@
         <w:annotationRef/>
       </w:r>
       <w:r>
-        <w:t>Becomes Fig 12</w:t>
+        <w:t>Fig 15</w:t>
       </w:r>
     </w:p>
   </w:comment>
-  <w:comment w:id="23" w:author="Eric D. Fischbach" w:date="2020-08-04T16:14:00Z" w:initials="EDF">
+  <w:comment w:id="20" w:author="Jeremy Singer" w:date="2020-08-25T13:30:00Z" w:initials="JS">
     <w:p>
       <w:pPr>
         <w:pStyle w:val="CommentText"/>
@@ -11958,11 +11935,11 @@
         <w:annotationRef/>
       </w:r>
       <w:r>
-        <w:t>figure</w:t>
+        <w:t>Fig 16</w:t>
       </w:r>
     </w:p>
   </w:comment>
-  <w:comment w:id="24" w:author="Jeremy Singer" w:date="2020-08-25T13:27:00Z" w:initials="JS">
+  <w:comment w:id="21" w:author="Jeremy Singer" w:date="2020-08-25T13:33:00Z" w:initials="JS">
     <w:p>
       <w:pPr>
         <w:pStyle w:val="CommentText"/>
@@ -11974,75 +11951,11 @@
         <w:annotationRef/>
       </w:r>
       <w:r>
-        <w:t>Fig 13</w:t>
+        <w:t>Fig 17</w:t>
       </w:r>
     </w:p>
   </w:comment>
-  <w:comment w:id="26" w:author="Jeremy Singer" w:date="2020-08-25T13:30:00Z" w:initials="JS">
-    <w:p>
-      <w:pPr>
-        <w:pStyle w:val="CommentText"/>
-      </w:pPr>
-      <w:r>
-        <w:rPr>
-          <w:rStyle w:val="CommentReference"/>
-        </w:rPr>
-        <w:annotationRef/>
-      </w:r>
-      <w:r>
-        <w:t>Fig 14</w:t>
-      </w:r>
-    </w:p>
-  </w:comment>
-  <w:comment w:id="27" w:author="Jeremy Singer" w:date="2020-08-25T13:30:00Z" w:initials="JS">
-    <w:p>
-      <w:pPr>
-        <w:pStyle w:val="CommentText"/>
-      </w:pPr>
-      <w:r>
-        <w:rPr>
-          <w:rStyle w:val="CommentReference"/>
-        </w:rPr>
-        <w:annotationRef/>
-      </w:r>
-      <w:r>
-        <w:t>Fig 15</w:t>
-      </w:r>
-    </w:p>
-  </w:comment>
-  <w:comment w:id="28" w:author="Jeremy Singer" w:date="2020-08-25T13:30:00Z" w:initials="JS">
-    <w:p>
-      <w:pPr>
-        <w:pStyle w:val="CommentText"/>
-      </w:pPr>
-      <w:r>
-        <w:rPr>
-          <w:rStyle w:val="CommentReference"/>
-        </w:rPr>
-        <w:annotationRef/>
-      </w:r>
-      <w:r>
-        <w:t>Fig 16</w:t>
-      </w:r>
-    </w:p>
-  </w:comment>
-  <w:comment w:id="29" w:author="Jeremy Singer" w:date="2020-08-25T13:33:00Z" w:initials="JS">
-    <w:p>
-      <w:pPr>
-        <w:pStyle w:val="CommentText"/>
-      </w:pPr>
-      <w:r>
-        <w:rPr>
-          <w:rStyle w:val="CommentReference"/>
-        </w:rPr>
-        <w:annotationRef/>
-      </w:r>
-      <w:r>
-        <w:t>Fig 17</w:t>
-      </w:r>
-    </w:p>
-  </w:comment>
-  <w:comment w:id="30" w:author="Jeremy Singer" w:date="2020-08-25T13:33:00Z" w:initials="JS">
+  <w:comment w:id="22" w:author="Jeremy Singer" w:date="2020-08-25T13:33:00Z" w:initials="JS">
     <w:p>
       <w:pPr>
         <w:pStyle w:val="CommentText"/>
@@ -12065,12 +11978,8 @@
 <w15:commentsEx xmlns:wpc="http://schemas.microsoft.com/office/word/2010/wordprocessingCanvas" xmlns:cx="http://schemas.microsoft.com/office/drawing/2014/chartex" xmlns:cx1="http://schemas.microsoft.com/office/drawing/2015/9/8/chartex" xmlns:cx2="http://schemas.microsoft.com/office/drawing/2015/10/21/chartex" xmlns:cx3="http://schemas.microsoft.com/office/drawing/2016/5/9/chartex" xmlns:cx4="http://schemas.microsoft.com/office/drawing/2016/5/10/chartex" xmlns:cx5="http://schemas.microsoft.com/office/drawing/2016/5/11/chartex" xmlns:cx6="http://schemas.microsoft.com/office/drawing/2016/5/12/chartex" xmlns:cx7="http://schemas.microsoft.com/office/drawing/2016/5/13/chartex" xmlns:cx8="http://schemas.microsoft.com/office/drawing/2016/5/14/chartex" xmlns:mc="http://schemas.openxmlformats.org/markup-compatibility/2006" xmlns:aink="http://schemas.microsoft.com/office/drawing/2016/ink" xmlns:am3d="http://schemas.microsoft.com/office/drawing/2017/model3d" xmlns:o="urn:schemas-microsoft-com:office:office" xmlns:r="http://schemas.openxmlformats.org/officeDocument/2006/relationships" xmlns:m="http://schemas.openxmlformats.org/officeDocument/2006/math" xmlns:v="urn:schemas-microsoft-com:vml" xmlns:wp14="http://schemas.microsoft.com/office/word/2010/wordprocessingDrawing" xmlns:wp="http://schemas.openxmlformats.org/drawingml/2006/wordprocessingDrawing" xmlns:w10="urn:schemas-microsoft-com:office:word" xmlns:w="http://schemas.openxmlformats.org/wordprocessingml/2006/main" xmlns:w14="http://schemas.microsoft.com/office/word/2010/wordml" xmlns:w15="http://schemas.microsoft.com/office/word/2012/wordml" xmlns:w16cex="http://schemas.microsoft.com/office/word/2018/wordml/cex" xmlns:w16cid="http://schemas.microsoft.com/office/word/2016/wordml/cid" xmlns:w16="http://schemas.microsoft.com/office/word/2018/wordml" xmlns:w16se="http://schemas.microsoft.com/office/word/2015/wordml/symex" xmlns:wpg="http://schemas.microsoft.com/office/word/2010/wordprocessingGroup" xmlns:wpi="http://schemas.microsoft.com/office/word/2010/wordprocessingInk" xmlns:wne="http://schemas.microsoft.com/office/word/2006/wordml" xmlns:wps="http://schemas.microsoft.com/office/word/2010/wordprocessingShape" mc:Ignorable="w14 w15 w16se w16cid w16 w16cex wp14">
   <w15:commentEx w15:paraId="3ECAEE28" w15:done="0"/>
   <w15:commentEx w15:paraId="7E9EE71B" w15:paraIdParent="3ECAEE28" w15:done="0"/>
-  <w15:commentEx w15:paraId="210E8DA6" w15:done="0"/>
   <w15:commentEx w15:paraId="73D2270F" w15:done="0"/>
   <w15:commentEx w15:paraId="41D6F038" w15:paraIdParent="73D2270F" w15:done="0"/>
-  <w15:commentEx w15:paraId="789620A7" w15:done="0"/>
-  <w15:commentEx w15:paraId="39DE27AA" w15:done="0"/>
-  <w15:commentEx w15:paraId="72F5DD38" w15:done="0"/>
   <w15:commentEx w15:paraId="05CE2424" w15:done="0"/>
   <w15:commentEx w15:paraId="006D72B8" w15:paraIdParent="05CE2424" w15:done="0"/>
   <w15:commentEx w15:paraId="6046A8A4" w15:done="0"/>
@@ -12092,11 +12001,7 @@
 <file path=word/commentsExtensible.xml><?xml version="1.0" encoding="utf-8"?>
 <w16cex:commentsExtensible xmlns:wpc="http://schemas.microsoft.com/office/word/2010/wordprocessingCanvas" xmlns:cx="http://schemas.microsoft.com/office/drawing/2014/chartex" xmlns:cx1="http://schemas.microsoft.com/office/drawing/2015/9/8/chartex" xmlns:cx2="http://schemas.microsoft.com/office/drawing/2015/10/21/chartex" xmlns:cx3="http://schemas.microsoft.com/office/drawing/2016/5/9/chartex" xmlns:cx4="http://schemas.microsoft.com/office/drawing/2016/5/10/chartex" xmlns:cx5="http://schemas.microsoft.com/office/drawing/2016/5/11/chartex" xmlns:cx6="http://schemas.microsoft.com/office/drawing/2016/5/12/chartex" xmlns:cx7="http://schemas.microsoft.com/office/drawing/2016/5/13/chartex" xmlns:cx8="http://schemas.microsoft.com/office/drawing/2016/5/14/chartex" xmlns:mc="http://schemas.openxmlformats.org/markup-compatibility/2006" xmlns:aink="http://schemas.microsoft.com/office/drawing/2016/ink" xmlns:am3d="http://schemas.microsoft.com/office/drawing/2017/model3d" xmlns:o="urn:schemas-microsoft-com:office:office" xmlns:r="http://schemas.openxmlformats.org/officeDocument/2006/relationships" xmlns:m="http://schemas.openxmlformats.org/officeDocument/2006/math" xmlns:v="urn:schemas-microsoft-com:vml" xmlns:wp14="http://schemas.microsoft.com/office/word/2010/wordprocessingDrawing" xmlns:wp="http://schemas.openxmlformats.org/drawingml/2006/wordprocessingDrawing" xmlns:w10="urn:schemas-microsoft-com:office:word" xmlns:w="http://schemas.openxmlformats.org/wordprocessingml/2006/main" xmlns:w14="http://schemas.microsoft.com/office/word/2010/wordml" xmlns:w15="http://schemas.microsoft.com/office/word/2012/wordml" xmlns:w16cex="http://schemas.microsoft.com/office/word/2018/wordml/cex" xmlns:w16cid="http://schemas.microsoft.com/office/word/2016/wordml/cid" xmlns:w16="http://schemas.microsoft.com/office/word/2018/wordml" xmlns:w16se="http://schemas.microsoft.com/office/word/2015/wordml/symex" xmlns:wpg="http://schemas.microsoft.com/office/word/2010/wordprocessingGroup" xmlns:wpi="http://schemas.microsoft.com/office/word/2010/wordprocessingInk" xmlns:wne="http://schemas.microsoft.com/office/word/2006/wordml" xmlns:wps="http://schemas.microsoft.com/office/word/2010/wordprocessingShape" mc:Ignorable="w14 w15 w16se w16cid w16 w16cex wp14">
   <w16cex:commentExtensible w16cex:durableId="22EF8F08" w16cex:dateUtc="2020-08-25T17:22:00Z"/>
-  <w16cex:commentExtensible w16cex:durableId="22EF8F32" w16cex:dateUtc="2020-08-25T17:22:00Z"/>
   <w16cex:commentExtensible w16cex:durableId="22EF8F43" w16cex:dateUtc="2020-08-25T17:23:00Z"/>
-  <w16cex:commentExtensible w16cex:durableId="22EF8F6D" w16cex:dateUtc="2020-08-25T17:23:00Z"/>
-  <w16cex:commentExtensible w16cex:durableId="22EF8F84" w16cex:dateUtc="2020-08-25T17:24:00Z"/>
-  <w16cex:commentExtensible w16cex:durableId="22EF8FA7" w16cex:dateUtc="2020-08-25T17:24:00Z"/>
   <w16cex:commentExtensible w16cex:durableId="22EF9019" w16cex:dateUtc="2020-08-25T17:26:00Z"/>
   <w16cex:commentExtensible w16cex:durableId="22EF9029" w16cex:dateUtc="2020-08-25T17:27:00Z"/>
   <w16cex:commentExtensible w16cex:durableId="22EF9037" w16cex:dateUtc="2020-08-25T17:27:00Z"/>
@@ -12114,12 +12019,8 @@
 <w16cid:commentsIds xmlns:wpc="http://schemas.microsoft.com/office/word/2010/wordprocessingCanvas" xmlns:cx="http://schemas.microsoft.com/office/drawing/2014/chartex" xmlns:cx1="http://schemas.microsoft.com/office/drawing/2015/9/8/chartex" xmlns:cx2="http://schemas.microsoft.com/office/drawing/2015/10/21/chartex" xmlns:cx3="http://schemas.microsoft.com/office/drawing/2016/5/9/chartex" xmlns:cx4="http://schemas.microsoft.com/office/drawing/2016/5/10/chartex" xmlns:cx5="http://schemas.microsoft.com/office/drawing/2016/5/11/chartex" xmlns:cx6="http://schemas.microsoft.com/office/drawing/2016/5/12/chartex" xmlns:cx7="http://schemas.microsoft.com/office/drawing/2016/5/13/chartex" xmlns:cx8="http://schemas.microsoft.com/office/drawing/2016/5/14/chartex" xmlns:mc="http://schemas.openxmlformats.org/markup-compatibility/2006" xmlns:aink="http://schemas.microsoft.com/office/drawing/2016/ink" xmlns:am3d="http://schemas.microsoft.com/office/drawing/2017/model3d" xmlns:o="urn:schemas-microsoft-com:office:office" xmlns:r="http://schemas.openxmlformats.org/officeDocument/2006/relationships" xmlns:m="http://schemas.openxmlformats.org/officeDocument/2006/math" xmlns:v="urn:schemas-microsoft-com:vml" xmlns:wp14="http://schemas.microsoft.com/office/word/2010/wordprocessingDrawing" xmlns:wp="http://schemas.openxmlformats.org/drawingml/2006/wordprocessingDrawing" xmlns:w10="urn:schemas-microsoft-com:office:word" xmlns:w="http://schemas.openxmlformats.org/wordprocessingml/2006/main" xmlns:w14="http://schemas.microsoft.com/office/word/2010/wordml" xmlns:w15="http://schemas.microsoft.com/office/word/2012/wordml" xmlns:w16cex="http://schemas.microsoft.com/office/word/2018/wordml/cex" xmlns:w16cid="http://schemas.microsoft.com/office/word/2016/wordml/cid" xmlns:w16="http://schemas.microsoft.com/office/word/2018/wordml" xmlns:w16se="http://schemas.microsoft.com/office/word/2015/wordml/symex" xmlns:wpg="http://schemas.microsoft.com/office/word/2010/wordprocessingGroup" xmlns:wpi="http://schemas.microsoft.com/office/word/2010/wordprocessingInk" xmlns:wne="http://schemas.microsoft.com/office/word/2006/wordml" xmlns:wps="http://schemas.microsoft.com/office/word/2010/wordprocessingShape" mc:Ignorable="w14 w15 w16se w16cid w16 w16cex wp14">
   <w16cid:commentId w16cid:paraId="3ECAEE28" w16cid:durableId="22D6D0D2"/>
   <w16cid:commentId w16cid:paraId="7E9EE71B" w16cid:durableId="22EF8F08"/>
-  <w16cid:commentId w16cid:paraId="210E8DA6" w16cid:durableId="22EF8F32"/>
   <w16cid:commentId w16cid:paraId="73D2270F" w16cid:durableId="22D6D0D4"/>
   <w16cid:commentId w16cid:paraId="41D6F038" w16cid:durableId="22EF8F43"/>
-  <w16cid:commentId w16cid:paraId="789620A7" w16cid:durableId="22EF8F6D"/>
-  <w16cid:commentId w16cid:paraId="39DE27AA" w16cid:durableId="22EF8F84"/>
-  <w16cid:commentId w16cid:paraId="72F5DD38" w16cid:durableId="22EF8FA7"/>
   <w16cid:commentId w16cid:paraId="05CE2424" w16cid:durableId="22D6D0D5"/>
   <w16cid:commentId w16cid:paraId="006D72B8" w16cid:durableId="22EF9019"/>
   <w16cid:commentId w16cid:paraId="6046A8A4" w16cid:durableId="22D6D0D6"/>
@@ -12291,11 +12192,11 @@
 
 <file path=word/people.xml><?xml version="1.0" encoding="utf-8"?>
 <w15:people xmlns:wpc="http://schemas.microsoft.com/office/word/2010/wordprocessingCanvas" xmlns:cx="http://schemas.microsoft.com/office/drawing/2014/chartex" xmlns:cx1="http://schemas.microsoft.com/office/drawing/2015/9/8/chartex" xmlns:cx2="http://schemas.microsoft.com/office/drawing/2015/10/21/chartex" xmlns:cx3="http://schemas.microsoft.com/office/drawing/2016/5/9/chartex" xmlns:cx4="http://schemas.microsoft.com/office/drawing/2016/5/10/chartex" xmlns:cx5="http://schemas.microsoft.com/office/drawing/2016/5/11/chartex" xmlns:cx6="http://schemas.microsoft.com/office/drawing/2016/5/12/chartex" xmlns:cx7="http://schemas.microsoft.com/office/drawing/2016/5/13/chartex" xmlns:cx8="http://schemas.microsoft.com/office/drawing/2016/5/14/chartex" xmlns:mc="http://schemas.openxmlformats.org/markup-compatibility/2006" xmlns:aink="http://schemas.microsoft.com/office/drawing/2016/ink" xmlns:am3d="http://schemas.microsoft.com/office/drawing/2017/model3d" xmlns:o="urn:schemas-microsoft-com:office:office" xmlns:r="http://schemas.openxmlformats.org/officeDocument/2006/relationships" xmlns:m="http://schemas.openxmlformats.org/officeDocument/2006/math" xmlns:v="urn:schemas-microsoft-com:vml" xmlns:wp14="http://schemas.microsoft.com/office/word/2010/wordprocessingDrawing" xmlns:wp="http://schemas.openxmlformats.org/drawingml/2006/wordprocessingDrawing" xmlns:w10="urn:schemas-microsoft-com:office:word" xmlns:w="http://schemas.openxmlformats.org/wordprocessingml/2006/main" xmlns:w14="http://schemas.microsoft.com/office/word/2010/wordml" xmlns:w15="http://schemas.microsoft.com/office/word/2012/wordml" xmlns:w16cex="http://schemas.microsoft.com/office/word/2018/wordml/cex" xmlns:w16cid="http://schemas.microsoft.com/office/word/2016/wordml/cid" xmlns:w16="http://schemas.microsoft.com/office/word/2018/wordml" xmlns:w16se="http://schemas.microsoft.com/office/word/2015/wordml/symex" xmlns:wpg="http://schemas.microsoft.com/office/word/2010/wordprocessingGroup" xmlns:wpi="http://schemas.microsoft.com/office/word/2010/wordprocessingInk" xmlns:wne="http://schemas.microsoft.com/office/word/2006/wordml" xmlns:wps="http://schemas.microsoft.com/office/word/2010/wordprocessingShape" mc:Ignorable="w14 w15 w16se w16cid w16 w16cex wp14">
+  <w15:person w15:author="Jeremy Singer">
+    <w15:presenceInfo w15:providerId="Windows Live" w15:userId="f8d79499760c0a02"/>
+  </w15:person>
   <w15:person w15:author="Eric D. Fischbach">
     <w15:presenceInfo w15:providerId="AD" w15:userId="S-1-5-21-346512439-2994499625-2480189822-8073"/>
-  </w15:person>
-  <w15:person w15:author="Jeremy Singer">
-    <w15:presenceInfo w15:providerId="Windows Live" w15:userId="f8d79499760c0a02"/>
   </w15:person>
 </w15:people>
 </file>

</xml_diff>

<commit_message>
Accept formatting changes from Eric, update "As of" date to October 8.
</commit_message>
<xml_diff>
--- a/A target and two drugs for SARS-CoV-2 found by paralog search_edit.docx
+++ b/A target and two drugs for SARS-CoV-2 found by paralog search_edit.docx
@@ -180,7 +180,10 @@
         <w:spacing w:after="0" w:line="480" w:lineRule="auto"/>
       </w:pPr>
       <w:r>
-        <w:t>The European Molecular Biology Laboratory hosts a downloadable, curated database of drugs, targets, and their component sequences in several popular database fomats</w:t>
+        <w:t xml:space="preserve">The European Molecular Biology Laboratory hosts a downloadable, curated database of drugs, targets, and their component sequences in several popular database </w:t>
+      </w:r>
+      <w:r>
+        <w:t>formats</w:t>
       </w:r>
       <w:r>
         <w:t xml:space="preserve"> known as ChEMBL</w:t>
@@ -207,7 +210,7 @@
         <w:fldChar w:fldCharType="end"/>
       </w:r>
       <w:r>
-        <w:t xml:space="preserve">.   </w:t>
+        <w:t xml:space="preserve">.  </w:t>
       </w:r>
       <w:r>
         <w:t xml:space="preserve">An analysis pipeline searches the </w:t>
@@ -222,6 +225,14 @@
       <w:r>
         <w:t xml:space="preserve"> version of ChEMBL’s database for targets and drugs using viral genomic information from Genbank as shown in Fig 1</w:t>
       </w:r>
+      <w:r>
+        <w:t>.</w:t>
+      </w:r>
+    </w:p>
+    <w:p>
+      <w:pPr>
+        <w:spacing w:after="0" w:line="480" w:lineRule="auto"/>
+      </w:pPr>
     </w:p>
     <w:p>
       <w:pPr>
@@ -272,6 +283,14 @@
         </w:rPr>
         <w:t xml:space="preserve"> </w:t>
       </w:r>
+    </w:p>
+    <w:p>
+      <w:pPr>
+        <w:spacing w:after="0" w:line="480" w:lineRule="auto"/>
+        <w:rPr>
+          <w:b/>
+        </w:rPr>
+      </w:pPr>
     </w:p>
     <w:p>
       <w:pPr>
@@ -305,6 +324,7 @@
           <w:i/>
           <w:iCs/>
         </w:rPr>
+        <w:lastRenderedPageBreak/>
         <w:t>SARS-CoV-2</w:t>
       </w:r>
       <w:r>
@@ -324,23 +344,22 @@
         <w:t xml:space="preserve">novel </w:t>
       </w:r>
       <w:r>
-        <w:t xml:space="preserve">virus that causes flu like symptoms including respiratory distress, in many cases requiring respirators to maintain oxygenation in patients.  It is highly contagious, </w:t>
-      </w:r>
-      <w:r>
-        <w:lastRenderedPageBreak/>
-        <w:t>and is currently</w:t>
-      </w:r>
-      <w:r>
-        <w:t>, as of August 1</w:t>
-      </w:r>
-      <w:r>
-        <w:rPr>
-          <w:vertAlign w:val="superscript"/>
-        </w:rPr>
-        <w:t>st</w:t>
-      </w:r>
-      <w:r>
-        <w:t xml:space="preserve">,  2020, </w:t>
+        <w:t>virus that causes flu like symptoms including respiratory distress, in many cases requiring respirators to maintain oxygenation in patients.  It is highly contagious, and is currently</w:t>
+      </w:r>
+      <w:r>
+        <w:t xml:space="preserve">, as of </w:t>
+      </w:r>
+      <w:r>
+        <w:t>October</w:t>
+      </w:r>
+      <w:r>
+        <w:t xml:space="preserve"> </w:t>
+      </w:r>
+      <w:r>
+        <w:t>8th</w:t>
+      </w:r>
+      <w:r>
+        <w:t>, 2020,</w:t>
       </w:r>
       <w:r>
         <w:t xml:space="preserve"> causing pandemic infection, with a fatality rate estimated between 2% and 3% </w:t>
@@ -954,7 +973,11 @@
         <w:fldChar w:fldCharType="end"/>
       </w:r>
       <w:r>
-        <w:t>.  Drug targets tend to be proteins that are important enough to the organism to which they belong that they tend to be conserved</w:t>
+        <w:t xml:space="preserve">.  Drug targets tend to be proteins </w:t>
+      </w:r>
+      <w:r>
+        <w:lastRenderedPageBreak/>
+        <w:t>that are important enough to the organism to which they belong that they tend to be conserved</w:t>
       </w:r>
       <w:r>
         <w:t xml:space="preserve"> </w:t>
@@ -987,11 +1010,7 @@
         <w:t xml:space="preserve"> </w:t>
       </w:r>
       <w:r>
-        <w:t xml:space="preserve">If we can find a protein sequence in a disease organism that is sufficiently similar to a known target, the </w:t>
-      </w:r>
-      <w:r>
-        <w:lastRenderedPageBreak/>
-        <w:t xml:space="preserve">protein may be a promising target in that </w:t>
+        <w:t xml:space="preserve">If we can find a protein sequence in a disease organism that is sufficiently similar to a known target, the protein may be a promising target in that </w:t>
       </w:r>
       <w:r>
         <w:t xml:space="preserve">novel </w:t>
@@ -1011,16 +1030,9 @@
       <w:r>
         <w:t>.</w:t>
       </w:r>
-    </w:p>
-    <w:p>
-      <w:pPr>
-        <w:spacing w:after="0" w:line="480" w:lineRule="auto"/>
-      </w:pPr>
-    </w:p>
-    <w:p>
-      <w:pPr>
-        <w:spacing w:after="0" w:line="480" w:lineRule="auto"/>
-      </w:pPr>
+      <w:r>
+        <w:t xml:space="preserve">  </w:t>
+      </w:r>
       <w:r>
         <w:t xml:space="preserve">Genbank provides a nucleotide sequence database containing genomes of many organisms, including the </w:t>
       </w:r>
@@ -1131,10 +1143,11 @@
     <w:p>
       <w:pPr>
         <w:spacing w:after="0" w:line="480" w:lineRule="auto"/>
-        <w:rPr>
-          <w:b/>
-          <w:bCs/>
-        </w:rPr>
+      </w:pPr>
+    </w:p>
+    <w:p>
+      <w:pPr>
+        <w:spacing w:after="0" w:line="480" w:lineRule="auto"/>
       </w:pPr>
       <w:r>
         <w:t xml:space="preserve">An </w:t>
@@ -1146,7 +1159,7 @@
         <w:t>(</w:t>
       </w:r>
       <w:r>
-        <w:t xml:space="preserve">ETL </w:t>
+        <w:t>ETL</w:t>
       </w:r>
       <w:r>
         <w:t xml:space="preserve">) process downloads the drug target sequences into a file </w:t>
@@ -1214,20 +1227,13 @@
         </w:rPr>
         <w:t>.</w:t>
       </w:r>
-    </w:p>
-    <w:p>
-      <w:pPr>
-        <w:spacing w:after="0" w:line="480" w:lineRule="auto"/>
-        <w:rPr>
-          <w:b/>
-          <w:bCs/>
-        </w:rPr>
-      </w:pPr>
-    </w:p>
-    <w:p>
-      <w:pPr>
-        <w:spacing w:after="0" w:line="480" w:lineRule="auto"/>
-      </w:pPr>
+      <w:r>
+        <w:rPr>
+          <w:b/>
+          <w:bCs/>
+        </w:rPr>
+        <w:t xml:space="preserve">  </w:t>
+      </w:r>
       <w:r>
         <w:rPr>
           <w:b/>
@@ -1307,7 +1313,7 @@
         <w:t xml:space="preserve">was </w:t>
       </w:r>
       <w:r>
-        <w:t xml:space="preserve">loaded  </w:t>
+        <w:t xml:space="preserve">loaded </w:t>
       </w:r>
       <w:r>
         <w:t xml:space="preserve">in the database, statistical methods such as kmeans </w:t>
@@ -1475,16 +1481,9 @@
       <w:r>
         <w:t>.</w:t>
       </w:r>
-    </w:p>
-    <w:p>
-      <w:pPr>
-        <w:spacing w:after="0" w:line="480" w:lineRule="auto"/>
-      </w:pPr>
-    </w:p>
-    <w:p>
-      <w:pPr>
-        <w:spacing w:after="0" w:line="480" w:lineRule="auto"/>
-      </w:pPr>
+      <w:r>
+        <w:t xml:space="preserve">  </w:t>
+      </w:r>
       <w:r>
         <w:t xml:space="preserve">Swissdock, an </w:t>
       </w:r>
@@ -1566,6 +1565,11 @@
       <w:r>
         <w:t>Figure 2 (Below) details the author’s workflow methodology.</w:t>
       </w:r>
+    </w:p>
+    <w:p>
+      <w:pPr>
+        <w:spacing w:after="0" w:line="480" w:lineRule="auto"/>
+      </w:pPr>
     </w:p>
     <w:p>
       <w:pPr>
@@ -1751,19 +1755,17 @@
       <w:pPr>
         <w:spacing w:after="0" w:line="480" w:lineRule="auto"/>
       </w:pPr>
+    </w:p>
+    <w:p>
+      <w:pPr>
+        <w:spacing w:after="0" w:line="480" w:lineRule="auto"/>
+      </w:pPr>
       <w:r>
         <w:t>The PostgreSQL dump archive of the ChEMBL version 25 database is downloaded, decompressed, and restored in the Centos 7 VM.</w:t>
       </w:r>
-    </w:p>
-    <w:p>
-      <w:pPr>
-        <w:spacing w:after="0" w:line="480" w:lineRule="auto"/>
-      </w:pPr>
-    </w:p>
-    <w:p>
-      <w:pPr>
-        <w:spacing w:after="0" w:line="480" w:lineRule="auto"/>
-      </w:pPr>
+      <w:r>
+        <w:t xml:space="preserve">  </w:t>
+      </w:r>
       <w:r>
         <w:t xml:space="preserve">EMBOSS tools are installed </w:t>
       </w:r>
@@ -1788,16 +1790,9 @@
       <w:r>
         <w:t>.</w:t>
       </w:r>
-    </w:p>
-    <w:p>
-      <w:pPr>
-        <w:spacing w:after="0" w:line="480" w:lineRule="auto"/>
-      </w:pPr>
-    </w:p>
-    <w:p>
-      <w:pPr>
-        <w:spacing w:after="0" w:line="480" w:lineRule="auto"/>
-      </w:pPr>
+      <w:r>
+        <w:t xml:space="preserve">  </w:t>
+      </w:r>
       <w:r>
         <w:t xml:space="preserve">The genome of </w:t>
       </w:r>
@@ -1866,6 +1861,9 @@
       </w:pPr>
     </w:p>
     <w:p>
+      <w:pPr>
+        <w:spacing w:after="0" w:line="480" w:lineRule="auto"/>
+      </w:pPr>
       <w:r>
         <w:t xml:space="preserve">ORFs were translated using EMBOSS tools </w:t>
       </w:r>
@@ -1950,9 +1948,625 @@
           <w:sz w:val="18"/>
           <w:szCs w:val="18"/>
         </w:rPr>
-        <w:t>getorf MN908947.</w:t>
-      </w:r>
-      <w:proofErr w:type="gramStart"/>
+        <w:t>getorf MN908947.3.FASTA</w:t>
+      </w:r>
+    </w:p>
+    <w:p>
+      <w:pPr>
+        <w:spacing w:after="0" w:line="480" w:lineRule="auto"/>
+        <w:rPr>
+          <w:rFonts w:cstheme="minorHAnsi"/>
+        </w:rPr>
+      </w:pPr>
+      <w:r>
+        <w:rPr>
+          <w:rFonts w:cstheme="minorHAnsi"/>
+        </w:rPr>
+        <w:t>This creates file</w:t>
+      </w:r>
+      <w:r>
+        <w:rPr>
+          <w:rFonts w:cstheme="minorHAnsi"/>
+        </w:rPr>
+        <w:t xml:space="preserve"> </w:t>
+      </w:r>
+      <w:r>
+        <w:rPr>
+          <w:rFonts w:cstheme="minorHAnsi"/>
+          <w:b/>
+          <w:bCs/>
+        </w:rPr>
+        <w:fldChar w:fldCharType="begin"/>
+      </w:r>
+      <w:r>
+        <w:rPr>
+          <w:rFonts w:cstheme="minorHAnsi"/>
+          <w:b/>
+          <w:bCs/>
+        </w:rPr>
+        <w:instrText xml:space="preserve"> REF _Ref45196510 \h </w:instrText>
+      </w:r>
+      <w:r>
+        <w:rPr>
+          <w:rFonts w:cstheme="minorHAnsi"/>
+          <w:b/>
+          <w:bCs/>
+        </w:rPr>
+        <w:instrText xml:space="preserve"> \* MERGEFORMAT </w:instrText>
+      </w:r>
+      <w:r>
+        <w:rPr>
+          <w:rFonts w:cstheme="minorHAnsi"/>
+          <w:b/>
+          <w:bCs/>
+        </w:rPr>
+      </w:r>
+      <w:r>
+        <w:rPr>
+          <w:rFonts w:cstheme="minorHAnsi"/>
+          <w:b/>
+          <w:bCs/>
+        </w:rPr>
+        <w:fldChar w:fldCharType="separate"/>
+      </w:r>
+      <w:r>
+        <w:rPr>
+          <w:b/>
+          <w:bCs/>
+        </w:rPr>
+        <w:t>mn908947.orf</w:t>
+      </w:r>
+      <w:r>
+        <w:rPr>
+          <w:rFonts w:cstheme="minorHAnsi"/>
+          <w:b/>
+          <w:bCs/>
+        </w:rPr>
+        <w:fldChar w:fldCharType="end"/>
+      </w:r>
+      <w:r>
+        <w:rPr>
+          <w:rFonts w:cstheme="minorHAnsi"/>
+        </w:rPr>
+        <w:t>, which contains all the ORFs found for the .FASTA file.</w:t>
+      </w:r>
+    </w:p>
+    <w:p>
+      <w:pPr>
+        <w:spacing w:after="0" w:line="480" w:lineRule="auto"/>
+        <w:rPr>
+          <w:rFonts w:cstheme="minorHAnsi"/>
+        </w:rPr>
+      </w:pPr>
+    </w:p>
+    <w:p>
+      <w:pPr>
+        <w:spacing w:after="0" w:line="480" w:lineRule="auto"/>
+      </w:pPr>
+      <w:r>
+        <w:lastRenderedPageBreak/>
+        <w:t xml:space="preserve">The set of target sequences comes from the </w:t>
+      </w:r>
+      <w:r>
+        <w:rPr>
+          <w:b/>
+          <w:bCs/>
+        </w:rPr>
+        <w:t>ChEMBL_25</w:t>
+      </w:r>
+      <w:r>
+        <w:t xml:space="preserve"> PostgreSQL database and was downloaded by a </w:t>
+      </w:r>
+      <w:r>
+        <w:rPr>
+          <w:i/>
+          <w:iCs/>
+        </w:rPr>
+        <w:t>psql</w:t>
+      </w:r>
+      <w:r>
+        <w:t xml:space="preserve"> script </w:t>
+      </w:r>
+      <w:r>
+        <w:rPr>
+          <w:b/>
+          <w:bCs/>
+        </w:rPr>
+        <w:fldChar w:fldCharType="begin"/>
+      </w:r>
+      <w:r>
+        <w:rPr>
+          <w:b/>
+          <w:bCs/>
+        </w:rPr>
+        <w:instrText xml:space="preserve"> REF _Ref45100005 \h </w:instrText>
+      </w:r>
+      <w:r>
+        <w:rPr>
+          <w:b/>
+          <w:bCs/>
+        </w:rPr>
+        <w:instrText xml:space="preserve"> \* MERGEFORMAT </w:instrText>
+      </w:r>
+      <w:r>
+        <w:rPr>
+          <w:b/>
+          <w:bCs/>
+        </w:rPr>
+      </w:r>
+      <w:r>
+        <w:rPr>
+          <w:b/>
+          <w:bCs/>
+        </w:rPr>
+        <w:fldChar w:fldCharType="separate"/>
+      </w:r>
+      <w:r>
+        <w:rPr>
+          <w:b/>
+          <w:bCs/>
+        </w:rPr>
+        <w:t>chembl_25_targets.sql</w:t>
+      </w:r>
+      <w:r>
+        <w:rPr>
+          <w:b/>
+          <w:bCs/>
+        </w:rPr>
+        <w:fldChar w:fldCharType="end"/>
+      </w:r>
+      <w:r>
+        <w:rPr>
+          <w:b/>
+          <w:bCs/>
+        </w:rPr>
+        <w:t xml:space="preserve"> </w:t>
+      </w:r>
+      <w:r>
+        <w:t xml:space="preserve">as file </w:t>
+      </w:r>
+      <w:r>
+        <w:rPr>
+          <w:b/>
+          <w:bCs/>
+        </w:rPr>
+        <w:fldChar w:fldCharType="begin"/>
+      </w:r>
+      <w:r>
+        <w:rPr>
+          <w:b/>
+          <w:bCs/>
+        </w:rPr>
+        <w:instrText xml:space="preserve"> REF _Ref45100435 \h </w:instrText>
+      </w:r>
+      <w:r>
+        <w:rPr>
+          <w:b/>
+          <w:bCs/>
+        </w:rPr>
+        <w:instrText xml:space="preserve"> \* MERGEFORMAT </w:instrText>
+      </w:r>
+      <w:r>
+        <w:rPr>
+          <w:b/>
+          <w:bCs/>
+        </w:rPr>
+      </w:r>
+      <w:r>
+        <w:rPr>
+          <w:b/>
+          <w:bCs/>
+        </w:rPr>
+        <w:fldChar w:fldCharType="separate"/>
+      </w:r>
+      <w:r>
+        <w:rPr>
+          <w:b/>
+          <w:bCs/>
+        </w:rPr>
+        <w:t>chembl_targets.txt</w:t>
+      </w:r>
+      <w:r>
+        <w:rPr>
+          <w:b/>
+          <w:bCs/>
+        </w:rPr>
+        <w:fldChar w:fldCharType="end"/>
+      </w:r>
+      <w:r>
+        <w:t>.</w:t>
+      </w:r>
+      <w:r>
+        <w:t xml:space="preserve">  </w:t>
+      </w:r>
+      <w:r>
+        <w:t>These targets are converted by a Perl script (</w:t>
+      </w:r>
+      <w:r>
+        <w:rPr>
+          <w:b/>
+          <w:bCs/>
+        </w:rPr>
+        <w:fldChar w:fldCharType="begin"/>
+      </w:r>
+      <w:r>
+        <w:rPr>
+          <w:b/>
+          <w:bCs/>
+        </w:rPr>
+        <w:instrText xml:space="preserve"> REF _Ref45100732 \h </w:instrText>
+      </w:r>
+      <w:r>
+        <w:rPr>
+          <w:b/>
+          <w:bCs/>
+        </w:rPr>
+        <w:instrText xml:space="preserve"> \* MERGEFORMAT </w:instrText>
+      </w:r>
+      <w:r>
+        <w:rPr>
+          <w:b/>
+          <w:bCs/>
+        </w:rPr>
+      </w:r>
+      <w:r>
+        <w:rPr>
+          <w:b/>
+          <w:bCs/>
+        </w:rPr>
+        <w:fldChar w:fldCharType="separate"/>
+      </w:r>
+      <w:r>
+        <w:rPr>
+          <w:b/>
+          <w:bCs/>
+        </w:rPr>
+        <w:t>split_to_fasta.pl</w:t>
+      </w:r>
+      <w:r>
+        <w:rPr>
+          <w:b/>
+          <w:bCs/>
+        </w:rPr>
+        <w:fldChar w:fldCharType="end"/>
+      </w:r>
+      <w:r>
+        <w:t>)</w:t>
+      </w:r>
+      <w:r>
+        <w:t xml:space="preserve"> creating file </w:t>
+      </w:r>
+      <w:r>
+        <w:rPr>
+          <w:b/>
+          <w:bCs/>
+        </w:rPr>
+        <w:fldChar w:fldCharType="begin"/>
+      </w:r>
+      <w:r>
+        <w:rPr>
+          <w:b/>
+          <w:bCs/>
+        </w:rPr>
+        <w:instrText xml:space="preserve"> REF _Ref45100900 \h </w:instrText>
+      </w:r>
+      <w:r>
+        <w:rPr>
+          <w:b/>
+          <w:bCs/>
+        </w:rPr>
+        <w:instrText xml:space="preserve"> \* MERGEFORMAT </w:instrText>
+      </w:r>
+      <w:r>
+        <w:rPr>
+          <w:b/>
+          <w:bCs/>
+        </w:rPr>
+      </w:r>
+      <w:r>
+        <w:rPr>
+          <w:b/>
+          <w:bCs/>
+        </w:rPr>
+        <w:fldChar w:fldCharType="separate"/>
+      </w:r>
+      <w:r>
+        <w:rPr>
+          <w:b/>
+          <w:bCs/>
+        </w:rPr>
+        <w:t>component_sequences.fa</w:t>
+      </w:r>
+      <w:r>
+        <w:rPr>
+          <w:b/>
+          <w:bCs/>
+        </w:rPr>
+        <w:fldChar w:fldCharType="end"/>
+      </w:r>
+      <w:r>
+        <w:t>.</w:t>
+      </w:r>
+    </w:p>
+    <w:p>
+      <w:pPr>
+        <w:spacing w:after="0" w:line="480" w:lineRule="auto"/>
+      </w:pPr>
+    </w:p>
+    <w:p>
+      <w:pPr>
+        <w:spacing w:after="0" w:line="480" w:lineRule="auto"/>
+      </w:pPr>
+      <w:r>
+        <w:t xml:space="preserve">Using </w:t>
+      </w:r>
+      <w:r>
+        <w:rPr>
+          <w:b/>
+          <w:bCs/>
+        </w:rPr>
+        <w:t>jackhmmer</w:t>
+      </w:r>
+      <w:r>
+        <w:t xml:space="preserve"> to provide similarity reports and sequence alignments, a pipeline imported scores showing sequence</w:t>
+      </w:r>
+      <w:r>
+        <w:t xml:space="preserve"> and structural</w:t>
+      </w:r>
+      <w:r>
+        <w:t xml:space="preserve"> similarity</w:t>
+      </w:r>
+      <w:r>
+        <w:t xml:space="preserve"> </w:t>
+      </w:r>
+      <w:r>
+        <w:fldChar w:fldCharType="begin"/>
+      </w:r>
+      <w:r>
+        <w:instrText xml:space="preserve"> ADDIN EN.CITE &lt;EndNote&gt;&lt;Cite&gt;&lt;Author&gt;Wheeler&lt;/Author&gt;&lt;Year&gt;2013&lt;/Year&gt;&lt;RecNum&gt;12&lt;/RecNum&gt;&lt;DisplayText&gt;[15]&lt;/DisplayText&gt;&lt;record&gt;&lt;rec-number&gt;12&lt;/rec-number&gt;&lt;foreign-keys&gt;&lt;key app="EN" db-id="s55a2z5drd9zfle9a0uxsse802tr5s9rdxsp" timestamp="1584477509"&gt;12&lt;/key&gt;&lt;/foreign-keys&gt;&lt;ref-type name="Journal Article"&gt;17&lt;/ref-type&gt;&lt;contributors&gt;&lt;authors&gt;&lt;author&gt;Wheeler, Travis J.&lt;/author&gt;&lt;author&gt;HHMI Janelia Farm Research Campus, Ashburn, VA 20147, USA&lt;/author&gt;&lt;author&gt;Eddy, Sean R.&lt;/author&gt;&lt;author&gt;HHMI Janelia Farm Research Campus, Ashburn, VA 20147, USA&lt;/author&gt;&lt;/authors&gt;&lt;/contributors&gt;&lt;titles&gt;&lt;title&gt;nhmmer: DNA homology search with profile HMMs&lt;/title&gt;&lt;secondary-title&gt;Bioinformatics&lt;/secondary-title&gt;&lt;/titles&gt;&lt;periodical&gt;&lt;full-title&gt;Bioinformatics&lt;/full-title&gt;&lt;/periodical&gt;&lt;pages&gt;2487-2489&lt;/pages&gt;&lt;volume&gt;29&lt;/volume&gt;&lt;number&gt;19&lt;/number&gt;&lt;dates&gt;&lt;year&gt;2013&lt;/year&gt;&lt;/dates&gt;&lt;publisher&gt;Oxford Academic&lt;/publisher&gt;&lt;isbn&gt;1367-4803&lt;/isbn&gt;&lt;urls&gt;&lt;related-urls&gt;&lt;url&gt;https://academic.oup.com/bioinformatics/article-pdf/29/19/2487/457527/btt403.pdf&lt;/url&gt;&lt;/related-urls&gt;&lt;/urls&gt;&lt;electronic-resource-num&gt;10.1093/bioinformatics/btt403&lt;/electronic-resource-num&gt;&lt;/record&gt;&lt;/Cite&gt;&lt;/EndNote&gt;</w:instrText>
+      </w:r>
+      <w:r>
+        <w:fldChar w:fldCharType="separate"/>
+      </w:r>
+      <w:r>
+        <w:rPr>
+          <w:noProof/>
+        </w:rPr>
+        <w:t>[15]</w:t>
+      </w:r>
+      <w:r>
+        <w:fldChar w:fldCharType="end"/>
+      </w:r>
+      <w:r>
+        <w:t xml:space="preserve">. </w:t>
+      </w:r>
+      <w:r>
+        <w:t xml:space="preserve"> This process </w:t>
+      </w:r>
+      <w:r>
+        <w:t xml:space="preserve">created </w:t>
+      </w:r>
+      <w:r>
+        <w:t xml:space="preserve">files </w:t>
+      </w:r>
+      <w:r>
+        <w:rPr>
+          <w:b/>
+          <w:bCs/>
+        </w:rPr>
+        <w:fldChar w:fldCharType="begin"/>
+      </w:r>
+      <w:r>
+        <w:rPr>
+          <w:b/>
+          <w:bCs/>
+        </w:rPr>
+        <w:instrText xml:space="preserve"> REF _Ref45203765 \h  \* MERGEFORMAT </w:instrText>
+      </w:r>
+      <w:r>
+        <w:rPr>
+          <w:b/>
+          <w:bCs/>
+        </w:rPr>
+      </w:r>
+      <w:r>
+        <w:rPr>
+          <w:b/>
+          <w:bCs/>
+        </w:rPr>
+        <w:fldChar w:fldCharType="separate"/>
+      </w:r>
+      <w:r>
+        <w:rPr>
+          <w:b/>
+          <w:bCs/>
+        </w:rPr>
+        <w:t>orf.hmm.txt</w:t>
+      </w:r>
+      <w:r>
+        <w:rPr>
+          <w:b/>
+          <w:bCs/>
+        </w:rPr>
+        <w:fldChar w:fldCharType="end"/>
+      </w:r>
+      <w:r>
+        <w:t xml:space="preserve"> and </w:t>
+      </w:r>
+      <w:r>
+        <w:rPr>
+          <w:b/>
+          <w:bCs/>
+        </w:rPr>
+        <w:fldChar w:fldCharType="begin"/>
+      </w:r>
+      <w:r>
+        <w:rPr>
+          <w:b/>
+          <w:bCs/>
+        </w:rPr>
+        <w:instrText xml:space="preserve"> REF _Ref45203782 \h  \* MERGEFORMAT </w:instrText>
+      </w:r>
+      <w:r>
+        <w:rPr>
+          <w:b/>
+          <w:bCs/>
+        </w:rPr>
+      </w:r>
+      <w:r>
+        <w:rPr>
+          <w:b/>
+          <w:bCs/>
+        </w:rPr>
+        <w:fldChar w:fldCharType="separate"/>
+      </w:r>
+      <w:r>
+        <w:rPr>
+          <w:b/>
+          <w:bCs/>
+        </w:rPr>
+        <w:t>orf.summary</w:t>
+      </w:r>
+      <w:r>
+        <w:rPr>
+          <w:b/>
+          <w:bCs/>
+        </w:rPr>
+        <w:fldChar w:fldCharType="end"/>
+      </w:r>
+      <w:r>
+        <w:t>.</w:t>
+      </w:r>
+    </w:p>
+    <w:p>
+      <w:pPr>
+        <w:spacing w:after="0" w:line="480" w:lineRule="auto"/>
+      </w:pPr>
+    </w:p>
+    <w:p>
+      <w:pPr>
+        <w:spacing w:after="0" w:line="480" w:lineRule="auto"/>
+      </w:pPr>
+      <w:r>
+        <w:t xml:space="preserve">The Perl script </w:t>
+      </w:r>
+      <w:r>
+        <w:rPr>
+          <w:b/>
+          <w:bCs/>
+        </w:rPr>
+        <w:fldChar w:fldCharType="begin"/>
+      </w:r>
+      <w:r>
+        <w:rPr>
+          <w:b/>
+          <w:bCs/>
+        </w:rPr>
+        <w:instrText xml:space="preserve"> REF _Ref45204546 \h  \* MERGEFORMAT </w:instrText>
+      </w:r>
+      <w:r>
+        <w:rPr>
+          <w:b/>
+          <w:bCs/>
+        </w:rPr>
+      </w:r>
+      <w:r>
+        <w:rPr>
+          <w:b/>
+          <w:bCs/>
+        </w:rPr>
+        <w:fldChar w:fldCharType="separate"/>
+      </w:r>
+      <w:r>
+        <w:rPr>
+          <w:b/>
+          <w:bCs/>
+        </w:rPr>
+        <w:t>extract_hmm_summary.pl</w:t>
+      </w:r>
+      <w:r>
+        <w:rPr>
+          <w:b/>
+          <w:bCs/>
+        </w:rPr>
+        <w:fldChar w:fldCharType="end"/>
+      </w:r>
+      <w:r>
+        <w:t xml:space="preserve"> read the</w:t>
+      </w:r>
+      <w:r>
+        <w:rPr>
+          <w:b/>
+          <w:bCs/>
+        </w:rPr>
+        <w:t xml:space="preserve"> </w:t>
+      </w:r>
+      <w:r>
+        <w:rPr>
+          <w:b/>
+          <w:bCs/>
+        </w:rPr>
+        <w:fldChar w:fldCharType="begin"/>
+      </w:r>
+      <w:r>
+        <w:rPr>
+          <w:b/>
+          <w:bCs/>
+        </w:rPr>
+        <w:instrText xml:space="preserve"> REF _Ref45203765 \h </w:instrText>
+      </w:r>
+      <w:r>
+        <w:rPr>
+          <w:b/>
+          <w:bCs/>
+        </w:rPr>
+        <w:instrText xml:space="preserve"> \* MERGEFORMAT </w:instrText>
+      </w:r>
+      <w:r>
+        <w:rPr>
+          <w:b/>
+          <w:bCs/>
+        </w:rPr>
+      </w:r>
+      <w:r>
+        <w:rPr>
+          <w:b/>
+          <w:bCs/>
+        </w:rPr>
+        <w:fldChar w:fldCharType="separate"/>
+      </w:r>
+      <w:r>
+        <w:rPr>
+          <w:b/>
+          <w:bCs/>
+        </w:rPr>
+        <w:t>orf.hmm.txt</w:t>
+      </w:r>
+      <w:r>
+        <w:rPr>
+          <w:b/>
+          <w:bCs/>
+        </w:rPr>
+        <w:fldChar w:fldCharType="end"/>
+      </w:r>
+      <w:r>
+        <w:t xml:space="preserve"> file and create</w:t>
+      </w:r>
+      <w:r>
+        <w:t>d</w:t>
+      </w:r>
+      <w:r>
+        <w:t xml:space="preserve"> the file </w:t>
+      </w:r>
+      <w:r>
+        <w:fldChar w:fldCharType="begin"/>
+      </w:r>
+      <w:r>
+        <w:instrText xml:space="preserve"> REF _Ref45204626 \h  \* MERGEFORMAT </w:instrText>
+      </w:r>
+      <w:r>
+        <w:fldChar w:fldCharType="separate"/>
+      </w:r>
       <w:r>
         <w:rPr>
           <w:rFonts w:ascii="Lucida Console" w:hAnsi="Lucida Console" w:cs="Lucida Console"/>
@@ -1961,666 +2575,15 @@
           <w:sz w:val="18"/>
           <w:szCs w:val="18"/>
         </w:rPr>
-        <w:t>3.FASTA</w:t>
-      </w:r>
-      <w:proofErr w:type="gramEnd"/>
-    </w:p>
-    <w:p>
-      <w:pPr>
-        <w:spacing w:after="0" w:line="480" w:lineRule="auto"/>
-        <w:rPr>
-          <w:rFonts w:cstheme="minorHAnsi"/>
-        </w:rPr>
-      </w:pPr>
-      <w:r>
-        <w:rPr>
-          <w:rFonts w:cstheme="minorHAnsi"/>
-        </w:rPr>
-        <w:t>This creates file</w:t>
-      </w:r>
-      <w:r>
-        <w:rPr>
-          <w:rFonts w:cstheme="minorHAnsi"/>
-        </w:rPr>
-        <w:t xml:space="preserve"> </w:t>
-      </w:r>
-      <w:r>
-        <w:rPr>
-          <w:rFonts w:cstheme="minorHAnsi"/>
-          <w:b/>
-          <w:bCs/>
-        </w:rPr>
-        <w:fldChar w:fldCharType="begin"/>
-      </w:r>
-      <w:r>
-        <w:rPr>
-          <w:rFonts w:cstheme="minorHAnsi"/>
-          <w:b/>
-          <w:bCs/>
-        </w:rPr>
-        <w:instrText xml:space="preserve"> REF _Ref45196510 \h </w:instrText>
-      </w:r>
-      <w:r>
-        <w:rPr>
-          <w:rFonts w:cstheme="minorHAnsi"/>
-          <w:b/>
-          <w:bCs/>
-        </w:rPr>
-        <w:instrText xml:space="preserve"> \* MERGEFORMAT </w:instrText>
-      </w:r>
-      <w:r>
-        <w:rPr>
-          <w:rFonts w:cstheme="minorHAnsi"/>
-          <w:b/>
-          <w:bCs/>
-        </w:rPr>
-      </w:r>
-      <w:r>
-        <w:rPr>
-          <w:rFonts w:cstheme="minorHAnsi"/>
-          <w:b/>
-          <w:bCs/>
-        </w:rPr>
-        <w:fldChar w:fldCharType="separate"/>
-      </w:r>
-      <w:r>
-        <w:rPr>
-          <w:b/>
-          <w:bCs/>
-        </w:rPr>
-        <w:t>mn908947.orf</w:t>
-      </w:r>
-      <w:r>
-        <w:rPr>
-          <w:rFonts w:cstheme="minorHAnsi"/>
-          <w:b/>
-          <w:bCs/>
-        </w:rPr>
-        <w:fldChar w:fldCharType="end"/>
-      </w:r>
-      <w:r>
-        <w:rPr>
-          <w:rFonts w:cstheme="minorHAnsi"/>
-        </w:rPr>
-        <w:t xml:space="preserve">, which contains all the ORFs found for </w:t>
-      </w:r>
-      <w:proofErr w:type="gramStart"/>
-      <w:r>
-        <w:rPr>
-          <w:rFonts w:cstheme="minorHAnsi"/>
-        </w:rPr>
-        <w:t>the .FASTA</w:t>
-      </w:r>
-      <w:proofErr w:type="gramEnd"/>
-      <w:r>
-        <w:rPr>
-          <w:rFonts w:cstheme="minorHAnsi"/>
-        </w:rPr>
-        <w:t xml:space="preserve"> file.</w:t>
-      </w:r>
-    </w:p>
-    <w:p>
-      <w:pPr>
-        <w:spacing w:after="0" w:line="480" w:lineRule="auto"/>
-        <w:rPr>
-          <w:rFonts w:cstheme="minorHAnsi"/>
-        </w:rPr>
-      </w:pPr>
-    </w:p>
-    <w:p>
-      <w:pPr>
-        <w:spacing w:after="0" w:line="480" w:lineRule="auto"/>
-      </w:pPr>
-      <w:r>
-        <w:lastRenderedPageBreak/>
-        <w:t xml:space="preserve">The set of target sequences comes from the </w:t>
-      </w:r>
-      <w:r>
-        <w:rPr>
-          <w:b/>
-          <w:bCs/>
-        </w:rPr>
-        <w:t>ChEMBL_25</w:t>
-      </w:r>
-      <w:r>
-        <w:t xml:space="preserve"> PostgreSQL database and was downloaded by a </w:t>
-      </w:r>
-      <w:r>
-        <w:rPr>
-          <w:i/>
-          <w:iCs/>
-        </w:rPr>
-        <w:t>psql</w:t>
-      </w:r>
-      <w:r>
-        <w:t xml:space="preserve"> script </w:t>
-      </w:r>
-      <w:r>
-        <w:rPr>
-          <w:b/>
-          <w:bCs/>
-        </w:rPr>
-        <w:fldChar w:fldCharType="begin"/>
-      </w:r>
-      <w:r>
-        <w:rPr>
-          <w:b/>
-          <w:bCs/>
-        </w:rPr>
-        <w:instrText xml:space="preserve"> REF _Ref45100005 \h </w:instrText>
-      </w:r>
-      <w:r>
-        <w:rPr>
-          <w:b/>
-          <w:bCs/>
-        </w:rPr>
-        <w:instrText xml:space="preserve"> \* MERGEFORMAT </w:instrText>
-      </w:r>
-      <w:r>
-        <w:rPr>
-          <w:b/>
-          <w:bCs/>
-        </w:rPr>
-      </w:r>
-      <w:r>
-        <w:rPr>
-          <w:b/>
-          <w:bCs/>
-        </w:rPr>
-        <w:fldChar w:fldCharType="separate"/>
-      </w:r>
-      <w:r>
-        <w:rPr>
-          <w:b/>
-          <w:bCs/>
-        </w:rPr>
-        <w:t>chembl_25_targets.sql</w:t>
-      </w:r>
-      <w:r>
-        <w:rPr>
-          <w:b/>
-          <w:bCs/>
-        </w:rPr>
-        <w:fldChar w:fldCharType="end"/>
-      </w:r>
-      <w:r>
-        <w:rPr>
-          <w:b/>
-          <w:bCs/>
-        </w:rPr>
-        <w:t xml:space="preserve"> </w:t>
-      </w:r>
-      <w:r>
-        <w:t xml:space="preserve">as file </w:t>
-      </w:r>
-      <w:r>
-        <w:rPr>
-          <w:b/>
-          <w:bCs/>
-        </w:rPr>
-        <w:fldChar w:fldCharType="begin"/>
-      </w:r>
-      <w:r>
-        <w:rPr>
-          <w:b/>
-          <w:bCs/>
-        </w:rPr>
-        <w:instrText xml:space="preserve"> REF _Ref45100435 \h </w:instrText>
-      </w:r>
-      <w:r>
-        <w:rPr>
-          <w:b/>
-          <w:bCs/>
-        </w:rPr>
-        <w:instrText xml:space="preserve"> \* MERGEFORMAT </w:instrText>
-      </w:r>
-      <w:r>
-        <w:rPr>
-          <w:b/>
-          <w:bCs/>
-        </w:rPr>
-      </w:r>
-      <w:r>
-        <w:rPr>
-          <w:b/>
-          <w:bCs/>
-        </w:rPr>
-        <w:fldChar w:fldCharType="separate"/>
-      </w:r>
-      <w:r>
-        <w:rPr>
-          <w:b/>
-          <w:bCs/>
-        </w:rPr>
-        <w:t>chembl_targets.txt</w:t>
-      </w:r>
-      <w:r>
-        <w:rPr>
-          <w:b/>
-          <w:bCs/>
-        </w:rPr>
-        <w:fldChar w:fldCharType="end"/>
-      </w:r>
-      <w:r>
-        <w:t>.</w:t>
-      </w:r>
-    </w:p>
-    <w:p>
-      <w:pPr>
-        <w:spacing w:after="0" w:line="480" w:lineRule="auto"/>
-      </w:pPr>
-    </w:p>
-    <w:p>
-      <w:pPr>
-        <w:spacing w:after="0" w:line="480" w:lineRule="auto"/>
-      </w:pPr>
-      <w:r>
-        <w:t>These targets are converted by a Perl script (</w:t>
-      </w:r>
-      <w:r>
-        <w:rPr>
-          <w:b/>
-          <w:bCs/>
-        </w:rPr>
-        <w:fldChar w:fldCharType="begin"/>
-      </w:r>
-      <w:r>
-        <w:rPr>
-          <w:b/>
-          <w:bCs/>
-        </w:rPr>
-        <w:instrText xml:space="preserve"> REF _Ref45100732 \h </w:instrText>
-      </w:r>
-      <w:r>
-        <w:rPr>
-          <w:b/>
-          <w:bCs/>
-        </w:rPr>
-        <w:instrText xml:space="preserve"> \* MERGEFORMAT </w:instrText>
-      </w:r>
-      <w:r>
-        <w:rPr>
-          <w:b/>
-          <w:bCs/>
-        </w:rPr>
-      </w:r>
-      <w:r>
-        <w:rPr>
-          <w:b/>
-          <w:bCs/>
-        </w:rPr>
-        <w:fldChar w:fldCharType="separate"/>
-      </w:r>
-      <w:r>
-        <w:rPr>
-          <w:b/>
-          <w:bCs/>
-        </w:rPr>
-        <w:t>split_to_fasta.pl</w:t>
-      </w:r>
-      <w:r>
-        <w:rPr>
-          <w:b/>
-          <w:bCs/>
-        </w:rPr>
-        <w:fldChar w:fldCharType="end"/>
-      </w:r>
-      <w:r>
-        <w:t>)</w:t>
-      </w:r>
-      <w:r>
-        <w:t xml:space="preserve"> creating file </w:t>
-      </w:r>
-      <w:r>
-        <w:rPr>
-          <w:b/>
-          <w:bCs/>
-        </w:rPr>
-        <w:fldChar w:fldCharType="begin"/>
-      </w:r>
-      <w:r>
-        <w:rPr>
-          <w:b/>
-          <w:bCs/>
-        </w:rPr>
-        <w:instrText xml:space="preserve"> REF _Ref45100900 \h </w:instrText>
-      </w:r>
-      <w:r>
-        <w:rPr>
-          <w:b/>
-          <w:bCs/>
-        </w:rPr>
-        <w:instrText xml:space="preserve"> \* MERGEFORMAT </w:instrText>
-      </w:r>
-      <w:r>
-        <w:rPr>
-          <w:b/>
-          <w:bCs/>
-        </w:rPr>
-      </w:r>
-      <w:r>
-        <w:rPr>
-          <w:b/>
-          <w:bCs/>
-        </w:rPr>
-        <w:fldChar w:fldCharType="separate"/>
-      </w:r>
-      <w:r>
-        <w:rPr>
-          <w:b/>
-          <w:bCs/>
-        </w:rPr>
-        <w:t>component_sequences.fa</w:t>
-      </w:r>
-      <w:r>
-        <w:rPr>
-          <w:b/>
-          <w:bCs/>
-        </w:rPr>
-        <w:fldChar w:fldCharType="end"/>
-      </w:r>
-      <w:r>
-        <w:t>.</w:t>
-      </w:r>
-    </w:p>
-    <w:p>
-      <w:pPr>
-        <w:spacing w:after="0" w:line="480" w:lineRule="auto"/>
-      </w:pPr>
-    </w:p>
-    <w:p>
-      <w:pPr>
-        <w:spacing w:after="0" w:line="480" w:lineRule="auto"/>
-      </w:pPr>
-      <w:r>
-        <w:t xml:space="preserve">Using </w:t>
-      </w:r>
-      <w:r>
-        <w:rPr>
-          <w:b/>
-          <w:bCs/>
-        </w:rPr>
-        <w:t>jackhmmer</w:t>
-      </w:r>
-      <w:r>
-        <w:t xml:space="preserve"> to provide similarity reports and sequence alignments, a pipeline imported scores showing sequence</w:t>
-      </w:r>
-      <w:r>
-        <w:t xml:space="preserve"> and structural</w:t>
-      </w:r>
-      <w:r>
-        <w:t xml:space="preserve"> similarity</w:t>
-      </w:r>
-      <w:r>
-        <w:t xml:space="preserve"> </w:t>
-      </w:r>
-      <w:r>
-        <w:fldChar w:fldCharType="begin"/>
-      </w:r>
-      <w:r>
-        <w:instrText xml:space="preserve"> ADDIN EN.CITE &lt;EndNote&gt;&lt;Cite&gt;&lt;Author&gt;Wheeler&lt;/Author&gt;&lt;Year&gt;2013&lt;/Year&gt;&lt;RecNum&gt;12&lt;/RecNum&gt;&lt;DisplayText&gt;[15]&lt;/DisplayText&gt;&lt;record&gt;&lt;rec-number&gt;12&lt;/rec-number&gt;&lt;foreign-keys&gt;&lt;key app="EN" db-id="s55a2z5drd9zfle9a0uxsse802tr5s9rdxsp" timestamp="1584477509"&gt;12&lt;/key&gt;&lt;/foreign-keys&gt;&lt;ref-type name="Journal Article"&gt;17&lt;/ref-type&gt;&lt;contributors&gt;&lt;authors&gt;&lt;author&gt;Wheeler, Travis J.&lt;/author&gt;&lt;author&gt;HHMI Janelia Farm Research Campus, Ashburn, VA 20147, USA&lt;/author&gt;&lt;author&gt;Eddy, Sean R.&lt;/author&gt;&lt;author&gt;HHMI Janelia Farm Research Campus, Ashburn, VA 20147, USA&lt;/author&gt;&lt;/authors&gt;&lt;/contributors&gt;&lt;titles&gt;&lt;title&gt;nhmmer: DNA homology search with profile HMMs&lt;/title&gt;&lt;secondary-title&gt;Bioinformatics&lt;/secondary-title&gt;&lt;/titles&gt;&lt;periodical&gt;&lt;full-title&gt;Bioinformatics&lt;/full-title&gt;&lt;/periodical&gt;&lt;pages&gt;2487-2489&lt;/pages&gt;&lt;volume&gt;29&lt;/volume&gt;&lt;number&gt;19&lt;/number&gt;&lt;dates&gt;&lt;year&gt;2013&lt;/year&gt;&lt;/dates&gt;&lt;publisher&gt;Oxford Academic&lt;/publisher&gt;&lt;isbn&gt;1367-4803&lt;/isbn&gt;&lt;urls&gt;&lt;related-urls&gt;&lt;url&gt;https://academic.oup.com/bioinformatics/article-pdf/29/19/2487/457527/btt403.pdf&lt;/url&gt;&lt;/related-urls&gt;&lt;/urls&gt;&lt;electronic-resource-num&gt;10.1093/bioinformatics/btt403&lt;/electronic-resource-num&gt;&lt;/record&gt;&lt;/Cite&gt;&lt;/EndNote&gt;</w:instrText>
-      </w:r>
-      <w:r>
-        <w:fldChar w:fldCharType="separate"/>
-      </w:r>
-      <w:r>
-        <w:rPr>
-          <w:noProof/>
-        </w:rPr>
-        <w:t>[15]</w:t>
-      </w:r>
-      <w:r>
-        <w:fldChar w:fldCharType="end"/>
-      </w:r>
-      <w:r>
-        <w:t xml:space="preserve">. </w:t>
-      </w:r>
-      <w:r>
-        <w:t xml:space="preserve">  This process </w:t>
-      </w:r>
-      <w:r>
-        <w:t xml:space="preserve">created </w:t>
-      </w:r>
-      <w:r>
-        <w:t xml:space="preserve">files </w:t>
-      </w:r>
-      <w:r>
-        <w:rPr>
-          <w:b/>
-          <w:bCs/>
-        </w:rPr>
-        <w:fldChar w:fldCharType="begin"/>
-      </w:r>
-      <w:r>
-        <w:rPr>
-          <w:b/>
-          <w:bCs/>
-        </w:rPr>
-        <w:instrText xml:space="preserve"> REF _Ref45203765 \h  \* MERGEFORMAT </w:instrText>
-      </w:r>
-      <w:r>
-        <w:rPr>
-          <w:b/>
-          <w:bCs/>
-        </w:rPr>
-      </w:r>
-      <w:r>
-        <w:rPr>
-          <w:b/>
-          <w:bCs/>
-        </w:rPr>
-        <w:fldChar w:fldCharType="separate"/>
-      </w:r>
-      <w:r>
-        <w:rPr>
-          <w:b/>
-          <w:bCs/>
-        </w:rPr>
-        <w:t>orf.hmm.txt</w:t>
-      </w:r>
-      <w:r>
-        <w:rPr>
-          <w:b/>
-          <w:bCs/>
-        </w:rPr>
-        <w:fldChar w:fldCharType="end"/>
-      </w:r>
-      <w:r>
-        <w:t xml:space="preserve"> and </w:t>
-      </w:r>
-      <w:r>
-        <w:rPr>
-          <w:b/>
-          <w:bCs/>
-        </w:rPr>
-        <w:fldChar w:fldCharType="begin"/>
-      </w:r>
-      <w:r>
-        <w:rPr>
-          <w:b/>
-          <w:bCs/>
-        </w:rPr>
-        <w:instrText xml:space="preserve"> REF _Ref45203782 \h  \* MERGEFORMAT </w:instrText>
-      </w:r>
-      <w:r>
-        <w:rPr>
-          <w:b/>
-          <w:bCs/>
-        </w:rPr>
-      </w:r>
-      <w:r>
-        <w:rPr>
-          <w:b/>
-          <w:bCs/>
-        </w:rPr>
-        <w:fldChar w:fldCharType="separate"/>
-      </w:r>
-      <w:proofErr w:type="gramStart"/>
-      <w:r>
-        <w:rPr>
-          <w:b/>
-          <w:bCs/>
-        </w:rPr>
-        <w:t>orf.summary</w:t>
-      </w:r>
-      <w:proofErr w:type="gramEnd"/>
-      <w:r>
-        <w:rPr>
-          <w:b/>
-          <w:bCs/>
-        </w:rPr>
-        <w:fldChar w:fldCharType="end"/>
-      </w:r>
-      <w:r>
-        <w:t>.</w:t>
-      </w:r>
-    </w:p>
-    <w:p>
-      <w:pPr>
-        <w:spacing w:after="0" w:line="480" w:lineRule="auto"/>
-      </w:pPr>
-    </w:p>
-    <w:p>
-      <w:pPr>
-        <w:spacing w:after="0" w:line="480" w:lineRule="auto"/>
-      </w:pPr>
-      <w:r>
-        <w:t xml:space="preserve">The Perl script </w:t>
-      </w:r>
-      <w:r>
-        <w:rPr>
-          <w:b/>
-          <w:bCs/>
-        </w:rPr>
-        <w:fldChar w:fldCharType="begin"/>
-      </w:r>
-      <w:r>
-        <w:rPr>
-          <w:b/>
-          <w:bCs/>
-        </w:rPr>
-        <w:instrText xml:space="preserve"> REF _Ref45204546 \h  \* MERGEFORMAT </w:instrText>
-      </w:r>
-      <w:r>
-        <w:rPr>
-          <w:b/>
-          <w:bCs/>
-        </w:rPr>
-      </w:r>
-      <w:r>
-        <w:rPr>
-          <w:b/>
-          <w:bCs/>
-        </w:rPr>
-        <w:fldChar w:fldCharType="separate"/>
-      </w:r>
-      <w:r>
-        <w:rPr>
-          <w:b/>
-          <w:bCs/>
-        </w:rPr>
-        <w:t>extract_hmm_summary.pl</w:t>
-      </w:r>
-      <w:r>
-        <w:rPr>
-          <w:b/>
-          <w:bCs/>
-        </w:rPr>
-        <w:fldChar w:fldCharType="end"/>
-      </w:r>
-      <w:r>
-        <w:t xml:space="preserve"> read the</w:t>
-      </w:r>
-      <w:r>
-        <w:rPr>
-          <w:b/>
-          <w:bCs/>
-        </w:rPr>
-        <w:t xml:space="preserve"> </w:t>
-      </w:r>
-      <w:r>
-        <w:rPr>
-          <w:b/>
-          <w:bCs/>
-        </w:rPr>
-        <w:fldChar w:fldCharType="begin"/>
-      </w:r>
-      <w:r>
-        <w:rPr>
-          <w:b/>
-          <w:bCs/>
-        </w:rPr>
-        <w:instrText xml:space="preserve"> REF _Ref45203765 \h </w:instrText>
-      </w:r>
-      <w:r>
-        <w:rPr>
-          <w:b/>
-          <w:bCs/>
-        </w:rPr>
-        <w:instrText xml:space="preserve"> \* MERGEFORMAT </w:instrText>
-      </w:r>
-      <w:r>
-        <w:rPr>
-          <w:b/>
-          <w:bCs/>
-        </w:rPr>
-      </w:r>
-      <w:r>
-        <w:rPr>
-          <w:b/>
-          <w:bCs/>
-        </w:rPr>
-        <w:fldChar w:fldCharType="separate"/>
-      </w:r>
-      <w:r>
-        <w:rPr>
-          <w:b/>
-          <w:bCs/>
-        </w:rPr>
-        <w:t>orf.hmm.txt</w:t>
-      </w:r>
-      <w:r>
-        <w:rPr>
-          <w:b/>
-          <w:bCs/>
-        </w:rPr>
-        <w:fldChar w:fldCharType="end"/>
-      </w:r>
-      <w:r>
-        <w:t xml:space="preserve"> file and create</w:t>
-      </w:r>
-      <w:r>
-        <w:t>d</w:t>
-      </w:r>
-      <w:r>
-        <w:t xml:space="preserve"> the file </w:t>
-      </w:r>
-      <w:r>
-        <w:fldChar w:fldCharType="begin"/>
-      </w:r>
-      <w:r>
-        <w:instrText xml:space="preserve"> REF _Ref45204626 \h  \* MERGEFORMAT </w:instrText>
-      </w:r>
-      <w:r>
-        <w:fldChar w:fldCharType="separate"/>
+        <w:t>hmm_stats.tx</w:t>
       </w:r>
       <w:r>
         <w:rPr>
           <w:rFonts w:ascii="Lucida Console" w:hAnsi="Lucida Console" w:cs="Lucida Console"/>
           <w:b/>
-          <w:bCs/>
           <w:sz w:val="18"/>
           <w:szCs w:val="18"/>
         </w:rPr>
-        <w:t>hmm_stats.tx</w:t>
-      </w:r>
-      <w:r>
-        <w:rPr>
-          <w:rFonts w:ascii="Lucida Console" w:hAnsi="Lucida Console" w:cs="Lucida Console"/>
-          <w:b/>
-          <w:sz w:val="18"/>
-          <w:szCs w:val="18"/>
-        </w:rPr>
         <w:t>t</w:t>
       </w:r>
       <w:r>
@@ -2629,11 +2592,9 @@
       <w:r>
         <w:t>.</w:t>
       </w:r>
-    </w:p>
-    <w:p>
-      <w:pPr>
-        <w:spacing w:after="0" w:line="480" w:lineRule="auto"/>
-      </w:pPr>
+      <w:r>
+        <w:t xml:space="preserve">  </w:t>
+      </w:r>
       <w:r>
         <w:t xml:space="preserve">From the psql database query prompt, the data were imported into the </w:t>
       </w:r>
@@ -2650,11 +2611,9 @@
       <w:r>
         <w:t xml:space="preserve">. </w:t>
       </w:r>
-    </w:p>
-    <w:p>
-      <w:pPr>
-        <w:spacing w:after="0" w:line="480" w:lineRule="auto"/>
-      </w:pPr>
+      <w:r>
+        <w:t xml:space="preserve"> </w:t>
+      </w:r>
       <w:r>
         <w:t>Fig 3, below shows commands</w:t>
       </w:r>
@@ -2674,6 +2633,27 @@
         <w:adjustRightInd w:val="0"/>
         <w:spacing w:after="0" w:line="480" w:lineRule="auto"/>
         <w:rPr>
+          <w:rFonts w:ascii="Calibri" w:hAnsi="Calibri" w:cs="Lucida Console"/>
+          <w:b/>
+          <w:bCs/>
+        </w:rPr>
+      </w:pPr>
+      <w:r>
+        <w:rPr>
+          <w:rFonts w:ascii="Calibri" w:hAnsi="Calibri" w:cs="Lucida Console"/>
+          <w:b/>
+          <w:bCs/>
+        </w:rPr>
+        <w:t>Fig 3. PostgreSQL commands to import data into the chembl_25 database.</w:t>
+      </w:r>
+    </w:p>
+    <w:p>
+      <w:pPr>
+        <w:autoSpaceDE w:val="0"/>
+        <w:autoSpaceDN w:val="0"/>
+        <w:adjustRightInd w:val="0"/>
+        <w:spacing w:after="0" w:line="480" w:lineRule="auto"/>
+        <w:rPr>
           <w:rFonts w:ascii="Lucida Console" w:hAnsi="Lucida Console" w:cs="Lucida Console"/>
           <w:b/>
           <w:bCs/>
@@ -2681,36 +2661,6 @@
           <w:szCs w:val="18"/>
         </w:rPr>
       </w:pPr>
-      <w:r>
-        <w:rPr>
-          <w:rFonts w:ascii="Lucida Console" w:hAnsi="Lucida Console" w:cs="Lucida Console"/>
-          <w:b/>
-          <w:bCs/>
-          <w:sz w:val="18"/>
-          <w:szCs w:val="18"/>
-        </w:rPr>
-        <w:t xml:space="preserve">Fig 3. PostgreSQL commands to import data into the </w:t>
-      </w:r>
-      <w:r>
-        <w:rPr>
-          <w:rFonts w:ascii="Lucida Console" w:hAnsi="Lucida Console" w:cs="Lucida Console"/>
-          <w:b/>
-          <w:bCs/>
-          <w:sz w:val="18"/>
-          <w:szCs w:val="18"/>
-        </w:rPr>
-        <w:t>chembl_25</w:t>
-      </w:r>
-      <w:r>
-        <w:rPr>
-          <w:rFonts w:ascii="Lucida Console" w:hAnsi="Lucida Console" w:cs="Lucida Console"/>
-          <w:b/>
-          <w:bCs/>
-          <w:sz w:val="18"/>
-          <w:szCs w:val="18"/>
-        </w:rPr>
-        <w:t xml:space="preserve"> database.</w:t>
-      </w:r>
     </w:p>
     <w:p>
       <w:pPr>
@@ -3069,28 +3019,12 @@
         </w:rPr>
         <w:t>.</w:t>
       </w:r>
-    </w:p>
-    <w:p>
-      <w:pPr>
-        <w:autoSpaceDE w:val="0"/>
-        <w:autoSpaceDN w:val="0"/>
-        <w:adjustRightInd w:val="0"/>
-        <w:spacing w:after="0" w:line="480" w:lineRule="auto"/>
-        <w:rPr>
-          <w:rFonts w:cstheme="minorHAnsi"/>
-        </w:rPr>
-      </w:pPr>
-    </w:p>
-    <w:p>
-      <w:pPr>
-        <w:autoSpaceDE w:val="0"/>
-        <w:autoSpaceDN w:val="0"/>
-        <w:adjustRightInd w:val="0"/>
-        <w:spacing w:after="0" w:line="480" w:lineRule="auto"/>
-        <w:rPr>
-          <w:rFonts w:cstheme="minorHAnsi"/>
-        </w:rPr>
-      </w:pPr>
+      <w:r>
+        <w:rPr>
+          <w:rFonts w:cstheme="minorHAnsi"/>
+        </w:rPr>
+        <w:t xml:space="preserve">  </w:t>
+      </w:r>
       <w:r>
         <w:rPr>
           <w:rFonts w:cstheme="minorHAnsi"/>
@@ -3146,7 +3080,6 @@
         <w:spacing w:after="0" w:line="480" w:lineRule="auto"/>
       </w:pPr>
       <w:r>
-        <w:lastRenderedPageBreak/>
         <w:br w:type="page"/>
       </w:r>
     </w:p>
@@ -3463,7 +3396,13 @@
         <w:t>.</w:t>
       </w:r>
       <w:r>
-        <w:t xml:space="preserve"> To find likely targets in the genome, we need to measure similarity between ORFs from its genome and our target database.  When we have computed these similarities, we need to choose threshold criteria for filtering the most promising candidates.</w:t>
+        <w:t xml:space="preserve"> </w:t>
+      </w:r>
+      <w:r>
+        <w:t xml:space="preserve"> </w:t>
+      </w:r>
+      <w:r>
+        <w:t>To find likely targets in the genome, we need to measure similarity between ORFs from its genome and our target database.  When we have computed these similarities, we need to choose threshold criteria for filtering the most promising candidates.</w:t>
       </w:r>
     </w:p>
     <w:p>
@@ -3563,14 +3502,18 @@
         </w:rPr>
         <w:t xml:space="preserve"> easy way to find targets and drugs for other pathogens if we could find proteins in their genomes that were similar enough.  What was missing was a table with similarity results for those pathogens, and criteria for filtering the results.</w:t>
       </w:r>
-    </w:p>
-    <w:p>
-      <w:pPr>
-        <w:spacing w:after="0" w:line="480" w:lineRule="auto"/>
-        <w:rPr>
-          <w:bCs/>
-        </w:rPr>
-      </w:pPr>
+      <w:r>
+        <w:rPr>
+          <w:bCs/>
+        </w:rPr>
+        <w:t xml:space="preserve"> </w:t>
+      </w:r>
+      <w:r>
+        <w:rPr>
+          <w:bCs/>
+        </w:rPr>
+        <w:t xml:space="preserve"> </w:t>
+      </w:r>
       <w:r>
         <w:rPr>
           <w:bCs/>
@@ -3600,6 +3543,14 @@
       <w:pPr>
         <w:spacing w:after="0" w:line="480" w:lineRule="auto"/>
         <w:rPr>
+          <w:bCs/>
+        </w:rPr>
+      </w:pPr>
+    </w:p>
+    <w:p>
+      <w:pPr>
+        <w:spacing w:after="0" w:line="480" w:lineRule="auto"/>
+        <w:rPr>
           <w:b/>
           <w:bCs/>
         </w:rPr>
@@ -3644,8 +3595,14 @@
       <w:pPr>
         <w:spacing w:after="0" w:line="480" w:lineRule="auto"/>
         <w:rPr>
-          <w:bCs/>
-        </w:rPr>
+          <w:b/>
+          <w:bCs/>
+        </w:rPr>
+      </w:pPr>
+    </w:p>
+    <w:p>
+      <w:pPr>
+        <w:spacing w:after="0" w:line="480" w:lineRule="auto"/>
       </w:pPr>
       <w:r>
         <w:rPr>
@@ -3653,11 +3610,18 @@
         </w:rPr>
         <w:t>Tables with blue backgrounds are supplementary tables populated by this workflow.</w:t>
       </w:r>
-    </w:p>
-    <w:p>
-      <w:pPr>
-        <w:spacing w:after="0" w:line="480" w:lineRule="auto"/>
-      </w:pPr>
+      <w:r>
+        <w:rPr>
+          <w:bCs/>
+        </w:rPr>
+        <w:t xml:space="preserve"> </w:t>
+      </w:r>
+      <w:r>
+        <w:rPr>
+          <w:bCs/>
+        </w:rPr>
+        <w:t xml:space="preserve"> </w:t>
+      </w:r>
       <w:r>
         <w:t xml:space="preserve">Commands run in R Studio quantify how many ORFs are </w:t>
       </w:r>
@@ -3688,28 +3652,44 @@
     <w:p>
       <w:pPr>
         <w:spacing w:after="0" w:line="480" w:lineRule="auto"/>
+      </w:pPr>
+    </w:p>
+    <w:p>
+      <w:pPr>
+        <w:spacing w:after="0" w:line="480" w:lineRule="auto"/>
         <w:rPr>
           <w:rFonts w:eastAsia="Times New Roman" w:cstheme="minorHAnsi"/>
+          <w:b/>
+          <w:color w:val="000000"/>
+        </w:rPr>
+      </w:pPr>
+      <w:r>
+        <w:rPr>
+          <w:rFonts w:eastAsia="Times New Roman" w:cstheme="minorHAnsi"/>
+          <w:b/>
+          <w:color w:val="000000"/>
+        </w:rPr>
+        <w:t>Fig 5. Commands to quantify number of ORFs.</w:t>
+      </w:r>
+    </w:p>
+    <w:p>
+      <w:pPr>
+        <w:spacing w:after="0" w:line="480" w:lineRule="auto"/>
+        <w:rPr>
+          <w:rFonts w:eastAsia="Times New Roman" w:cstheme="minorHAnsi"/>
+          <w:b/>
           <w:color w:val="000000"/>
           <w:sz w:val="24"/>
           <w:szCs w:val="24"/>
         </w:rPr>
       </w:pPr>
-      <w:r>
-        <w:rPr>
-          <w:rFonts w:eastAsia="Times New Roman" w:cstheme="minorHAnsi"/>
-          <w:color w:val="000000"/>
-          <w:sz w:val="24"/>
-          <w:szCs w:val="24"/>
-        </w:rPr>
-        <w:t>Fig 5. Commands to quantify number of ORFs.</w:t>
-      </w:r>
-    </w:p>
-    <w:p>
-      <w:pPr>
-        <w:spacing w:after="0" w:line="480" w:lineRule="auto"/>
-      </w:pPr>
-      <w:r>
+    </w:p>
+    <w:p>
+      <w:pPr>
+        <w:spacing w:after="0" w:line="480" w:lineRule="auto"/>
+      </w:pPr>
+      <w:r>
+        <w:lastRenderedPageBreak/>
         <w:t xml:space="preserve">Although annotated ORFs for </w:t>
       </w:r>
       <w:r>
@@ -3751,568 +3731,581 @@
         <w:fldChar w:fldCharType="end"/>
       </w:r>
       <w:r>
-        <w:t xml:space="preserve">.  The number of ORFs may include pseudogenes and other non-protein coding genes.  Those ORFs were filtered out because </w:t>
-      </w:r>
+        <w:t>.  The number of ORFs may include pseudogenes and other non-protein coding genes.  Those ORFs were filtered out because they did not have sufficient similarity to any target sequences to be included in the results</w:t>
+      </w:r>
+      <w:r>
+        <w:t xml:space="preserve"> when used to search the target database using </w:t>
+      </w:r>
+      <w:r>
+        <w:rPr>
+          <w:b/>
+          <w:bCs/>
+        </w:rPr>
+        <w:t>jackhmmer</w:t>
+      </w:r>
+      <w:r>
+        <w:rPr>
+          <w:b/>
+          <w:bCs/>
+        </w:rPr>
+        <w:t xml:space="preserve"> </w:t>
+      </w:r>
+      <w:r>
+        <w:fldChar w:fldCharType="begin"/>
+      </w:r>
+      <w:r>
+        <w:instrText xml:space="preserve"> ADDIN EN.CITE &lt;EndNote&gt;&lt;Cite&gt;&lt;Author&gt;Wheeler&lt;/Author&gt;&lt;Year&gt;2013&lt;/Year&gt;&lt;RecNum&gt;12&lt;/RecNum&gt;&lt;DisplayText&gt;[15]&lt;/DisplayText&gt;&lt;record&gt;&lt;rec-number&gt;12&lt;/rec-number&gt;&lt;foreign-keys&gt;&lt;key app="EN" db-id="s55a2z5drd9zfle9a0uxsse802tr5s9rdxsp" timestamp="1584477509"&gt;12&lt;/key&gt;&lt;/foreign-keys&gt;&lt;ref-type name="Journal Article"&gt;17&lt;/ref-type&gt;&lt;contributors&gt;&lt;authors&gt;&lt;author&gt;Wheeler, Travis J.&lt;/author&gt;&lt;author&gt;HHMI Janelia Farm Research Campus, Ashburn, VA 20147, USA&lt;/author&gt;&lt;author&gt;Eddy, Sean R.&lt;/author&gt;&lt;author&gt;HHMI Janelia Farm Research Campus, Ashburn, VA 20147, USA&lt;/author&gt;&lt;/authors&gt;&lt;/contributors&gt;&lt;titles&gt;&lt;title&gt;nhmmer: DNA homology search with profile HMMs&lt;/title&gt;&lt;secondary-title&gt;Bioinformatics&lt;/secondary-title&gt;&lt;/titles&gt;&lt;periodical&gt;&lt;full-title&gt;Bioinformatics&lt;/full-title&gt;&lt;/periodical&gt;&lt;pages&gt;2487-2489&lt;/pages&gt;&lt;volume&gt;29&lt;/volume&gt;&lt;number&gt;19&lt;/number&gt;&lt;dates&gt;&lt;year&gt;2013&lt;/year&gt;&lt;/dates&gt;&lt;publisher&gt;Oxford Academic&lt;/publisher&gt;&lt;isbn&gt;1367-4803&lt;/isbn&gt;&lt;urls&gt;&lt;related-urls&gt;&lt;url&gt;https://academic.oup.com/bioinformatics/article-pdf/29/19/2487/457527/btt403.pdf&lt;/url&gt;&lt;/related-urls&gt;&lt;/urls&gt;&lt;electronic-resource-num&gt;10.1093/bioinformatics/btt403&lt;/electronic-resource-num&gt;&lt;/record&gt;&lt;/Cite&gt;&lt;/EndNote&gt;</w:instrText>
+      </w:r>
+      <w:r>
+        <w:fldChar w:fldCharType="separate"/>
+      </w:r>
+      <w:r>
+        <w:rPr>
+          <w:noProof/>
+        </w:rPr>
+        <w:t>[15]</w:t>
+      </w:r>
+      <w:r>
+        <w:fldChar w:fldCharType="end"/>
+      </w:r>
+      <w:r>
+        <w:t>.</w:t>
+      </w:r>
+    </w:p>
+    <w:p>
+      <w:pPr>
+        <w:spacing w:after="0" w:line="480" w:lineRule="auto"/>
+      </w:pPr>
+    </w:p>
+    <w:p>
+      <w:pPr>
+        <w:spacing w:after="0" w:line="480" w:lineRule="auto"/>
+      </w:pPr>
+      <w:r>
+        <w:rPr>
+          <w:b/>
+          <w:bCs/>
+        </w:rPr>
+        <w:t>Jackhmmer</w:t>
+      </w:r>
+      <w:r>
+        <w:t xml:space="preserve"> score</w:t>
+      </w:r>
+      <w:r>
+        <w:t>d</w:t>
+      </w:r>
+      <w:r>
+        <w:t xml:space="preserve"> similarity between amino acid sequences by aligning query and target sequences </w:t>
+      </w:r>
+      <w:r>
+        <w:fldChar w:fldCharType="begin"/>
+      </w:r>
+      <w:r>
+        <w:instrText xml:space="preserve"> ADDIN EN.CITE &lt;EndNote&gt;&lt;Cite&gt;&lt;Author&gt;Wheeler&lt;/Author&gt;&lt;Year&gt;2013&lt;/Year&gt;&lt;RecNum&gt;12&lt;/RecNum&gt;&lt;DisplayText&gt;[15]&lt;/DisplayText&gt;&lt;record&gt;&lt;rec-number&gt;12&lt;/rec-number&gt;&lt;foreign-keys&gt;&lt;key app="EN" db-id="s55a2z5drd9zfle9a0uxsse802tr5s9rdxsp" timestamp="1584477509"&gt;12&lt;/key&gt;&lt;/foreign-keys&gt;&lt;ref-type name="Journal Article"&gt;17&lt;/ref-type&gt;&lt;contributors&gt;&lt;authors&gt;&lt;author&gt;Wheeler, Travis J.&lt;/author&gt;&lt;author&gt;HHMI Janelia Farm Research Campus, Ashburn, VA 20147, USA&lt;/author&gt;&lt;author&gt;Eddy, Sean R.&lt;/author&gt;&lt;author&gt;HHMI Janelia Farm Research Campus, Ashburn, VA 20147, USA&lt;/author&gt;&lt;/authors&gt;&lt;/contributors&gt;&lt;titles&gt;&lt;title&gt;nhmmer: DNA homology search with profile HMMs&lt;/title&gt;&lt;secondary-title&gt;Bioinformatics&lt;/secondary-title&gt;&lt;/titles&gt;&lt;periodical&gt;&lt;full-title&gt;Bioinformatics&lt;/full-title&gt;&lt;/periodical&gt;&lt;pages&gt;2487-2489&lt;/pages&gt;&lt;volume&gt;29&lt;/volume&gt;&lt;number&gt;19&lt;/number&gt;&lt;dates&gt;&lt;year&gt;2013&lt;/year&gt;&lt;/dates&gt;&lt;publisher&gt;Oxford Academic&lt;/publisher&gt;&lt;isbn&gt;1367-4803&lt;/isbn&gt;&lt;urls&gt;&lt;related-urls&gt;&lt;url&gt;https://academic.oup.com/bioinformatics/article-pdf/29/19/2487/457527/btt403.pdf&lt;/url&gt;&lt;/related-urls&gt;&lt;/urls&gt;&lt;electronic-resource-num&gt;10.1093/bioinformatics/btt403&lt;/electronic-resource-num&gt;&lt;/record&gt;&lt;/Cite&gt;&lt;/EndNote&gt;</w:instrText>
+      </w:r>
+      <w:r>
+        <w:fldChar w:fldCharType="separate"/>
+      </w:r>
+      <w:r>
+        <w:rPr>
+          <w:noProof/>
+        </w:rPr>
+        <w:t>[15]</w:t>
+      </w:r>
+      <w:r>
+        <w:fldChar w:fldCharType="end"/>
+      </w:r>
+      <w:r>
+        <w:t>.</w:t>
+      </w:r>
+      <w:r>
+        <w:t xml:space="preserve">  In addition, </w:t>
+      </w:r>
+      <w:r>
+        <w:rPr>
+          <w:b/>
+          <w:bCs/>
+        </w:rPr>
+        <w:t>jackhmmer</w:t>
+      </w:r>
+      <w:r>
+        <w:t xml:space="preserve"> uses hidden Markoff models (HMM) that assess patterns by looking for larger domains </w:t>
+      </w:r>
+      <w:r>
+        <w:fldChar w:fldCharType="begin"/>
+      </w:r>
+      <w:r>
+        <w:instrText xml:space="preserve"> ADDIN EN.CITE &lt;EndNote&gt;&lt;Cite&gt;&lt;Author&gt;Wheeler&lt;/Author&gt;&lt;Year&gt;2013&lt;/Year&gt;&lt;RecNum&gt;12&lt;/RecNum&gt;&lt;DisplayText&gt;[15]&lt;/DisplayText&gt;&lt;record&gt;&lt;rec-number&gt;12&lt;/rec-number&gt;&lt;foreign-keys&gt;&lt;key app="EN" db-id="s55a2z5drd9zfle9a0uxsse802tr5s9rdxsp" timestamp="1584477509"&gt;12&lt;/key&gt;&lt;/foreign-keys&gt;&lt;ref-type name="Journal Article"&gt;17&lt;/ref-type&gt;&lt;contributors&gt;&lt;authors&gt;&lt;author&gt;Wheeler, Travis J.&lt;/author&gt;&lt;author&gt;HHMI Janelia Farm Research Campus, Ashburn, VA 20147, USA&lt;/author&gt;&lt;author&gt;Eddy, Sean R.&lt;/author&gt;&lt;author&gt;HHMI Janelia Farm Research Campus, Ashburn, VA 20147, USA&lt;/author&gt;&lt;/authors&gt;&lt;/contributors&gt;&lt;titles&gt;&lt;title&gt;nhmmer: DNA homology search with profile HMMs&lt;/title&gt;&lt;secondary-title&gt;Bioinformatics&lt;/secondary-title&gt;&lt;/titles&gt;&lt;periodical&gt;&lt;full-title&gt;Bioinformatics&lt;/full-title&gt;&lt;/periodical&gt;&lt;pages&gt;2487-2489&lt;/pages&gt;&lt;volume&gt;29&lt;/volume&gt;&lt;number&gt;19&lt;/number&gt;&lt;dates&gt;&lt;year&gt;2013&lt;/year&gt;&lt;/dates&gt;&lt;publisher&gt;Oxford Academic&lt;/publisher&gt;&lt;isbn&gt;1367-4803&lt;/isbn&gt;&lt;urls&gt;&lt;related-urls&gt;&lt;url&gt;https://academic.oup.com/bioinformatics/article-pdf/29/19/2487/457527/btt403.pdf&lt;/url&gt;&lt;/related-urls&gt;&lt;/urls&gt;&lt;electronic-resource-num&gt;10.1093/bioinformatics/btt403&lt;/electronic-resource-num&gt;&lt;/record&gt;&lt;/Cite&gt;&lt;/EndNote&gt;</w:instrText>
+      </w:r>
+      <w:r>
+        <w:fldChar w:fldCharType="separate"/>
+      </w:r>
+      <w:r>
+        <w:rPr>
+          <w:noProof/>
+        </w:rPr>
+        <w:t>[15]</w:t>
+      </w:r>
+      <w:r>
+        <w:fldChar w:fldCharType="end"/>
+      </w:r>
+      <w:r>
+        <w:t>.</w:t>
+      </w:r>
+      <w:r>
+        <w:t xml:space="preserve">  (See Fig 6 for jackhmmer summary.)</w:t>
+      </w:r>
+    </w:p>
+    <w:p>
+      <w:pPr>
+        <w:spacing w:after="0" w:line="480" w:lineRule="auto"/>
+      </w:pPr>
+    </w:p>
+    <w:p>
+      <w:pPr>
+        <w:spacing w:after="0" w:line="480" w:lineRule="auto"/>
+        <w:rPr>
+          <w:b/>
+        </w:rPr>
+      </w:pPr>
+      <w:r>
+        <w:rPr>
+          <w:b/>
+        </w:rPr>
+        <w:t xml:space="preserve">Fig </w:t>
+      </w:r>
+      <w:r>
+        <w:rPr>
+          <w:b/>
+        </w:rPr>
+        <w:t>6</w:t>
+      </w:r>
+      <w:r>
+        <w:rPr>
+          <w:b/>
+        </w:rPr>
+        <w:t>.</w:t>
+      </w:r>
+      <w:r>
+        <w:rPr>
+          <w:b/>
+        </w:rPr>
+        <w:t xml:space="preserve">  </w:t>
+      </w:r>
+      <w:r>
+        <w:rPr>
+          <w:b/>
+        </w:rPr>
+        <w:t>ORF FASTA summary from jackhmmer</w:t>
+      </w:r>
+      <w:r>
+        <w:rPr>
+          <w:b/>
+          <w:highlight w:val="yellow"/>
+        </w:rPr>
+        <w:t xml:space="preserve"> </w:t>
+      </w:r>
+    </w:p>
+    <w:p>
+      <w:pPr>
+        <w:spacing w:after="0" w:line="480" w:lineRule="auto"/>
+      </w:pPr>
+    </w:p>
+    <w:p>
+      <w:pPr>
+        <w:spacing w:after="0" w:line="480" w:lineRule="auto"/>
+      </w:pPr>
+      <w:r>
+        <w:t xml:space="preserve">The summary for a query may hit multiple targets.  Each target record is repeated for each domain that </w:t>
+      </w:r>
+      <w:r>
+        <w:rPr>
+          <w:b/>
+          <w:bCs/>
+        </w:rPr>
+        <w:t>jackhmmer</w:t>
+      </w:r>
+      <w:r>
+        <w:t xml:space="preserve"> matches.  </w:t>
+      </w:r>
+      <w:r>
+        <w:t>For this study, we are only using similarity across the whole protein as a measure of conservation.</w:t>
+      </w:r>
+      <w:r>
+        <w:t xml:space="preserve"> </w:t>
+      </w:r>
+      <w:r>
+        <w:t xml:space="preserve"> The Perl script (</w:t>
+      </w:r>
+      <w:r>
+        <w:rPr>
+          <w:b/>
+          <w:bCs/>
+        </w:rPr>
+        <w:fldChar w:fldCharType="begin"/>
+      </w:r>
+      <w:r>
+        <w:rPr>
+          <w:b/>
+          <w:bCs/>
+        </w:rPr>
+        <w:instrText xml:space="preserve"> REF _Ref45204546 \h </w:instrText>
+      </w:r>
+      <w:r>
+        <w:rPr>
+          <w:b/>
+          <w:bCs/>
+        </w:rPr>
+        <w:instrText xml:space="preserve"> \* MERGEFORMAT </w:instrText>
+      </w:r>
+      <w:r>
+        <w:rPr>
+          <w:b/>
+          <w:bCs/>
+        </w:rPr>
+      </w:r>
+      <w:r>
+        <w:rPr>
+          <w:b/>
+          <w:bCs/>
+        </w:rPr>
+        <w:fldChar w:fldCharType="separate"/>
+      </w:r>
+      <w:r>
+        <w:rPr>
+          <w:b/>
+          <w:bCs/>
+        </w:rPr>
+        <w:t>extract_hmm_summary.pl</w:t>
+      </w:r>
+      <w:r>
+        <w:rPr>
+          <w:b/>
+          <w:bCs/>
+        </w:rPr>
+        <w:fldChar w:fldCharType="end"/>
+      </w:r>
+      <w:r>
+        <w:t>)</w:t>
+      </w:r>
+      <w:r>
+        <w:t xml:space="preserve"> de</w:t>
+      </w:r>
+      <w:r>
+        <w:t>-</w:t>
+      </w:r>
+      <w:r>
+        <w:t xml:space="preserve">duplicates results, reporting only these global measures of similarity.  The </w:t>
+      </w:r>
+      <w:r>
+        <w:rPr>
+          <w:iCs/>
+        </w:rPr>
+        <w:t>score</w:t>
+      </w:r>
+      <w:r>
+        <w:t xml:space="preserve"> statistic is a number that additively reflects the similarity of sequences and domains in the protein</w:t>
+      </w:r>
+      <w:r>
+        <w:t>.</w:t>
+      </w:r>
+    </w:p>
+    <w:p>
+      <w:pPr>
+        <w:spacing w:after="0" w:line="480" w:lineRule="auto"/>
+      </w:pPr>
+    </w:p>
+    <w:p>
+      <w:pPr>
+        <w:spacing w:after="0" w:line="480" w:lineRule="auto"/>
+      </w:pPr>
+      <w:r>
+        <w:t xml:space="preserve">49 ORFs had enough similarity to targets to participate in our analysis, and work loaded into the </w:t>
+      </w:r>
+      <w:r>
+        <w:rPr>
+          <w:b/>
+          <w:bCs/>
+        </w:rPr>
+        <w:t>hmmer_statistics</w:t>
+      </w:r>
+      <w:r>
+        <w:t xml:space="preserve"> table in the </w:t>
+      </w:r>
+      <w:r>
+        <w:rPr>
+          <w:b/>
+          <w:bCs/>
+        </w:rPr>
+        <w:t>chembl_25</w:t>
+      </w:r>
+      <w:r>
+        <w:t xml:space="preserve"> database.</w:t>
+      </w:r>
+      <w:r>
+        <w:t xml:space="preserve">  </w:t>
+      </w:r>
+      <w:r>
+        <w:t xml:space="preserve">Figure </w:t>
+      </w:r>
+      <w:r>
+        <w:t xml:space="preserve">7 </w:t>
+      </w:r>
+      <w:r>
+        <w:t xml:space="preserve">shows a </w:t>
+      </w:r>
+      <w:r>
+        <w:t xml:space="preserve">histogram </w:t>
+      </w:r>
+      <w:r>
+        <w:t>of the</w:t>
+      </w:r>
+      <w:r>
+        <w:t xml:space="preserve"> distribution of scores:</w:t>
+      </w:r>
+    </w:p>
+    <w:p>
+      <w:pPr>
+        <w:spacing w:after="0" w:line="480" w:lineRule="auto"/>
+      </w:pPr>
+    </w:p>
+    <w:p>
+      <w:pPr>
+        <w:spacing w:after="0" w:line="480" w:lineRule="auto"/>
+      </w:pPr>
+      <w:r>
+        <w:rPr>
+          <w:b/>
+        </w:rPr>
+        <w:t xml:space="preserve">Fig </w:t>
+      </w:r>
+      <w:r>
+        <w:rPr>
+          <w:b/>
+        </w:rPr>
+        <w:t>7</w:t>
+      </w:r>
+      <w:r>
+        <w:rPr>
+          <w:b/>
+        </w:rPr>
+        <w:t>.</w:t>
+      </w:r>
+      <w:r>
+        <w:rPr>
+          <w:b/>
+        </w:rPr>
+        <w:t xml:space="preserve">  </w:t>
+      </w:r>
+      <w:r>
+        <w:rPr>
+          <w:b/>
+        </w:rPr>
+        <w:t>Target similarity score distribution of ORFs from SARS-CoV-2 genome to ChEMBL targets.</w:t>
+      </w:r>
+    </w:p>
+    <w:p>
+      <w:pPr>
+        <w:spacing w:after="0" w:line="480" w:lineRule="auto"/>
+      </w:pPr>
+    </w:p>
+    <w:p>
+      <w:pPr>
+        <w:spacing w:after="0" w:line="480" w:lineRule="auto"/>
+      </w:pPr>
       <w:r>
         <w:lastRenderedPageBreak/>
-        <w:t>they did not have sufficient similarity to any target sequences to be included in the results</w:t>
-      </w:r>
-      <w:r>
-        <w:t xml:space="preserve"> when used to search the target database using </w:t>
-      </w:r>
-      <w:r>
-        <w:rPr>
-          <w:b/>
-          <w:bCs/>
-        </w:rPr>
-        <w:t>jackhmmer</w:t>
-      </w:r>
-      <w:r>
-        <w:rPr>
-          <w:b/>
-          <w:bCs/>
-        </w:rPr>
-        <w:t xml:space="preserve"> </w:t>
-      </w:r>
-      <w:r>
+        <w:t xml:space="preserve">Kmeans analysis shows that there is an outlier having a much higher similarity score.  </w:t>
+      </w:r>
+      <w:r>
+        <w:t xml:space="preserve">The threshold, 4350.9, </w:t>
+      </w:r>
+      <w:r>
+        <w:t>was used</w:t>
+      </w:r>
+      <w:r>
+        <w:t xml:space="preserve"> to filter in the most similar targets and their drugs</w:t>
+      </w:r>
+      <w:r>
+        <w:t xml:space="preserve"> (See query </w:t>
+      </w:r>
+      <w:r>
+        <w:rPr>
+          <w:b/>
+          <w:bCs/>
+        </w:rPr>
         <w:fldChar w:fldCharType="begin"/>
       </w:r>
       <w:r>
-        <w:instrText xml:space="preserve"> ADDIN EN.CITE &lt;EndNote&gt;&lt;Cite&gt;&lt;Author&gt;Wheeler&lt;/Author&gt;&lt;Year&gt;2013&lt;/Year&gt;&lt;RecNum&gt;12&lt;/RecNum&gt;&lt;DisplayText&gt;[15]&lt;/DisplayText&gt;&lt;record&gt;&lt;rec-number&gt;12&lt;/rec-number&gt;&lt;foreign-keys&gt;&lt;key app="EN" db-id="s55a2z5drd9zfle9a0uxsse802tr5s9rdxsp" timestamp="1584477509"&gt;12&lt;/key&gt;&lt;/foreign-keys&gt;&lt;ref-type name="Journal Article"&gt;17&lt;/ref-type&gt;&lt;contributors&gt;&lt;authors&gt;&lt;author&gt;Wheeler, Travis J.&lt;/author&gt;&lt;author&gt;HHMI Janelia Farm Research Campus, Ashburn, VA 20147, USA&lt;/author&gt;&lt;author&gt;Eddy, Sean R.&lt;/author&gt;&lt;author&gt;HHMI Janelia Farm Research Campus, Ashburn, VA 20147, USA&lt;/author&gt;&lt;/authors&gt;&lt;/contributors&gt;&lt;titles&gt;&lt;title&gt;nhmmer: DNA homology search with profile HMMs&lt;/title&gt;&lt;secondary-title&gt;Bioinformatics&lt;/secondary-title&gt;&lt;/titles&gt;&lt;periodical&gt;&lt;full-title&gt;Bioinformatics&lt;/full-title&gt;&lt;/periodical&gt;&lt;pages&gt;2487-2489&lt;/pages&gt;&lt;volume&gt;29&lt;/volume&gt;&lt;number&gt;19&lt;/number&gt;&lt;dates&gt;&lt;year&gt;2013&lt;/year&gt;&lt;/dates&gt;&lt;publisher&gt;Oxford Academic&lt;/publisher&gt;&lt;isbn&gt;1367-4803&lt;/isbn&gt;&lt;urls&gt;&lt;related-urls&gt;&lt;url&gt;https://academic.oup.com/bioinformatics/article-pdf/29/19/2487/457527/btt403.pdf&lt;/url&gt;&lt;/related-urls&gt;&lt;/urls&gt;&lt;electronic-resource-num&gt;10.1093/bioinformatics/btt403&lt;/electronic-resource-num&gt;&lt;/record&gt;&lt;/Cite&gt;&lt;/EndNote&gt;</w:instrText>
-      </w:r>
-      <w:r>
+        <w:rPr>
+          <w:b/>
+          <w:bCs/>
+        </w:rPr>
+        <w:instrText xml:space="preserve"> REF _Ref45548844 \h </w:instrText>
+      </w:r>
+      <w:r>
+        <w:rPr>
+          <w:b/>
+          <w:bCs/>
+        </w:rPr>
+        <w:instrText xml:space="preserve"> \* MERGEFORMAT </w:instrText>
+      </w:r>
+      <w:r>
+        <w:rPr>
+          <w:b/>
+          <w:bCs/>
+        </w:rPr>
+      </w:r>
+      <w:r>
+        <w:rPr>
+          <w:b/>
+          <w:bCs/>
+        </w:rPr>
         <w:fldChar w:fldCharType="separate"/>
       </w:r>
       <w:r>
         <w:rPr>
-          <w:noProof/>
-        </w:rPr>
-        <w:t>[15]</w:t>
-      </w:r>
-      <w:r>
+          <w:b/>
+          <w:bCs/>
+        </w:rPr>
+        <w:t>target_SARS-COV-2_drugs.sql</w:t>
+      </w:r>
+      <w:r>
+        <w:rPr>
+          <w:b/>
+          <w:bCs/>
+        </w:rPr>
         <w:fldChar w:fldCharType="end"/>
       </w:r>
       <w:r>
+        <w:t>,</w:t>
+      </w:r>
+      <w:r>
+        <w:t xml:space="preserve"> results </w:t>
+      </w:r>
+      <w:r>
+        <w:rPr>
+          <w:b/>
+          <w:bCs/>
+        </w:rPr>
+        <w:fldChar w:fldCharType="begin"/>
+      </w:r>
+      <w:r>
+        <w:rPr>
+          <w:b/>
+          <w:bCs/>
+        </w:rPr>
+        <w:instrText xml:space="preserve"> REF _Ref45549210 \h </w:instrText>
+      </w:r>
+      <w:r>
+        <w:rPr>
+          <w:b/>
+          <w:bCs/>
+        </w:rPr>
+        <w:instrText xml:space="preserve"> \* MERGEFORMAT </w:instrText>
+      </w:r>
+      <w:r>
+        <w:rPr>
+          <w:b/>
+          <w:bCs/>
+        </w:rPr>
+      </w:r>
+      <w:r>
+        <w:rPr>
+          <w:b/>
+          <w:bCs/>
+        </w:rPr>
+        <w:fldChar w:fldCharType="separate"/>
+      </w:r>
+      <w:r>
+        <w:rPr>
+          <w:b/>
+          <w:bCs/>
+        </w:rPr>
+        <w:t>target_SARS-CoV-2_drugs.txt</w:t>
+      </w:r>
+      <w:r>
+        <w:rPr>
+          <w:b/>
+          <w:bCs/>
+        </w:rPr>
+        <w:fldChar w:fldCharType="end"/>
+      </w:r>
+      <w:r>
+        <w:rPr>
+          <w:b/>
+          <w:bCs/>
+        </w:rPr>
+        <w:t>)</w:t>
+      </w:r>
+      <w:r>
         <w:t>.</w:t>
       </w:r>
-    </w:p>
-    <w:p>
-      <w:pPr>
-        <w:spacing w:after="0" w:line="480" w:lineRule="auto"/>
-      </w:pPr>
-    </w:p>
-    <w:p>
-      <w:pPr>
-        <w:spacing w:after="0" w:line="480" w:lineRule="auto"/>
-      </w:pPr>
-      <w:r>
-        <w:rPr>
-          <w:b/>
-          <w:bCs/>
-        </w:rPr>
-        <w:t>Jackhmmer</w:t>
-      </w:r>
-      <w:r>
-        <w:t xml:space="preserve"> score</w:t>
-      </w:r>
-      <w:r>
-        <w:t>d</w:t>
-      </w:r>
-      <w:r>
-        <w:t xml:space="preserve"> similarity between amino acid sequences by aligning query and target sequences </w:t>
-      </w:r>
-      <w:r>
-        <w:fldChar w:fldCharType="begin"/>
-      </w:r>
-      <w:r>
-        <w:instrText xml:space="preserve"> ADDIN EN.CITE &lt;EndNote&gt;&lt;Cite&gt;&lt;Author&gt;Wheeler&lt;/Author&gt;&lt;Year&gt;2013&lt;/Year&gt;&lt;RecNum&gt;12&lt;/RecNum&gt;&lt;DisplayText&gt;[15]&lt;/DisplayText&gt;&lt;record&gt;&lt;rec-number&gt;12&lt;/rec-number&gt;&lt;foreign-keys&gt;&lt;key app="EN" db-id="s55a2z5drd9zfle9a0uxsse802tr5s9rdxsp" timestamp="1584477509"&gt;12&lt;/key&gt;&lt;/foreign-keys&gt;&lt;ref-type name="Journal Article"&gt;17&lt;/ref-type&gt;&lt;contributors&gt;&lt;authors&gt;&lt;author&gt;Wheeler, Travis J.&lt;/author&gt;&lt;author&gt;HHMI Janelia Farm Research Campus, Ashburn, VA 20147, USA&lt;/author&gt;&lt;author&gt;Eddy, Sean R.&lt;/author&gt;&lt;author&gt;HHMI Janelia Farm Research Campus, Ashburn, VA 20147, USA&lt;/author&gt;&lt;/authors&gt;&lt;/contributors&gt;&lt;titles&gt;&lt;title&gt;nhmmer: DNA homology search with profile HMMs&lt;/title&gt;&lt;secondary-title&gt;Bioinformatics&lt;/secondary-title&gt;&lt;/titles&gt;&lt;periodical&gt;&lt;full-title&gt;Bioinformatics&lt;/full-title&gt;&lt;/periodical&gt;&lt;pages&gt;2487-2489&lt;/pages&gt;&lt;volume&gt;29&lt;/volume&gt;&lt;number&gt;19&lt;/number&gt;&lt;dates&gt;&lt;year&gt;2013&lt;/year&gt;&lt;/dates&gt;&lt;publisher&gt;Oxford Academic&lt;/publisher&gt;&lt;isbn&gt;1367-4803&lt;/isbn&gt;&lt;urls&gt;&lt;related-urls&gt;&lt;url&gt;https://academic.oup.com/bioinformatics/article-pdf/29/19/2487/457527/btt403.pdf&lt;/url&gt;&lt;/related-urls&gt;&lt;/urls&gt;&lt;electronic-resource-num&gt;10.1093/bioinformatics/btt403&lt;/electronic-resource-num&gt;&lt;/record&gt;&lt;/Cite&gt;&lt;/EndNote&gt;</w:instrText>
-      </w:r>
-      <w:r>
-        <w:fldChar w:fldCharType="separate"/>
-      </w:r>
-      <w:r>
-        <w:rPr>
-          <w:noProof/>
-        </w:rPr>
-        <w:t>[15]</w:t>
-      </w:r>
-      <w:r>
-        <w:fldChar w:fldCharType="end"/>
-      </w:r>
-      <w:r>
-        <w:t>.</w:t>
-      </w:r>
-      <w:r>
-        <w:t xml:space="preserve">  In addition, </w:t>
-      </w:r>
-      <w:r>
-        <w:rPr>
-          <w:b/>
-          <w:bCs/>
-        </w:rPr>
-        <w:t>jackhmmer</w:t>
-      </w:r>
-      <w:r>
-        <w:t xml:space="preserve"> uses hidden Markoff models (HMM) that assess patterns by looking for larger domains </w:t>
-      </w:r>
-      <w:r>
-        <w:fldChar w:fldCharType="begin"/>
-      </w:r>
-      <w:r>
-        <w:instrText xml:space="preserve"> ADDIN EN.CITE &lt;EndNote&gt;&lt;Cite&gt;&lt;Author&gt;Wheeler&lt;/Author&gt;&lt;Year&gt;2013&lt;/Year&gt;&lt;RecNum&gt;12&lt;/RecNum&gt;&lt;DisplayText&gt;[15]&lt;/DisplayText&gt;&lt;record&gt;&lt;rec-number&gt;12&lt;/rec-number&gt;&lt;foreign-keys&gt;&lt;key app="EN" db-id="s55a2z5drd9zfle9a0uxsse802tr5s9rdxsp" timestamp="1584477509"&gt;12&lt;/key&gt;&lt;/foreign-keys&gt;&lt;ref-type name="Journal Article"&gt;17&lt;/ref-type&gt;&lt;contributors&gt;&lt;authors&gt;&lt;author&gt;Wheeler, Travis J.&lt;/author&gt;&lt;author&gt;HHMI Janelia Farm Research Campus, Ashburn, VA 20147, USA&lt;/author&gt;&lt;author&gt;Eddy, Sean R.&lt;/author&gt;&lt;author&gt;HHMI Janelia Farm Research Campus, Ashburn, VA 20147, USA&lt;/author&gt;&lt;/authors&gt;&lt;/contributors&gt;&lt;titles&gt;&lt;title&gt;nhmmer: DNA homology search with profile HMMs&lt;/title&gt;&lt;secondary-title&gt;Bioinformatics&lt;/secondary-title&gt;&lt;/titles&gt;&lt;periodical&gt;&lt;full-title&gt;Bioinformatics&lt;/full-title&gt;&lt;/periodical&gt;&lt;pages&gt;2487-2489&lt;/pages&gt;&lt;volume&gt;29&lt;/volume&gt;&lt;number&gt;19&lt;/number&gt;&lt;dates&gt;&lt;year&gt;2013&lt;/year&gt;&lt;/dates&gt;&lt;publisher&gt;Oxford Academic&lt;/publisher&gt;&lt;isbn&gt;1367-4803&lt;/isbn&gt;&lt;urls&gt;&lt;related-urls&gt;&lt;url&gt;https://academic.oup.com/bioinformatics/article-pdf/29/19/2487/457527/btt403.pdf&lt;/url&gt;&lt;/related-urls&gt;&lt;/urls&gt;&lt;electronic-resource-num&gt;10.1093/bioinformatics/btt403&lt;/electronic-resource-num&gt;&lt;/record&gt;&lt;/Cite&gt;&lt;/EndNote&gt;</w:instrText>
-      </w:r>
-      <w:r>
-        <w:fldChar w:fldCharType="separate"/>
-      </w:r>
-      <w:r>
-        <w:rPr>
-          <w:noProof/>
-        </w:rPr>
-        <w:t>[15]</w:t>
-      </w:r>
-      <w:r>
-        <w:fldChar w:fldCharType="end"/>
-      </w:r>
-      <w:r>
-        <w:t>.</w:t>
-      </w:r>
-      <w:r>
-        <w:t xml:space="preserve">  (See Fig 6 for jackhmmer summary.)</w:t>
-      </w:r>
-    </w:p>
-    <w:p>
-      <w:pPr>
-        <w:spacing w:after="0" w:line="480" w:lineRule="auto"/>
-      </w:pPr>
-    </w:p>
-    <w:p>
-      <w:pPr>
-        <w:spacing w:after="0" w:line="480" w:lineRule="auto"/>
-      </w:pPr>
-      <w:r>
-        <w:rPr>
-          <w:b/>
-        </w:rPr>
-        <w:t xml:space="preserve">Fig </w:t>
-      </w:r>
-      <w:r>
-        <w:rPr>
-          <w:b/>
-        </w:rPr>
-        <w:t>6</w:t>
-      </w:r>
-      <w:r>
-        <w:rPr>
-          <w:b/>
-        </w:rPr>
-        <w:t>.</w:t>
-      </w:r>
-      <w:r>
-        <w:rPr>
-          <w:b/>
-        </w:rPr>
+      <w:r>
         <w:t xml:space="preserve">  </w:t>
       </w:r>
       <w:r>
-        <w:rPr>
-          <w:b/>
-        </w:rPr>
-        <w:t>ORF FASTA summary from jackhmmer</w:t>
-      </w:r>
-      <w:r>
-        <w:rPr>
-          <w:b/>
-          <w:highlight w:val="yellow"/>
-        </w:rPr>
-        <w:t xml:space="preserve"> </w:t>
-      </w:r>
-    </w:p>
-    <w:p>
-      <w:pPr>
-        <w:spacing w:after="0" w:line="480" w:lineRule="auto"/>
-      </w:pPr>
-      <w:r>
-        <w:t xml:space="preserve">The summary for a query may hit multiple targets.  Each target record is repeated for each domain that </w:t>
-      </w:r>
-      <w:r>
-        <w:rPr>
-          <w:b/>
-          <w:bCs/>
-        </w:rPr>
-        <w:t>jackhmmer</w:t>
-      </w:r>
-      <w:r>
-        <w:t xml:space="preserve"> matches.  </w:t>
-      </w:r>
-      <w:r>
-        <w:t>For this study, we are only using similarity across the whole protein as a measure of conservation.</w:t>
-      </w:r>
-      <w:r>
-        <w:t xml:space="preserve"> The Perl script (</w:t>
-      </w:r>
-      <w:r>
-        <w:rPr>
-          <w:b/>
-          <w:bCs/>
-        </w:rPr>
-        <w:fldChar w:fldCharType="begin"/>
-      </w:r>
-      <w:r>
-        <w:rPr>
-          <w:b/>
-          <w:bCs/>
-        </w:rPr>
-        <w:instrText xml:space="preserve"> REF _Ref45204546 \h </w:instrText>
-      </w:r>
-      <w:r>
-        <w:rPr>
-          <w:b/>
-          <w:bCs/>
-        </w:rPr>
-        <w:instrText xml:space="preserve"> \* MERGEFORMAT </w:instrText>
-      </w:r>
-      <w:r>
-        <w:rPr>
-          <w:b/>
-          <w:bCs/>
-        </w:rPr>
-      </w:r>
-      <w:r>
-        <w:rPr>
-          <w:b/>
-          <w:bCs/>
-        </w:rPr>
-        <w:fldChar w:fldCharType="separate"/>
-      </w:r>
-      <w:r>
-        <w:rPr>
-          <w:b/>
-          <w:bCs/>
-        </w:rPr>
-        <w:t>extract_hmm_summary.pl</w:t>
-      </w:r>
-      <w:r>
-        <w:rPr>
-          <w:b/>
-          <w:bCs/>
-        </w:rPr>
-        <w:fldChar w:fldCharType="end"/>
-      </w:r>
-      <w:r>
-        <w:t>)</w:t>
-      </w:r>
-      <w:r>
-        <w:t xml:space="preserve"> de</w:t>
-      </w:r>
-      <w:r>
-        <w:t>-</w:t>
-      </w:r>
-      <w:r>
-        <w:t xml:space="preserve">duplicates results, reporting only these global measures of similarity.  The </w:t>
-      </w:r>
-      <w:r>
-        <w:rPr>
-          <w:iCs/>
-        </w:rPr>
-        <w:t>score</w:t>
-      </w:r>
-      <w:r>
-        <w:t xml:space="preserve"> statistic is a number that additively reflects the similarity of sequences and domains in the protein</w:t>
-      </w:r>
-      <w:r>
-        <w:t>.</w:t>
-      </w:r>
-    </w:p>
-    <w:p>
-      <w:pPr>
-        <w:spacing w:after="0" w:line="480" w:lineRule="auto"/>
-      </w:pPr>
-    </w:p>
-    <w:p>
-      <w:pPr>
-        <w:spacing w:after="0" w:line="480" w:lineRule="auto"/>
-      </w:pPr>
-      <w:r>
-        <w:t xml:space="preserve">49 ORFs had enough similarity to targets to participate in our analysis, and work loaded into the </w:t>
-      </w:r>
-      <w:r>
-        <w:rPr>
-          <w:b/>
-          <w:bCs/>
-        </w:rPr>
-        <w:t>hmmer_statistics</w:t>
-      </w:r>
-      <w:r>
-        <w:t xml:space="preserve"> table in the </w:t>
-      </w:r>
-      <w:r>
-        <w:rPr>
-          <w:b/>
-          <w:bCs/>
-        </w:rPr>
-        <w:t>chembl_25</w:t>
-      </w:r>
-      <w:r>
-        <w:t xml:space="preserve"> database.</w:t>
-      </w:r>
-    </w:p>
-    <w:p>
-      <w:pPr>
-        <w:spacing w:after="0" w:line="480" w:lineRule="auto"/>
-      </w:pPr>
-    </w:p>
-    <w:p>
-      <w:pPr>
-        <w:spacing w:after="0" w:line="480" w:lineRule="auto"/>
-      </w:pPr>
-      <w:r>
         <w:t xml:space="preserve">Figure </w:t>
       </w:r>
       <w:r>
-        <w:t xml:space="preserve">7 </w:t>
-      </w:r>
-      <w:r>
-        <w:t xml:space="preserve">shows a </w:t>
-      </w:r>
-      <w:r>
-        <w:t xml:space="preserve">histogram </w:t>
-      </w:r>
-      <w:r>
-        <w:t>of the</w:t>
-      </w:r>
-      <w:r>
-        <w:t xml:space="preserve"> distribution of scores:</w:t>
-      </w:r>
-    </w:p>
-    <w:p>
-      <w:pPr>
-        <w:spacing w:after="0" w:line="480" w:lineRule="auto"/>
-      </w:pPr>
-    </w:p>
-    <w:p>
-      <w:pPr>
-        <w:spacing w:after="0" w:line="480" w:lineRule="auto"/>
-      </w:pPr>
-      <w:r>
-        <w:rPr>
-          <w:b/>
-        </w:rPr>
-        <w:t xml:space="preserve">Fig </w:t>
-      </w:r>
-      <w:r>
-        <w:rPr>
-          <w:b/>
-        </w:rPr>
-        <w:t>7</w:t>
-      </w:r>
-      <w:r>
-        <w:rPr>
-          <w:b/>
-        </w:rPr>
-        <w:t>.</w:t>
-      </w:r>
-      <w:r>
-        <w:rPr>
-          <w:b/>
-        </w:rPr>
+        <w:t xml:space="preserve">8 </w:t>
+      </w:r>
+      <w:r>
+        <w:t>shows kmeans distribution of scores with two clusters.</w:t>
+      </w:r>
+    </w:p>
+    <w:p>
+      <w:pPr>
+        <w:spacing w:after="0" w:line="480" w:lineRule="auto"/>
+      </w:pPr>
+    </w:p>
+    <w:p>
+      <w:pPr>
+        <w:spacing w:after="0" w:line="480" w:lineRule="auto"/>
+        <w:rPr>
+          <w:b/>
+        </w:rPr>
+      </w:pPr>
+      <w:r>
+        <w:rPr>
+          <w:b/>
+        </w:rPr>
+        <w:t>Fig</w:t>
+      </w:r>
+      <w:r>
+        <w:rPr>
+          <w:b/>
+        </w:rPr>
+        <w:t xml:space="preserve"> 8</w:t>
+      </w:r>
+      <w:r>
+        <w:rPr>
+          <w:b/>
+        </w:rPr>
+        <w:t>. Kmeans selection threshold for SARS-CoV-2.</w:t>
+      </w:r>
+    </w:p>
+    <w:p>
+      <w:pPr>
+        <w:spacing w:after="0" w:line="480" w:lineRule="auto"/>
+      </w:pPr>
+    </w:p>
+    <w:p>
+      <w:pPr>
+        <w:spacing w:after="0" w:line="480" w:lineRule="auto"/>
+      </w:pPr>
+      <w:r>
+        <w:t>Triangular point</w:t>
+      </w:r>
+      <w:r>
+        <w:t>s</w:t>
+      </w:r>
+      <w:r>
+        <w:t xml:space="preserve"> indicate similarity threshold for best target selection.</w:t>
+      </w:r>
+      <w:r>
         <w:t xml:space="preserve">  </w:t>
       </w:r>
-      <w:r>
-        <w:rPr>
-          <w:b/>
-        </w:rPr>
-        <w:t>Target similarity score distribution of ORFs from SARS-CoV-2 genome to ChEMBL targets.</w:t>
-      </w:r>
-    </w:p>
-    <w:p>
-      <w:pPr>
-        <w:spacing w:after="0" w:line="480" w:lineRule="auto"/>
-      </w:pPr>
-    </w:p>
-    <w:p>
-      <w:pPr>
-        <w:spacing w:after="0" w:line="480" w:lineRule="auto"/>
-      </w:pPr>
-      <w:r>
-        <w:t xml:space="preserve">Kmeans analysis shows that there is an outlier having a much higher similarity score.  </w:t>
-      </w:r>
-      <w:r>
-        <w:t xml:space="preserve">The threshold, 4350.9, </w:t>
-      </w:r>
-      <w:r>
-        <w:t>was used</w:t>
-      </w:r>
-      <w:r>
-        <w:t xml:space="preserve"> to filter in the most similar targets and their drugs</w:t>
-      </w:r>
-      <w:r>
-        <w:t xml:space="preserve"> (See query </w:t>
-      </w:r>
-      <w:r>
-        <w:rPr>
-          <w:b/>
-          <w:bCs/>
-        </w:rPr>
-        <w:fldChar w:fldCharType="begin"/>
-      </w:r>
-      <w:r>
-        <w:rPr>
-          <w:b/>
-          <w:bCs/>
-        </w:rPr>
-        <w:instrText xml:space="preserve"> REF _Ref45548844 \h </w:instrText>
-      </w:r>
-      <w:r>
-        <w:rPr>
-          <w:b/>
-          <w:bCs/>
-        </w:rPr>
-        <w:instrText xml:space="preserve"> \* MERGEFORMAT </w:instrText>
-      </w:r>
-      <w:r>
-        <w:rPr>
-          <w:b/>
-          <w:bCs/>
-        </w:rPr>
-      </w:r>
-      <w:r>
-        <w:rPr>
-          <w:b/>
-          <w:bCs/>
-        </w:rPr>
-        <w:fldChar w:fldCharType="separate"/>
-      </w:r>
-      <w:r>
-        <w:rPr>
-          <w:b/>
-          <w:bCs/>
-        </w:rPr>
-        <w:t>target_SARS-COV-2_drugs.sql</w:t>
-      </w:r>
-      <w:r>
-        <w:rPr>
-          <w:b/>
-          <w:bCs/>
-        </w:rPr>
-        <w:fldChar w:fldCharType="end"/>
-      </w:r>
-      <w:r>
-        <w:t>,</w:t>
-      </w:r>
-      <w:r>
-        <w:t xml:space="preserve"> results </w:t>
-      </w:r>
-      <w:r>
-        <w:rPr>
-          <w:b/>
-          <w:bCs/>
-        </w:rPr>
-        <w:fldChar w:fldCharType="begin"/>
-      </w:r>
-      <w:r>
-        <w:rPr>
-          <w:b/>
-          <w:bCs/>
-        </w:rPr>
-        <w:instrText xml:space="preserve"> REF _Ref45549210 \h </w:instrText>
-      </w:r>
-      <w:r>
-        <w:rPr>
-          <w:b/>
-          <w:bCs/>
-        </w:rPr>
-        <w:instrText xml:space="preserve"> \* MERGEFORMAT </w:instrText>
-      </w:r>
-      <w:r>
-        <w:rPr>
-          <w:b/>
-          <w:bCs/>
-        </w:rPr>
-      </w:r>
-      <w:r>
-        <w:rPr>
-          <w:b/>
-          <w:bCs/>
-        </w:rPr>
-        <w:fldChar w:fldCharType="separate"/>
-      </w:r>
-      <w:r>
-        <w:rPr>
-          <w:b/>
-          <w:bCs/>
-        </w:rPr>
-        <w:t>target_SARS-CoV-2_drugs.txt</w:t>
-      </w:r>
-      <w:r>
-        <w:rPr>
-          <w:b/>
-          <w:bCs/>
-        </w:rPr>
-        <w:fldChar w:fldCharType="end"/>
-      </w:r>
-      <w:r>
-        <w:rPr>
-          <w:b/>
-          <w:bCs/>
-        </w:rPr>
-        <w:t>)</w:t>
-      </w:r>
-      <w:r>
-        <w:t>.</w:t>
-      </w:r>
-    </w:p>
-    <w:p>
-      <w:pPr>
-        <w:spacing w:after="0" w:line="480" w:lineRule="auto"/>
-      </w:pPr>
-      <w:r>
-        <w:lastRenderedPageBreak/>
-        <w:t xml:space="preserve">Figure </w:t>
-      </w:r>
-      <w:r>
-        <w:t xml:space="preserve">8 </w:t>
-      </w:r>
-      <w:r>
-        <w:t>shows kmeans distribution of scores with two clusters.</w:t>
-      </w:r>
-    </w:p>
-    <w:p>
-      <w:pPr>
-        <w:spacing w:after="0" w:line="480" w:lineRule="auto"/>
-      </w:pPr>
-      <w:r>
-        <w:t>Fig</w:t>
-      </w:r>
-      <w:r>
-        <w:t xml:space="preserve"> 8</w:t>
-      </w:r>
-      <w:r>
-        <w:t>. Kmeans selection threshold for SARS-CoV-2.</w:t>
-      </w:r>
-    </w:p>
-    <w:p>
-      <w:pPr>
-        <w:spacing w:after="0" w:line="480" w:lineRule="auto"/>
-      </w:pPr>
-      <w:r>
-        <w:t>Triangular point</w:t>
-      </w:r>
-      <w:r>
-        <w:t>s</w:t>
-      </w:r>
-      <w:r>
-        <w:t xml:space="preserve"> indicate similarity threshold for best target selection.</w:t>
-      </w:r>
-    </w:p>
-    <w:p>
-      <w:pPr>
-        <w:spacing w:after="0" w:line="480" w:lineRule="auto"/>
-      </w:pPr>
-    </w:p>
-    <w:p>
-      <w:pPr>
-        <w:spacing w:after="0" w:line="480" w:lineRule="auto"/>
-      </w:pPr>
       <w:r>
         <w:t>Table 1 shows the results of this query.</w:t>
       </w:r>
@@ -6083,29 +6076,27 @@
       <w:pPr>
         <w:spacing w:after="0" w:line="240" w:lineRule="auto"/>
         <w:rPr>
+          <w:rFonts w:ascii="Calibri" w:hAnsi="Calibri" w:cstheme="minorHAnsi"/>
+          <w:b/>
+        </w:rPr>
+      </w:pPr>
+      <w:r>
+        <w:rPr>
+          <w:rFonts w:ascii="Calibri" w:hAnsi="Calibri" w:cstheme="minorHAnsi"/>
+          <w:b/>
+        </w:rPr>
+        <w:t>Fig 9. PSQL query returning details for drugs and targets previously identified.</w:t>
+      </w:r>
+    </w:p>
+    <w:p>
+      <w:pPr>
+        <w:spacing w:after="0" w:line="240" w:lineRule="auto"/>
+        <w:rPr>
           <w:rFonts w:ascii="Lucida Console" w:hAnsi="Lucida Console" w:cstheme="minorHAnsi"/>
           <w:sz w:val="16"/>
           <w:szCs w:val="16"/>
         </w:rPr>
       </w:pPr>
-      <w:r>
-        <w:rPr>
-          <w:rFonts w:ascii="Lucida Console" w:hAnsi="Lucida Console" w:cstheme="minorHAnsi"/>
-          <w:sz w:val="16"/>
-          <w:szCs w:val="16"/>
-        </w:rPr>
-        <w:t>Fig 9. PSQL query returning details for drugs and targets previously identified.</w:t>
-      </w:r>
-    </w:p>
-    <w:p>
-      <w:pPr>
-        <w:spacing w:after="0" w:line="240" w:lineRule="auto"/>
-        <w:rPr>
-          <w:rFonts w:ascii="Lucida Console" w:hAnsi="Lucida Console" w:cstheme="minorHAnsi"/>
-          <w:sz w:val="16"/>
-          <w:szCs w:val="16"/>
-        </w:rPr>
-      </w:pPr>
     </w:p>
     <w:p>
       <w:pPr>
@@ -6256,74 +6247,108 @@
     <w:p>
       <w:pPr>
         <w:spacing w:after="0" w:line="480" w:lineRule="auto"/>
+        <w:rPr>
+          <w:rFonts w:cstheme="minorHAnsi"/>
+        </w:rPr>
+      </w:pPr>
+    </w:p>
+    <w:p>
+      <w:pPr>
+        <w:spacing w:after="0" w:line="480" w:lineRule="auto"/>
+        <w:rPr>
+          <w:rFonts w:cstheme="minorHAnsi"/>
+        </w:rPr>
+      </w:pPr>
+      <w:r>
+        <w:rPr>
+          <w:rFonts w:cstheme="minorHAnsi"/>
+        </w:rPr>
+        <w:t xml:space="preserve">To find the number of protein targets in the </w:t>
+      </w:r>
+      <w:r>
+        <w:rPr>
+          <w:rFonts w:cstheme="minorHAnsi"/>
+          <w:b/>
+          <w:bCs/>
+        </w:rPr>
+        <w:t>chembl_25</w:t>
+      </w:r>
+      <w:r>
+        <w:rPr>
+          <w:rFonts w:cstheme="minorHAnsi"/>
+        </w:rPr>
+        <w:t xml:space="preserve"> database, execute the query in figure 10 below:</w:t>
+      </w:r>
+    </w:p>
+    <w:p>
+      <w:pPr>
+        <w:spacing w:after="0" w:line="480" w:lineRule="auto"/>
+        <w:ind w:left="720"/>
         <w:rPr>
           <w:rFonts w:ascii="Lucida Console" w:hAnsi="Lucida Console" w:cstheme="minorHAnsi"/>
           <w:sz w:val="18"/>
           <w:szCs w:val="18"/>
         </w:rPr>
       </w:pPr>
-      <w:r>
-        <w:rPr>
-          <w:rFonts w:ascii="Lucida Console" w:hAnsi="Lucida Console" w:cstheme="minorHAnsi"/>
-          <w:sz w:val="18"/>
-          <w:szCs w:val="18"/>
-        </w:rPr>
-        <w:lastRenderedPageBreak/>
-        <w:t xml:space="preserve">To find the number of protein targets in the </w:t>
-      </w:r>
-      <w:r>
-        <w:rPr>
-          <w:rFonts w:ascii="Lucida Console" w:hAnsi="Lucida Console" w:cstheme="minorHAnsi"/>
-          <w:b/>
-          <w:bCs/>
-          <w:sz w:val="18"/>
-          <w:szCs w:val="18"/>
+    </w:p>
+    <w:p>
+      <w:pPr>
+        <w:spacing w:after="0" w:line="480" w:lineRule="auto"/>
+        <w:rPr>
+          <w:rFonts w:cstheme="minorHAnsi"/>
+          <w:b/>
+        </w:rPr>
+      </w:pPr>
+      <w:r>
+        <w:rPr>
+          <w:rFonts w:cstheme="minorHAnsi"/>
+          <w:b/>
+        </w:rPr>
+        <w:t xml:space="preserve">Fig 10. PSQL query shows the number of protein targets in the </w:t>
+      </w:r>
+      <w:r>
+        <w:rPr>
+          <w:rFonts w:cstheme="minorHAnsi"/>
+          <w:b/>
+          <w:bCs/>
         </w:rPr>
         <w:t>chembl_25</w:t>
       </w:r>
       <w:r>
         <w:rPr>
-          <w:rFonts w:ascii="Lucida Console" w:hAnsi="Lucida Console" w:cstheme="minorHAnsi"/>
-          <w:sz w:val="18"/>
-          <w:szCs w:val="18"/>
-        </w:rPr>
-        <w:t xml:space="preserve"> database, execute the query in figure 10 below:</w:t>
-      </w:r>
-    </w:p>
-    <w:p>
-      <w:pPr>
-        <w:spacing w:after="0" w:line="240" w:lineRule="auto"/>
-        <w:ind w:left="720"/>
-        <w:rPr>
-          <w:rFonts w:ascii="Lucida Console" w:hAnsi="Lucida Console" w:cstheme="minorHAnsi"/>
-          <w:sz w:val="18"/>
-          <w:szCs w:val="18"/>
-        </w:rPr>
-      </w:pPr>
-    </w:p>
-    <w:p>
-      <w:pPr>
-        <w:spacing w:after="0" w:line="240" w:lineRule="auto"/>
-        <w:ind w:left="720"/>
-        <w:rPr>
-          <w:rFonts w:ascii="Lucida Console" w:hAnsi="Lucida Console" w:cstheme="minorHAnsi"/>
-          <w:sz w:val="18"/>
-          <w:szCs w:val="18"/>
-        </w:rPr>
-      </w:pPr>
-    </w:p>
-    <w:p>
-      <w:pPr>
-        <w:spacing w:after="0" w:line="480" w:lineRule="auto"/>
-        <w:rPr>
-          <w:rFonts w:cstheme="minorHAnsi"/>
-        </w:rPr>
-      </w:pPr>
-      <w:r>
-        <w:rPr>
-          <w:rFonts w:cstheme="minorHAnsi"/>
-        </w:rPr>
-        <w:t xml:space="preserve">Fig 10. PSQL query shows the number of protein targets in the </w:t>
+          <w:rFonts w:cstheme="minorHAnsi"/>
+          <w:b/>
+        </w:rPr>
+        <w:t xml:space="preserve"> database.</w:t>
+      </w:r>
+    </w:p>
+    <w:p>
+      <w:pPr>
+        <w:spacing w:after="0" w:line="480" w:lineRule="auto"/>
+        <w:rPr>
+          <w:rFonts w:cstheme="minorHAnsi"/>
+          <w:b/>
+        </w:rPr>
+      </w:pPr>
+    </w:p>
+    <w:p>
+      <w:pPr>
+        <w:spacing w:after="0" w:line="480" w:lineRule="auto"/>
+        <w:rPr>
+          <w:rFonts w:cstheme="minorHAnsi"/>
+        </w:rPr>
+      </w:pPr>
+      <w:r>
+        <w:rPr>
+          <w:rFonts w:cstheme="minorHAnsi"/>
+        </w:rPr>
+        <w:t>There are 899 protein targ</w:t>
+      </w:r>
+      <w:r>
+        <w:rPr>
+          <w:rFonts w:cstheme="minorHAnsi"/>
+        </w:rPr>
+        <w:t xml:space="preserve">ets in the </w:t>
       </w:r>
       <w:r>
         <w:rPr>
@@ -6339,25 +6364,23 @@
         </w:rPr>
         <w:t xml:space="preserve"> database.</w:t>
       </w:r>
-    </w:p>
-    <w:p>
-      <w:pPr>
-        <w:spacing w:after="0" w:line="480" w:lineRule="auto"/>
-        <w:rPr>
-          <w:rFonts w:cstheme="minorHAnsi"/>
-        </w:rPr>
-      </w:pPr>
-      <w:r>
-        <w:rPr>
-          <w:rFonts w:cstheme="minorHAnsi"/>
-        </w:rPr>
-        <w:t>There are 899 protein targ</w:t>
-      </w:r>
-      <w:r>
-        <w:rPr>
-          <w:rFonts w:cstheme="minorHAnsi"/>
-        </w:rPr>
-        <w:t xml:space="preserve">ets in the </w:t>
+      <w:r>
+        <w:rPr>
+          <w:rFonts w:cstheme="minorHAnsi"/>
+        </w:rPr>
+        <w:t xml:space="preserve">  </w:t>
+      </w:r>
+      <w:r>
+        <w:rPr>
+          <w:rFonts w:cstheme="minorHAnsi"/>
+        </w:rPr>
+        <w:t xml:space="preserve">Targets may have many components.  </w:t>
+      </w:r>
+      <w:r>
+        <w:rPr>
+          <w:rFonts w:cstheme="minorHAnsi"/>
+        </w:rPr>
+        <w:t xml:space="preserve">How many targets in the </w:t>
       </w:r>
       <w:r>
         <w:rPr>
@@ -6371,48 +6394,6 @@
         <w:rPr>
           <w:rFonts w:cstheme="minorHAnsi"/>
         </w:rPr>
-        <w:t xml:space="preserve"> database.</w:t>
-      </w:r>
-    </w:p>
-    <w:p>
-      <w:pPr>
-        <w:spacing w:after="0" w:line="480" w:lineRule="auto"/>
-        <w:rPr>
-          <w:rFonts w:cstheme="minorHAnsi"/>
-        </w:rPr>
-      </w:pPr>
-    </w:p>
-    <w:p>
-      <w:pPr>
-        <w:spacing w:after="0" w:line="480" w:lineRule="auto"/>
-        <w:rPr>
-          <w:rFonts w:cstheme="minorHAnsi"/>
-        </w:rPr>
-      </w:pPr>
-      <w:r>
-        <w:rPr>
-          <w:rFonts w:cstheme="minorHAnsi"/>
-        </w:rPr>
-        <w:t xml:space="preserve">Targets may have many components.  </w:t>
-      </w:r>
-      <w:r>
-        <w:rPr>
-          <w:rFonts w:cstheme="minorHAnsi"/>
-        </w:rPr>
-        <w:t xml:space="preserve">How many targets in the </w:t>
-      </w:r>
-      <w:r>
-        <w:rPr>
-          <w:rFonts w:cstheme="minorHAnsi"/>
-          <w:b/>
-          <w:bCs/>
-        </w:rPr>
-        <w:t>chembl_25</w:t>
-      </w:r>
-      <w:r>
-        <w:rPr>
-          <w:rFonts w:cstheme="minorHAnsi"/>
-        </w:rPr>
         <w:t xml:space="preserve"> database have only one</w:t>
       </w:r>
       <w:r>
@@ -6436,27 +6417,40 @@
     </w:p>
     <w:p>
       <w:pPr>
-        <w:spacing w:after="0" w:line="240" w:lineRule="auto"/>
-        <w:rPr>
-          <w:rFonts w:cstheme="minorHAnsi"/>
-        </w:rPr>
-      </w:pPr>
-      <w:r>
-        <w:rPr>
-          <w:rFonts w:cstheme="minorHAnsi"/>
+        <w:spacing w:after="0" w:line="480" w:lineRule="auto"/>
+        <w:rPr>
+          <w:rFonts w:cstheme="minorHAnsi"/>
+        </w:rPr>
+      </w:pPr>
+    </w:p>
+    <w:p>
+      <w:pPr>
+        <w:spacing w:after="0" w:line="480" w:lineRule="auto"/>
+        <w:rPr>
+          <w:rFonts w:cstheme="minorHAnsi"/>
+          <w:b/>
+        </w:rPr>
+      </w:pPr>
+      <w:r>
+        <w:rPr>
+          <w:rFonts w:cstheme="minorHAnsi"/>
+          <w:b/>
         </w:rPr>
         <w:t>Fig 11. The chembl_25 database has no targets with a single component.</w:t>
       </w:r>
     </w:p>
     <w:p>
       <w:pPr>
-        <w:spacing w:after="0" w:line="240" w:lineRule="auto"/>
-        <w:rPr>
-          <w:rFonts w:cstheme="minorHAnsi"/>
-        </w:rPr>
-      </w:pPr>
-    </w:p>
-    <w:p>
+        <w:spacing w:after="0" w:line="480" w:lineRule="auto"/>
+        <w:rPr>
+          <w:rFonts w:cstheme="minorHAnsi"/>
+        </w:rPr>
+      </w:pPr>
+    </w:p>
+    <w:p>
+      <w:pPr>
+        <w:spacing w:after="0" w:line="480" w:lineRule="auto"/>
+      </w:pPr>
       <w:r>
         <w:t xml:space="preserve">Target </w:t>
       </w:r>
@@ -6476,79 +6470,100 @@
         <w:t xml:space="preserve"> component</w:t>
       </w:r>
       <w:r>
-        <w:t xml:space="preserve"> sequences</w:t>
+        <w:t xml:space="preserve"> </w:t>
+      </w:r>
+      <w:r>
+        <w:t>sequences. The</w:t>
+      </w:r>
+      <w:r>
+        <w:t xml:space="preserve"> following PSQL script finds the number of component sequences for the target (Fig 12.):</w:t>
+      </w:r>
+    </w:p>
+    <w:p>
+      <w:pPr>
+        <w:spacing w:after="0" w:line="480" w:lineRule="auto"/>
+      </w:pPr>
+    </w:p>
+    <w:p>
+      <w:pPr>
+        <w:spacing w:after="0" w:line="480" w:lineRule="auto"/>
+        <w:rPr>
+          <w:b/>
+        </w:rPr>
+      </w:pPr>
+      <w:r>
+        <w:rPr>
+          <w:b/>
+        </w:rPr>
+        <w:t>Fig 12. Query shows number of component sequences for target CHEMBL2363965.</w:t>
+      </w:r>
+    </w:p>
+    <w:p>
+      <w:pPr>
+        <w:spacing w:after="0" w:line="480" w:lineRule="auto"/>
+        <w:rPr>
+          <w:b/>
+        </w:rPr>
+      </w:pPr>
+    </w:p>
+    <w:p>
+      <w:pPr>
+        <w:spacing w:after="0" w:line="480" w:lineRule="auto"/>
+      </w:pPr>
+      <w:r>
+        <w:t xml:space="preserve">The target component sequence </w:t>
+      </w:r>
+      <w:r>
+        <w:t>of</w:t>
+      </w:r>
+      <w:r>
+        <w:t xml:space="preserve"> interest </w:t>
+      </w:r>
+      <w:r>
+        <w:t>is the one that was</w:t>
+      </w:r>
+      <w:r>
+        <w:t xml:space="preserve"> found </w:t>
+      </w:r>
+      <w:r>
+        <w:t>to have</w:t>
+      </w:r>
+      <w:r>
+        <w:t xml:space="preserve"> a high similarity score.  To find what that is, we first find the ORF from the viral genome that had high similarity for this target</w:t>
+      </w:r>
+      <w:r>
+        <w:t xml:space="preserve"> (Fig 13)</w:t>
       </w:r>
       <w:r>
         <w:t>:</w:t>
       </w:r>
     </w:p>
     <w:p>
-      <w:r>
-        <w:t>The following PSQL script finds the number of component sequences for the target (Fig 12.):</w:t>
-      </w:r>
-    </w:p>
-    <w:p>
-      <w:pPr>
-        <w:spacing w:after="0" w:line="480" w:lineRule="auto"/>
-      </w:pPr>
-      <w:r>
-        <w:t>Fig 12. Query shows number of component sequences for target CHEMBL2363965.</w:t>
-      </w:r>
-    </w:p>
-    <w:p>
-      <w:pPr>
-        <w:spacing w:after="0" w:line="480" w:lineRule="auto"/>
-      </w:pPr>
-      <w:r>
-        <w:t xml:space="preserve">The target component sequence </w:t>
-      </w:r>
-      <w:r>
-        <w:t>of</w:t>
-      </w:r>
-      <w:r>
-        <w:t xml:space="preserve"> interest </w:t>
-      </w:r>
-      <w:r>
-        <w:t>is the one that was</w:t>
-      </w:r>
-      <w:r>
-        <w:t xml:space="preserve"> found </w:t>
-      </w:r>
-      <w:r>
-        <w:t>to have</w:t>
-      </w:r>
-      <w:r>
-        <w:t xml:space="preserve"> a high similarity score.  To find what that is, we first find the ORF from the viral genome that had high similarity for this target</w:t>
-      </w:r>
-      <w:r>
-        <w:t xml:space="preserve"> (Fig 13)</w:t>
-      </w:r>
-      <w:r>
-        <w:t>:</w:t>
-      </w:r>
-    </w:p>
-    <w:p>
-      <w:pPr>
-        <w:spacing w:after="0" w:line="240" w:lineRule="auto"/>
-      </w:pPr>
-    </w:p>
-    <w:p>
-      <w:pPr>
-        <w:spacing w:after="0" w:line="480" w:lineRule="auto"/>
-        <w:rPr>
-          <w:rFonts w:ascii="Lucida Console" w:hAnsi="Lucida Console"/>
-          <w:sz w:val="18"/>
-          <w:szCs w:val="18"/>
-        </w:rPr>
-      </w:pPr>
-      <w:r>
-        <w:rPr>
-          <w:rFonts w:ascii="Lucida Console" w:hAnsi="Lucida Console"/>
-          <w:sz w:val="18"/>
-          <w:szCs w:val="18"/>
+      <w:pPr>
+        <w:spacing w:after="0" w:line="480" w:lineRule="auto"/>
+      </w:pPr>
+    </w:p>
+    <w:p>
+      <w:pPr>
+        <w:spacing w:after="0" w:line="480" w:lineRule="auto"/>
+        <w:rPr>
+          <w:b/>
+        </w:rPr>
+      </w:pPr>
+      <w:r>
+        <w:rPr>
+          <w:b/>
         </w:rPr>
         <w:t>Fig 13. PSQL query to find ORF with high similarity to our target.</w:t>
       </w:r>
+    </w:p>
+    <w:p>
+      <w:pPr>
+        <w:spacing w:after="0" w:line="480" w:lineRule="auto"/>
+        <w:rPr>
+          <w:b/>
+        </w:rPr>
+      </w:pPr>
     </w:p>
     <w:p>
       <w:pPr>
@@ -6692,7 +6707,6 @@
         <w:spacing w:after="0" w:line="480" w:lineRule="auto"/>
       </w:pPr>
       <w:r>
-        <w:lastRenderedPageBreak/>
         <w:t xml:space="preserve">NCBI BLASTP finds a 100% match using a query excluding </w:t>
       </w:r>
       <w:r>
@@ -7096,16 +7110,9 @@
       <w:r>
         <w:t>rona viruses.</w:t>
       </w:r>
-    </w:p>
-    <w:p>
-      <w:pPr>
-        <w:spacing w:after="0" w:line="480" w:lineRule="auto"/>
-      </w:pPr>
-    </w:p>
-    <w:p>
-      <w:pPr>
-        <w:spacing w:after="0" w:line="480" w:lineRule="auto"/>
-      </w:pPr>
+      <w:r>
+        <w:t xml:space="preserve">  </w:t>
+      </w:r>
       <w:r>
         <w:t xml:space="preserve">It may be that as part of treatment of Tuberculosis, a concurrent infection by a </w:t>
       </w:r>
@@ -7115,16 +7122,9 @@
       <w:r>
         <w:t>virus also was treated by the drugs associated with this target.</w:t>
       </w:r>
-    </w:p>
-    <w:p>
-      <w:pPr>
-        <w:spacing w:after="0" w:line="480" w:lineRule="auto"/>
-      </w:pPr>
-    </w:p>
-    <w:p>
-      <w:pPr>
-        <w:spacing w:after="0" w:line="480" w:lineRule="auto"/>
-      </w:pPr>
+      <w:r>
+        <w:t xml:space="preserve">  </w:t>
+      </w:r>
       <w:r>
         <w:t>The distance tree shows relations of this protein</w:t>
       </w:r>
@@ -7290,9 +7290,14 @@
     <w:p>
       <w:pPr>
         <w:spacing w:after="0" w:line="480" w:lineRule="auto"/>
-        <w:ind w:firstLine="720"/>
-      </w:pPr>
-      <w:r>
+      </w:pPr>
+    </w:p>
+    <w:p>
+      <w:pPr>
+        <w:spacing w:after="0" w:line="480" w:lineRule="auto"/>
+      </w:pPr>
+      <w:r>
+        <w:lastRenderedPageBreak/>
         <w:t xml:space="preserve">The </w:t>
       </w:r>
       <w:r>
@@ -7405,24 +7410,15 @@
       <w:r>
         <w:t>.</w:t>
       </w:r>
-    </w:p>
-    <w:p>
-      <w:pPr>
-        <w:spacing w:after="0" w:line="480" w:lineRule="auto"/>
-      </w:pPr>
+      <w:r>
+        <w:t xml:space="preserve">  </w:t>
+      </w:r>
       <w:r>
         <w:t>Pyrazinamide had low docking affinity.  This drug was not validated, and its docking information is omitted here.</w:t>
       </w:r>
-    </w:p>
-    <w:p>
-      <w:pPr>
-        <w:spacing w:after="0" w:line="480" w:lineRule="auto"/>
-      </w:pPr>
-    </w:p>
-    <w:p>
-      <w:pPr>
-        <w:spacing w:after="0" w:line="480" w:lineRule="auto"/>
-      </w:pPr>
+      <w:r>
+        <w:t xml:space="preserve">  </w:t>
+      </w:r>
       <w:r>
         <w:t>However, Viomycin sulphate, with a docking affinity of 10.73 and Capryomycin sulphate, with a docking affinity of 10.57 were validated as promising candidates.  Results are shown below</w:t>
       </w:r>
@@ -7634,21 +7630,17 @@
       <w:r>
         <w:t>used in the treatment of Tuberculosis.  The target identified was RNA polymerase, which is necessary for the replication of the viral RNA genome.</w:t>
       </w:r>
-    </w:p>
-    <w:p>
-      <w:pPr>
-        <w:spacing w:after="0" w:line="480" w:lineRule="auto"/>
-      </w:pPr>
-    </w:p>
-    <w:p>
-      <w:pPr>
-        <w:spacing w:after="0" w:line="480" w:lineRule="auto"/>
-      </w:pPr>
+      <w:r>
+        <w:t xml:space="preserve">  </w:t>
+      </w:r>
       <w:r>
         <w:t xml:space="preserve">The </w:t>
       </w:r>
       <w:r>
-        <w:t xml:space="preserve">Success </w:t>
+        <w:t>s</w:t>
+      </w:r>
+      <w:r>
+        <w:t xml:space="preserve">uccess </w:t>
       </w:r>
       <w:r>
         <w:t xml:space="preserve">of </w:t>
@@ -7712,8 +7704,16 @@
         <w:t xml:space="preserve"> </w:t>
       </w:r>
       <w:r>
+        <w:t xml:space="preserve"> </w:t>
+      </w:r>
+      <w:r>
         <w:t>These in-silico studies should be followed up by in vitro and in vivo studies to determine efficacy.</w:t>
       </w:r>
+    </w:p>
+    <w:p>
+      <w:pPr>
+        <w:spacing w:after="0" w:line="480" w:lineRule="auto"/>
+      </w:pPr>
     </w:p>
     <w:p>
       <w:pPr>
@@ -8760,431 +8760,212 @@
           <w:bCs/>
         </w:rPr>
       </w:pPr>
-      <w:commentRangeStart w:id="0"/>
-      <w:r>
-        <w:rPr>
-          <w:b/>
-          <w:bCs/>
-        </w:rPr>
-        <w:t>S1 Fig. An analysis pipeline searches the chembl_25 version of ChEMBL’s database for targets and drugs using viral genomic information from Genbank.</w:t>
-      </w:r>
     </w:p>
     <w:p>
       <w:pPr>
         <w:pStyle w:val="Heading2"/>
-        <w:rPr>
-          <w:b/>
-          <w:bCs/>
-        </w:rPr>
-      </w:pPr>
-      <w:r>
-        <w:rPr>
-          <w:b/>
-          <w:bCs/>
-        </w:rPr>
-        <w:t>S2 Fig. Target and drug analytical workflow.</w:t>
-      </w:r>
+      </w:pPr>
     </w:p>
     <w:p>
       <w:pPr>
         <w:pStyle w:val="Heading2"/>
-        <w:rPr>
-          <w:b/>
-          <w:bCs/>
-        </w:rPr>
-      </w:pPr>
-      <w:r>
-        <w:rPr>
-          <w:b/>
-          <w:bCs/>
-        </w:rPr>
-        <w:t>S3 Fig. Query joins connecting targets, sequences, and drugs.</w:t>
-      </w:r>
-      <w:r>
-        <w:rPr>
-          <w:b/>
-          <w:bCs/>
-        </w:rPr>
-        <w:t xml:space="preserve"> Tables with blue backgrounds are supplementary tables populated by this workflow.</w:t>
-      </w:r>
-    </w:p>
-    <w:p>
-      <w:pPr>
-        <w:pStyle w:val="Heading2"/>
-        <w:rPr>
-          <w:b/>
-          <w:bCs/>
-        </w:rPr>
-      </w:pPr>
-      <w:r>
-        <w:rPr>
-          <w:b/>
-          <w:bCs/>
-        </w:rPr>
-        <w:t>S4 Fig. ORF FASTA summary from jackhmmer</w:t>
-      </w:r>
-    </w:p>
-    <w:p>
-      <w:pPr>
-        <w:pStyle w:val="Heading2"/>
-        <w:rPr>
-          <w:del w:id="1" w:author="Eric D. Fischbach" w:date="2020-08-05T09:15:00Z"/>
-          <w:b/>
-          <w:bCs/>
-        </w:rPr>
-      </w:pPr>
-      <w:r>
-        <w:rPr>
-          <w:b/>
-          <w:bCs/>
-        </w:rPr>
-        <w:t xml:space="preserve">S5 Fig. Target similarity score distribution of ORFs from </w:t>
-      </w:r>
-      <w:r>
-        <w:rPr>
-          <w:b/>
-          <w:bCs/>
+        <w:spacing w:before="0" w:line="480" w:lineRule="auto"/>
+      </w:pPr>
+      <w:bookmarkStart w:id="0" w:name="_Ref45090117"/>
+      <w:bookmarkStart w:id="1" w:name="_Ref45092308"/>
+      <w:r>
+        <w:t>MN908947.3.FASTA</w:t>
+      </w:r>
+      <w:bookmarkEnd w:id="0"/>
+      <w:r>
+        <w:t>.</w:t>
+      </w:r>
+      <w:bookmarkEnd w:id="1"/>
+      <w:r>
+        <w:t xml:space="preserve"> </w:t>
+      </w:r>
+    </w:p>
+    <w:p>
+      <w:pPr>
+        <w:spacing w:after="0" w:line="480" w:lineRule="auto"/>
+      </w:pPr>
+      <w:r>
+        <w:t>The nucleotide FASTA formatted genome</w:t>
+      </w:r>
+      <w:r>
+        <w:t xml:space="preserve"> sequence</w:t>
+      </w:r>
+      <w:r>
+        <w:t xml:space="preserve"> of </w:t>
+      </w:r>
+      <w:r>
+        <w:rPr>
           <w:i/>
           <w:iCs/>
         </w:rPr>
         <w:t>SARS-CoV-2</w:t>
       </w:r>
       <w:r>
-        <w:rPr>
-          <w:b/>
-          <w:bCs/>
-        </w:rPr>
-        <w:t xml:space="preserve"> genome to ChEMBL targets.</w:t>
-      </w:r>
+        <w:t>.</w:t>
+      </w:r>
+    </w:p>
+    <w:p>
+      <w:pPr>
+        <w:spacing w:after="0" w:line="480" w:lineRule="auto"/>
+      </w:pPr>
     </w:p>
     <w:p>
       <w:pPr>
         <w:pStyle w:val="Heading2"/>
-        <w:rPr>
-          <w:b/>
-          <w:bCs/>
-        </w:rPr>
-      </w:pPr>
-      <w:r>
-        <w:rPr>
-          <w:b/>
-          <w:bCs/>
-        </w:rPr>
-        <w:t xml:space="preserve">S6 Fig. Kmeans selection threshold for </w:t>
-      </w:r>
-      <w:r>
-        <w:rPr>
-          <w:b/>
-          <w:bCs/>
+        <w:spacing w:before="0" w:line="480" w:lineRule="auto"/>
+      </w:pPr>
+      <w:bookmarkStart w:id="2" w:name="_Ref45100005"/>
+      <w:r>
+        <w:t>chembl_25_targets.sql</w:t>
+      </w:r>
+      <w:bookmarkEnd w:id="2"/>
+    </w:p>
+    <w:p>
+      <w:pPr>
+        <w:spacing w:after="0" w:line="480" w:lineRule="auto"/>
+      </w:pPr>
+      <w:r>
+        <w:t>psql script to download chembl_25 target sequences.</w:t>
+      </w:r>
+    </w:p>
+    <w:p>
+      <w:pPr>
+        <w:spacing w:after="0" w:line="480" w:lineRule="auto"/>
+      </w:pPr>
+    </w:p>
+    <w:p>
+      <w:pPr>
+        <w:pStyle w:val="Heading2"/>
+        <w:spacing w:before="0" w:line="480" w:lineRule="auto"/>
+      </w:pPr>
+      <w:bookmarkStart w:id="3" w:name="_Ref45100435"/>
+      <w:r>
+        <w:t>chembl_targets.txt</w:t>
+      </w:r>
+      <w:bookmarkEnd w:id="3"/>
+    </w:p>
+    <w:p>
+      <w:pPr>
+        <w:spacing w:after="0" w:line="480" w:lineRule="auto"/>
+      </w:pPr>
+      <w:r>
+        <w:t>Downloaded target sequences.</w:t>
+      </w:r>
+    </w:p>
+    <w:p>
+      <w:pPr>
+        <w:spacing w:after="0" w:line="480" w:lineRule="auto"/>
+      </w:pPr>
+    </w:p>
+    <w:p>
+      <w:pPr>
+        <w:pStyle w:val="Heading2"/>
+        <w:spacing w:before="0" w:line="480" w:lineRule="auto"/>
+      </w:pPr>
+      <w:bookmarkStart w:id="4" w:name="_Ref45100732"/>
+      <w:r>
+        <w:t>split_to_fasta.pl</w:t>
+      </w:r>
+      <w:bookmarkEnd w:id="4"/>
+    </w:p>
+    <w:p>
+      <w:pPr>
+        <w:spacing w:after="0" w:line="480" w:lineRule="auto"/>
+      </w:pPr>
+      <w:r>
+        <w:t>Converts a text file containing sequences to .FASTA format file.</w:t>
+      </w:r>
+    </w:p>
+    <w:p>
+      <w:pPr>
+        <w:spacing w:after="0" w:line="480" w:lineRule="auto"/>
+      </w:pPr>
+    </w:p>
+    <w:p>
+      <w:pPr>
+        <w:pStyle w:val="Heading2"/>
+        <w:spacing w:before="0" w:line="480" w:lineRule="auto"/>
+      </w:pPr>
+      <w:bookmarkStart w:id="5" w:name="_Ref45100900"/>
+      <w:r>
+        <w:t>component_sequences.fa</w:t>
+      </w:r>
+      <w:bookmarkEnd w:id="5"/>
+    </w:p>
+    <w:p>
+      <w:pPr>
+        <w:spacing w:after="0" w:line="480" w:lineRule="auto"/>
+      </w:pPr>
+      <w:r>
+        <w:t>Searchable target component file.</w:t>
+      </w:r>
+    </w:p>
+    <w:p>
+      <w:pPr>
+        <w:spacing w:after="0" w:line="480" w:lineRule="auto"/>
+      </w:pPr>
+    </w:p>
+    <w:p>
+      <w:pPr>
+        <w:pStyle w:val="Heading2"/>
+        <w:spacing w:before="0" w:line="480" w:lineRule="auto"/>
+      </w:pPr>
+      <w:bookmarkStart w:id="6" w:name="_Ref45196510"/>
+      <w:r>
+        <w:t>mn908947.orf</w:t>
+      </w:r>
+      <w:bookmarkEnd w:id="6"/>
+    </w:p>
+    <w:p>
+      <w:pPr>
+        <w:spacing w:after="0" w:line="480" w:lineRule="auto"/>
+      </w:pPr>
+      <w:r>
+        <w:t xml:space="preserve">ORFs from </w:t>
+      </w:r>
+      <w:r>
+        <w:rPr>
           <w:i/>
           <w:iCs/>
         </w:rPr>
         <w:t>SARS-CoV-2</w:t>
       </w:r>
       <w:r>
-        <w:rPr>
-          <w:b/>
-          <w:bCs/>
-        </w:rPr>
-        <w:t>. Triangular point indicates similarity threshold for best target selection.</w:t>
-      </w:r>
+        <w:t xml:space="preserve"> genome.</w:t>
+      </w:r>
+    </w:p>
+    <w:p>
+      <w:pPr>
+        <w:spacing w:after="0" w:line="480" w:lineRule="auto"/>
+      </w:pPr>
     </w:p>
     <w:p>
       <w:pPr>
         <w:pStyle w:val="Heading2"/>
-        <w:rPr>
-          <w:b/>
-          <w:bCs/>
-        </w:rPr>
-      </w:pPr>
-      <w:r>
-        <w:rPr>
-          <w:b/>
-          <w:bCs/>
-        </w:rPr>
-        <w:t xml:space="preserve">S7 Fig. NCBI BLASTP results for ORF </w:t>
-      </w:r>
-      <w:r>
-        <w:rPr>
-          <w:b/>
-          <w:bCs/>
-        </w:rPr>
-        <w:t>MN908947.3_281</w:t>
-      </w:r>
-      <w:r>
-        <w:rPr>
-          <w:b/>
-          <w:bCs/>
-        </w:rPr>
-        <w:t xml:space="preserve"> excluding </w:t>
-      </w:r>
-      <w:r>
-        <w:rPr>
-          <w:b/>
-          <w:bCs/>
-          <w:i/>
-          <w:iCs/>
-        </w:rPr>
-        <w:t>SARS-CoV-2</w:t>
-      </w:r>
-      <w:r>
-        <w:rPr>
-          <w:b/>
-          <w:bCs/>
-        </w:rPr>
-        <w:t>.</w:t>
-      </w:r>
-    </w:p>
-    <w:p>
-      <w:pPr>
-        <w:pStyle w:val="Heading2"/>
-        <w:rPr>
-          <w:b/>
-          <w:bCs/>
-        </w:rPr>
-      </w:pPr>
-      <w:r>
-        <w:rPr>
-          <w:b/>
-          <w:bCs/>
-        </w:rPr>
-        <w:t>S8 Fig. Distance tree for orf1a</w:t>
-      </w:r>
-    </w:p>
-    <w:p>
-      <w:pPr>
-        <w:pStyle w:val="Heading2"/>
-        <w:rPr>
-          <w:b/>
-          <w:bCs/>
-        </w:rPr>
-      </w:pPr>
-      <w:r>
-        <w:rPr>
-          <w:b/>
-          <w:bCs/>
-        </w:rPr>
-        <w:t>S9 Fig. 5GWY structure of Main Protease from Human Corona Virus</w:t>
-      </w:r>
-    </w:p>
-    <w:p>
-      <w:r>
-        <w:t>From Protein Database.</w:t>
-      </w:r>
-    </w:p>
-    <w:p>
-      <w:pPr>
-        <w:pStyle w:val="Heading2"/>
-        <w:rPr>
-          <w:b/>
-          <w:bCs/>
-        </w:rPr>
-      </w:pPr>
-      <w:r>
-        <w:rPr>
-          <w:b/>
-          <w:bCs/>
-        </w:rPr>
-        <w:t>S10 Fig. Predicted binding modes for RNA polymerase and Viomycin.</w:t>
-      </w:r>
-    </w:p>
-    <w:p>
-      <w:pPr>
-        <w:pStyle w:val="Heading2"/>
-        <w:rPr>
-          <w:b/>
-          <w:bCs/>
-        </w:rPr>
-      </w:pPr>
-      <w:r>
-        <w:rPr>
-          <w:b/>
-          <w:bCs/>
-        </w:rPr>
-        <w:t>S11 Fig. Predicted binding modes for RNA polymerase and Capryomycin.</w:t>
-      </w:r>
-      <w:commentRangeEnd w:id="0"/>
-      <w:r>
-        <w:rPr>
-          <w:rStyle w:val="CommentReference"/>
-          <w:rFonts w:asciiTheme="minorHAnsi" w:eastAsiaTheme="minorHAnsi" w:hAnsiTheme="minorHAnsi" w:cstheme="minorBidi"/>
-          <w:color w:val="auto"/>
-        </w:rPr>
-        <w:commentReference w:id="0"/>
-      </w:r>
-    </w:p>
-    <w:p>
-      <w:pPr>
-        <w:pStyle w:val="Heading2"/>
-        <w:rPr>
-          <w:rPrChange w:id="2" w:author="Eric D. Fischbach" w:date="2020-08-05T09:15:00Z">
-            <w:rPr>
-              <w:b/>
-              <w:bCs/>
-            </w:rPr>
-          </w:rPrChange>
-        </w:rPr>
-      </w:pPr>
-    </w:p>
-    <w:p>
-      <w:pPr>
-        <w:pStyle w:val="Heading2"/>
-      </w:pPr>
-      <w:bookmarkStart w:id="3" w:name="_Ref45090117"/>
-      <w:bookmarkStart w:id="4" w:name="_Ref45092308"/>
-      <w:r>
-        <w:t>MN908947.</w:t>
-      </w:r>
-      <w:proofErr w:type="gramStart"/>
-      <w:r>
-        <w:t>3.FASTA</w:t>
-      </w:r>
-      <w:bookmarkEnd w:id="3"/>
-      <w:proofErr w:type="gramEnd"/>
-      <w:r>
-        <w:t>.</w:t>
-      </w:r>
-      <w:bookmarkEnd w:id="4"/>
-      <w:r>
-        <w:t xml:space="preserve"> </w:t>
-      </w:r>
-    </w:p>
-    <w:p>
-      <w:r>
-        <w:t>The nucleotide FASTA formatted genome</w:t>
-      </w:r>
-      <w:r>
-        <w:t xml:space="preserve"> sequence</w:t>
-      </w:r>
-      <w:r>
-        <w:t xml:space="preserve"> of </w:t>
-      </w:r>
-      <w:r>
-        <w:rPr>
-          <w:i/>
-          <w:iCs/>
-        </w:rPr>
-        <w:t>SARS-CoV-2</w:t>
-      </w:r>
-      <w:r>
-        <w:t>.</w:t>
-      </w:r>
-    </w:p>
-    <w:p>
-      <w:pPr>
-        <w:pStyle w:val="Heading2"/>
-      </w:pPr>
-      <w:bookmarkStart w:id="5" w:name="_Ref45100005"/>
-      <w:r>
-        <w:t>chembl_25_targets.sql</w:t>
-      </w:r>
-      <w:bookmarkEnd w:id="5"/>
-    </w:p>
-    <w:p>
-      <w:r>
-        <w:t>psql script to download chembl_25 target sequences.</w:t>
-      </w:r>
-    </w:p>
-    <w:p>
-      <w:pPr>
-        <w:pStyle w:val="Heading2"/>
-      </w:pPr>
-      <w:bookmarkStart w:id="6" w:name="_Ref45100435"/>
-      <w:r>
-        <w:t>chembl_targets.txt</w:t>
-      </w:r>
-      <w:bookmarkEnd w:id="6"/>
-    </w:p>
-    <w:p>
-      <w:r>
-        <w:t>Downloaded target sequences.</w:t>
-      </w:r>
-    </w:p>
-    <w:p>
-      <w:pPr>
-        <w:pStyle w:val="Heading2"/>
-      </w:pPr>
-      <w:bookmarkStart w:id="7" w:name="_Ref45100732"/>
-      <w:r>
-        <w:t>split_to_fasta.pl</w:t>
+        <w:spacing w:before="0" w:line="480" w:lineRule="auto"/>
+      </w:pPr>
+      <w:bookmarkStart w:id="7" w:name="_Ref45203765"/>
+      <w:r>
+        <w:t>orf.hmm.txt</w:t>
       </w:r>
       <w:bookmarkEnd w:id="7"/>
     </w:p>
     <w:p>
-      <w:r>
-        <w:t xml:space="preserve">Converts a text file containing sequences </w:t>
-      </w:r>
-      <w:proofErr w:type="gramStart"/>
-      <w:r>
-        <w:t>to .FASTA</w:t>
-      </w:r>
-      <w:proofErr w:type="gramEnd"/>
-      <w:r>
-        <w:t xml:space="preserve"> format file.</w:t>
-      </w:r>
-    </w:p>
-    <w:p>
-      <w:pPr>
-        <w:pStyle w:val="Heading2"/>
-      </w:pPr>
-      <w:bookmarkStart w:id="8" w:name="_Ref45100900"/>
-      <w:r>
-        <w:t>component_</w:t>
-      </w:r>
-      <w:proofErr w:type="gramStart"/>
-      <w:r>
-        <w:t>sequences.fa</w:t>
-      </w:r>
-      <w:bookmarkEnd w:id="8"/>
-      <w:proofErr w:type="gramEnd"/>
-    </w:p>
-    <w:p>
-      <w:r>
-        <w:t>Searchable target component file.</w:t>
-      </w:r>
-    </w:p>
-    <w:p>
-      <w:pPr>
-        <w:pStyle w:val="Heading2"/>
-      </w:pPr>
-      <w:bookmarkStart w:id="9" w:name="_Ref45196510"/>
-      <w:r>
-        <w:t>mn908947.orf</w:t>
-      </w:r>
-      <w:bookmarkEnd w:id="9"/>
-    </w:p>
-    <w:p>
-      <w:r>
-        <w:t xml:space="preserve">ORFs from </w:t>
-      </w:r>
-      <w:r>
-        <w:rPr>
-          <w:i/>
-          <w:iCs/>
-        </w:rPr>
-        <w:t>SARS-CoV-2</w:t>
-      </w:r>
-      <w:r>
-        <w:t xml:space="preserve"> genome.</w:t>
-      </w:r>
-    </w:p>
-    <w:p>
-      <w:pPr>
-        <w:pStyle w:val="Heading2"/>
-      </w:pPr>
-      <w:bookmarkStart w:id="10" w:name="_Ref45203765"/>
-      <w:r>
-        <w:t>orf.hmm.txt</w:t>
-      </w:r>
-      <w:bookmarkEnd w:id="10"/>
-    </w:p>
-    <w:p>
+      <w:pPr>
+        <w:spacing w:after="0" w:line="480" w:lineRule="auto"/>
+      </w:pPr>
       <w:r>
         <w:t>A report containing scores and alignments between the ORFs and targets.</w:t>
       </w:r>
     </w:p>
     <w:p>
       <w:pPr>
+        <w:spacing w:after="0" w:line="480" w:lineRule="auto"/>
         <w:rPr>
           <w:rFonts w:ascii="Lucida Console" w:hAnsi="Lucida Console" w:cs="Lucida Console"/>
           <w:sz w:val="18"/>
@@ -9206,113 +8987,117 @@
     </w:p>
     <w:p>
       <w:pPr>
-        <w:pStyle w:val="Heading2"/>
-      </w:pPr>
-      <w:bookmarkStart w:id="11" w:name="_Ref45203782"/>
-      <w:proofErr w:type="gramStart"/>
-      <w:r>
-        <w:t>orf.summary</w:t>
-      </w:r>
-      <w:bookmarkEnd w:id="11"/>
-      <w:proofErr w:type="gramEnd"/>
-    </w:p>
-    <w:p>
-      <w:r>
-        <w:t>A tab delimited file containing records with statistics of significant matches for ORFs and targets.</w:t>
-      </w:r>
-    </w:p>
-    <w:p>
-      <w:pPr>
-        <w:pStyle w:val="Heading2"/>
-      </w:pPr>
-      <w:bookmarkStart w:id="12" w:name="_Ref45204546"/>
-      <w:r>
-        <w:t>extract_hmm_summary.pl</w:t>
-      </w:r>
-      <w:bookmarkEnd w:id="12"/>
-      <w:r>
-        <w:t xml:space="preserve"> </w:t>
-      </w:r>
-    </w:p>
-    <w:p>
-      <w:r>
-        <w:t>Extracts summary statistics from</w:t>
-      </w:r>
-      <w:r>
-        <w:rPr>
-          <w:b/>
-          <w:bCs/>
-        </w:rPr>
-        <w:t xml:space="preserve"> </w:t>
-      </w:r>
-      <w:r>
-        <w:rPr>
-          <w:b/>
-          <w:bCs/>
-        </w:rPr>
-        <w:fldChar w:fldCharType="begin"/>
-      </w:r>
-      <w:r>
-        <w:rPr>
-          <w:b/>
-          <w:bCs/>
-        </w:rPr>
-        <w:instrText xml:space="preserve"> REF _Ref45203765 \h </w:instrText>
-      </w:r>
-      <w:r>
-        <w:rPr>
-          <w:b/>
-          <w:bCs/>
-        </w:rPr>
-        <w:instrText xml:space="preserve"> \* MERGEFORMAT </w:instrText>
-      </w:r>
-      <w:r>
-        <w:rPr>
-          <w:b/>
-          <w:bCs/>
-        </w:rPr>
-      </w:r>
-      <w:r>
-        <w:rPr>
-          <w:b/>
-          <w:bCs/>
-        </w:rPr>
-        <w:fldChar w:fldCharType="separate"/>
-      </w:r>
-      <w:r>
-        <w:rPr>
-          <w:b/>
-          <w:bCs/>
-        </w:rPr>
-        <w:t>orf.hmm.txt</w:t>
-      </w:r>
-      <w:r>
-        <w:rPr>
-          <w:b/>
-          <w:bCs/>
-        </w:rPr>
-        <w:fldChar w:fldCharType="end"/>
-      </w:r>
-      <w:r>
-        <w:t xml:space="preserve"> and writes them to file </w:t>
-      </w:r>
-      <w:r>
+        <w:spacing w:after="0" w:line="480" w:lineRule="auto"/>
         <w:rPr>
           <w:rFonts w:ascii="Lucida Console" w:hAnsi="Lucida Console" w:cs="Lucida Console"/>
           <w:sz w:val="18"/>
           <w:szCs w:val="18"/>
         </w:rPr>
-        <w:t>hmm_stats.txt</w:t>
-      </w:r>
-      <w:r>
-        <w:t>.</w:t>
-      </w:r>
+      </w:pPr>
     </w:p>
     <w:p>
       <w:pPr>
         <w:pStyle w:val="Heading2"/>
-      </w:pPr>
-      <w:bookmarkStart w:id="13" w:name="_Ref45204626"/>
+        <w:spacing w:before="0" w:line="480" w:lineRule="auto"/>
+      </w:pPr>
+      <w:bookmarkStart w:id="8" w:name="_Ref45203782"/>
+      <w:r>
+        <w:t>orf.summary</w:t>
+      </w:r>
+      <w:bookmarkEnd w:id="8"/>
+    </w:p>
+    <w:p>
+      <w:pPr>
+        <w:spacing w:after="0" w:line="480" w:lineRule="auto"/>
+      </w:pPr>
+      <w:r>
+        <w:t>A tab delimited file containing records with statistics of significant matches for ORFs and targets.</w:t>
+      </w:r>
+    </w:p>
+    <w:p>
+      <w:pPr>
+        <w:spacing w:after="0" w:line="480" w:lineRule="auto"/>
+      </w:pPr>
+    </w:p>
+    <w:p>
+      <w:pPr>
+        <w:pStyle w:val="Heading2"/>
+        <w:spacing w:before="0" w:line="480" w:lineRule="auto"/>
+      </w:pPr>
+      <w:bookmarkStart w:id="9" w:name="_Ref45204546"/>
+      <w:r>
+        <w:t>extract_hmm_summary.pl</w:t>
+      </w:r>
+      <w:bookmarkEnd w:id="9"/>
+      <w:r>
+        <w:t xml:space="preserve"> </w:t>
+      </w:r>
+    </w:p>
+    <w:p>
+      <w:pPr>
+        <w:spacing w:after="0" w:line="480" w:lineRule="auto"/>
+      </w:pPr>
+      <w:r>
+        <w:t>Extracts summary statistics from</w:t>
+      </w:r>
+      <w:r>
+        <w:rPr>
+          <w:b/>
+          <w:bCs/>
+        </w:rPr>
+        <w:t xml:space="preserve"> </w:t>
+      </w:r>
+      <w:r>
+        <w:rPr>
+          <w:b/>
+          <w:bCs/>
+        </w:rPr>
+        <w:fldChar w:fldCharType="begin"/>
+      </w:r>
+      <w:r>
+        <w:rPr>
+          <w:b/>
+          <w:bCs/>
+        </w:rPr>
+        <w:instrText xml:space="preserve"> REF _Ref45203765 \h </w:instrText>
+      </w:r>
+      <w:r>
+        <w:rPr>
+          <w:b/>
+          <w:bCs/>
+        </w:rPr>
+        <w:instrText xml:space="preserve"> \* MERGEFORMAT </w:instrText>
+      </w:r>
+      <w:r>
+        <w:rPr>
+          <w:b/>
+          <w:bCs/>
+        </w:rPr>
+      </w:r>
+      <w:r>
+        <w:rPr>
+          <w:b/>
+          <w:bCs/>
+        </w:rPr>
+        <w:fldChar w:fldCharType="separate"/>
+      </w:r>
+      <w:r>
+        <w:rPr>
+          <w:b/>
+          <w:bCs/>
+        </w:rPr>
+        <w:t>orf.hmm.txt</w:t>
+      </w:r>
+      <w:r>
+        <w:rPr>
+          <w:b/>
+          <w:bCs/>
+        </w:rPr>
+        <w:fldChar w:fldCharType="end"/>
+      </w:r>
+      <w:r>
+        <w:t xml:space="preserve"> and writes them to file </w:t>
+      </w:r>
       <w:r>
         <w:rPr>
           <w:rFonts w:ascii="Lucida Console" w:hAnsi="Lucida Console" w:cs="Lucida Console"/>
@@ -9321,120 +9106,165 @@
         </w:rPr>
         <w:t>hmm_stats.txt</w:t>
       </w:r>
+      <w:r>
+        <w:t>.</w:t>
+      </w:r>
+    </w:p>
+    <w:p>
+      <w:pPr>
+        <w:spacing w:after="0" w:line="480" w:lineRule="auto"/>
+      </w:pPr>
+    </w:p>
+    <w:p>
+      <w:pPr>
+        <w:pStyle w:val="Heading2"/>
+        <w:spacing w:before="0" w:line="480" w:lineRule="auto"/>
+      </w:pPr>
+      <w:bookmarkStart w:id="10" w:name="_Ref45204626"/>
+      <w:r>
+        <w:rPr>
+          <w:rFonts w:cs="Lucida Console"/>
+        </w:rPr>
+        <w:t>hmm_stats.txt</w:t>
+      </w:r>
+      <w:bookmarkEnd w:id="10"/>
+      <w:r>
+        <w:t xml:space="preserve"> </w:t>
+      </w:r>
+    </w:p>
+    <w:p>
+      <w:pPr>
+        <w:spacing w:after="0" w:line="480" w:lineRule="auto"/>
+      </w:pPr>
+      <w:r>
+        <w:t>Uploadable statistics file.</w:t>
+      </w:r>
+    </w:p>
+    <w:p>
+      <w:pPr>
+        <w:spacing w:after="0" w:line="480" w:lineRule="auto"/>
+      </w:pPr>
+    </w:p>
+    <w:p>
+      <w:pPr>
+        <w:pStyle w:val="Heading2"/>
+        <w:spacing w:before="0" w:line="480" w:lineRule="auto"/>
+      </w:pPr>
+      <w:r>
+        <w:t>import_hmmer_statistics.sql</w:t>
+      </w:r>
+    </w:p>
+    <w:p>
+      <w:pPr>
+        <w:spacing w:after="0" w:line="480" w:lineRule="auto"/>
+      </w:pPr>
+      <w:r>
+        <w:t xml:space="preserve">Uploads statistics file to </w:t>
+      </w:r>
+      <w:r>
+        <w:t xml:space="preserve">a </w:t>
+      </w:r>
+      <w:r>
+        <w:t xml:space="preserve">work table, and then to </w:t>
+      </w:r>
+      <w:r>
+        <w:rPr>
+          <w:b/>
+          <w:bCs/>
+        </w:rPr>
+        <w:t>hmm_statistics</w:t>
+      </w:r>
+      <w:r>
+        <w:t xml:space="preserve">  table.</w:t>
+      </w:r>
+    </w:p>
+    <w:p>
+      <w:pPr>
+        <w:spacing w:after="0" w:line="480" w:lineRule="auto"/>
+      </w:pPr>
+    </w:p>
+    <w:p>
+      <w:pPr>
+        <w:pStyle w:val="Heading2"/>
+        <w:spacing w:before="0" w:line="480" w:lineRule="auto"/>
+      </w:pPr>
+      <w:bookmarkStart w:id="11" w:name="_Ref45533963"/>
+      <w:r>
+        <w:t>Organism_hmmer_threshold.R</w:t>
+      </w:r>
+      <w:bookmarkEnd w:id="11"/>
+    </w:p>
+    <w:p>
+      <w:pPr>
+        <w:spacing w:after="0" w:line="480" w:lineRule="auto"/>
+      </w:pPr>
+      <w:r>
+        <w:t>This R function stratifies hmmer_statistics scores for an organism (specified by tax_id) into as many clusters as specified (the default is 2) and returns the lower bound of the highest cluster.  The function selects only those targets that have drugs.</w:t>
+      </w:r>
+      <w:r>
+        <w:t xml:space="preserve">  </w:t>
+      </w:r>
+      <w:r>
+        <w:t>Database connection information was hard coded to the values required by the machine used for this investigation.</w:t>
+      </w:r>
+    </w:p>
+    <w:p>
+      <w:pPr>
+        <w:spacing w:after="0" w:line="480" w:lineRule="auto"/>
+      </w:pPr>
+    </w:p>
+    <w:p>
+      <w:pPr>
+        <w:pStyle w:val="Heading2"/>
+        <w:spacing w:before="0" w:line="480" w:lineRule="auto"/>
+      </w:pPr>
+      <w:bookmarkStart w:id="12" w:name="_Ref45548844"/>
+      <w:r>
+        <w:t>target_SARS-COV-2_drugs.sql</w:t>
+      </w:r>
+      <w:bookmarkEnd w:id="12"/>
+    </w:p>
+    <w:p>
+      <w:pPr>
+        <w:spacing w:after="0" w:line="480" w:lineRule="auto"/>
+      </w:pPr>
+      <w:r>
+        <w:t>Database query that retrieves target and drug data.</w:t>
+      </w:r>
+    </w:p>
+    <w:p>
+      <w:pPr>
+        <w:spacing w:after="0" w:line="480" w:lineRule="auto"/>
+      </w:pPr>
+    </w:p>
+    <w:p>
+      <w:pPr>
+        <w:pStyle w:val="Heading2"/>
+        <w:spacing w:before="0" w:line="480" w:lineRule="auto"/>
+      </w:pPr>
+      <w:bookmarkStart w:id="13" w:name="_Ref45549210"/>
+      <w:r>
+        <w:lastRenderedPageBreak/>
+        <w:t>target_SARS-CoV-2_drugs.txt</w:t>
+      </w:r>
       <w:bookmarkEnd w:id="13"/>
-      <w:r>
-        <w:t xml:space="preserve"> </w:t>
-      </w:r>
-    </w:p>
-    <w:p>
-      <w:r>
-        <w:t>Uploadable statistics file.</w:t>
-      </w:r>
-    </w:p>
-    <w:p>
-      <w:pPr>
-        <w:pStyle w:val="Heading2"/>
-      </w:pPr>
-      <w:r>
-        <w:t>import_hmmer_statistics.sql</w:t>
-      </w:r>
-    </w:p>
-    <w:p>
-      <w:r>
-        <w:t xml:space="preserve">Uploads statistics file to </w:t>
-      </w:r>
-      <w:r>
-        <w:t xml:space="preserve">a </w:t>
-      </w:r>
-      <w:r>
-        <w:t xml:space="preserve">work table, and then to </w:t>
-      </w:r>
-      <w:r>
-        <w:rPr>
-          <w:b/>
-          <w:bCs/>
-        </w:rPr>
-        <w:t>hmm_</w:t>
-      </w:r>
-      <w:proofErr w:type="gramStart"/>
-      <w:r>
-        <w:rPr>
-          <w:b/>
-          <w:bCs/>
-        </w:rPr>
-        <w:t>statistics</w:t>
-      </w:r>
-      <w:r>
-        <w:t xml:space="preserve">  table</w:t>
-      </w:r>
-      <w:proofErr w:type="gramEnd"/>
-      <w:r>
-        <w:t>.</w:t>
-      </w:r>
-    </w:p>
-    <w:p>
-      <w:pPr>
-        <w:pStyle w:val="Heading2"/>
-      </w:pPr>
-      <w:bookmarkStart w:id="14" w:name="_Ref45533963"/>
-      <w:r>
-        <w:t>Organism_hmmer_</w:t>
-      </w:r>
-      <w:proofErr w:type="gramStart"/>
-      <w:r>
-        <w:t>threshold.R</w:t>
-      </w:r>
-      <w:bookmarkEnd w:id="14"/>
-      <w:proofErr w:type="gramEnd"/>
-    </w:p>
-    <w:p>
-      <w:pPr>
-        <w:spacing w:line="480" w:lineRule="auto"/>
-      </w:pPr>
-      <w:r>
-        <w:t>This R function stratifies hmmer_statistics scores for an organism (specified by tax_id) into as many clusters as specified (the default is 2) and returns the lower bound of the highest cluster.  The function selects only those targets that have drugs.</w:t>
-      </w:r>
-    </w:p>
-    <w:p>
-      <w:pPr>
-        <w:spacing w:line="480" w:lineRule="auto"/>
-      </w:pPr>
-      <w:r>
-        <w:t>Database connection information was hard coded to the values required by the machine used for this investigation.</w:t>
-      </w:r>
-    </w:p>
-    <w:p>
-      <w:pPr>
-        <w:pStyle w:val="Heading2"/>
-      </w:pPr>
-      <w:bookmarkStart w:id="15" w:name="_Ref45548844"/>
-      <w:r>
-        <w:t>target_SARS-COV-2_drugs.sql</w:t>
-      </w:r>
-      <w:bookmarkEnd w:id="15"/>
-    </w:p>
-    <w:p>
-      <w:r>
-        <w:t>Database query that retrieves target and drug data.</w:t>
-      </w:r>
-    </w:p>
-    <w:p>
-      <w:pPr>
-        <w:pStyle w:val="Heading2"/>
-      </w:pPr>
-      <w:bookmarkStart w:id="16" w:name="_Ref45549210"/>
-      <w:r>
-        <w:t>target_SARS-CoV-2_drugs.txt</w:t>
-      </w:r>
-      <w:bookmarkEnd w:id="16"/>
-    </w:p>
-    <w:p>
+    </w:p>
+    <w:p>
+      <w:pPr>
+        <w:spacing w:after="0" w:line="480" w:lineRule="auto"/>
+      </w:pPr>
       <w:r>
         <w:t>Target and drug information retrieved from database query.</w:t>
       </w:r>
     </w:p>
     <w:p>
       <w:pPr>
+        <w:spacing w:after="0" w:line="480" w:lineRule="auto"/>
+      </w:pPr>
+    </w:p>
+    <w:p>
+      <w:pPr>
+        <w:spacing w:after="0" w:line="480" w:lineRule="auto"/>
         <w:rPr>
           <w:rFonts w:asciiTheme="majorHAnsi" w:eastAsiaTheme="majorEastAsia" w:hAnsiTheme="majorHAnsi" w:cstheme="majorBidi"/>
           <w:color w:val="2F5496" w:themeColor="accent1" w:themeShade="BF"/>
@@ -9453,6 +9283,9 @@
       </w:r>
     </w:p>
     <w:p>
+      <w:pPr>
+        <w:spacing w:after="0" w:line="480" w:lineRule="auto"/>
+      </w:pPr>
       <w:r>
         <w:t>Spreadsheet is Table 1</w:t>
       </w:r>
@@ -9485,7 +9318,7 @@
       </w:r>
     </w:p>
     <w:sectPr>
-      <w:footerReference w:type="default" r:id="rId23"/>
+      <w:footerReference w:type="default" r:id="rId19"/>
       <w:pgSz w:w="12240" w:h="15840"/>
       <w:pgMar w:top="1440" w:right="1440" w:bottom="1440" w:left="1440" w:header="720" w:footer="720" w:gutter="0"/>
       <w:lnNumType w:countBy="1" w:restart="continuous"/>
@@ -9494,45 +9327,6 @@
     </w:sectPr>
   </w:body>
 </w:document>
-</file>
-
-<file path=word/comments.xml><?xml version="1.0" encoding="utf-8"?>
-<w:comments xmlns:wpc="http://schemas.microsoft.com/office/word/2010/wordprocessingCanvas" xmlns:cx="http://schemas.microsoft.com/office/drawing/2014/chartex" xmlns:cx1="http://schemas.microsoft.com/office/drawing/2015/9/8/chartex" xmlns:cx2="http://schemas.microsoft.com/office/drawing/2015/10/21/chartex" xmlns:cx3="http://schemas.microsoft.com/office/drawing/2016/5/9/chartex" xmlns:cx4="http://schemas.microsoft.com/office/drawing/2016/5/10/chartex" xmlns:cx5="http://schemas.microsoft.com/office/drawing/2016/5/11/chartex" xmlns:cx6="http://schemas.microsoft.com/office/drawing/2016/5/12/chartex" xmlns:cx7="http://schemas.microsoft.com/office/drawing/2016/5/13/chartex" xmlns:cx8="http://schemas.microsoft.com/office/drawing/2016/5/14/chartex" xmlns:mc="http://schemas.openxmlformats.org/markup-compatibility/2006" xmlns:aink="http://schemas.microsoft.com/office/drawing/2016/ink" xmlns:am3d="http://schemas.microsoft.com/office/drawing/2017/model3d" xmlns:o="urn:schemas-microsoft-com:office:office" xmlns:r="http://schemas.openxmlformats.org/officeDocument/2006/relationships" xmlns:m="http://schemas.openxmlformats.org/officeDocument/2006/math" xmlns:v="urn:schemas-microsoft-com:vml" xmlns:wp14="http://schemas.microsoft.com/office/word/2010/wordprocessingDrawing" xmlns:wp="http://schemas.openxmlformats.org/drawingml/2006/wordprocessingDrawing" xmlns:w10="urn:schemas-microsoft-com:office:word" xmlns:w="http://schemas.openxmlformats.org/wordprocessingml/2006/main" xmlns:w14="http://schemas.microsoft.com/office/word/2010/wordml" xmlns:w15="http://schemas.microsoft.com/office/word/2012/wordml" xmlns:w16cex="http://schemas.microsoft.com/office/word/2018/wordml/cex" xmlns:w16cid="http://schemas.microsoft.com/office/word/2016/wordml/cid" xmlns:w16="http://schemas.microsoft.com/office/word/2018/wordml" xmlns:w16se="http://schemas.microsoft.com/office/word/2015/wordml/symex" xmlns:wpg="http://schemas.microsoft.com/office/word/2010/wordprocessingGroup" xmlns:wpi="http://schemas.microsoft.com/office/word/2010/wordprocessingInk" xmlns:wne="http://schemas.microsoft.com/office/word/2006/wordml" xmlns:wps="http://schemas.microsoft.com/office/word/2010/wordprocessingShape" mc:Ignorable="w14 w15 w16se w16cid w16 w16cex wp14">
-  <w:comment w:id="0" w:author="Jeremy Singer" w:date="2020-09-25T12:12:00Z" w:initials="JS">
-    <w:p>
-      <w:pPr>
-        <w:pStyle w:val="CommentText"/>
-      </w:pPr>
-      <w:r>
-        <w:rPr>
-          <w:rStyle w:val="CommentReference"/>
-        </w:rPr>
-        <w:annotationRef/>
-      </w:r>
-      <w:r>
-        <w:t>Not clear – should these be removed?  They are figures.  If not, I need to renumber and add new ones.</w:t>
-      </w:r>
-    </w:p>
-  </w:comment>
-</w:comments>
-</file>
-
-<file path=word/commentsExtended.xml><?xml version="1.0" encoding="utf-8"?>
-<w15:commentsEx xmlns:wpc="http://schemas.microsoft.com/office/word/2010/wordprocessingCanvas" xmlns:cx="http://schemas.microsoft.com/office/drawing/2014/chartex" xmlns:cx1="http://schemas.microsoft.com/office/drawing/2015/9/8/chartex" xmlns:cx2="http://schemas.microsoft.com/office/drawing/2015/10/21/chartex" xmlns:cx3="http://schemas.microsoft.com/office/drawing/2016/5/9/chartex" xmlns:cx4="http://schemas.microsoft.com/office/drawing/2016/5/10/chartex" xmlns:cx5="http://schemas.microsoft.com/office/drawing/2016/5/11/chartex" xmlns:cx6="http://schemas.microsoft.com/office/drawing/2016/5/12/chartex" xmlns:cx7="http://schemas.microsoft.com/office/drawing/2016/5/13/chartex" xmlns:cx8="http://schemas.microsoft.com/office/drawing/2016/5/14/chartex" xmlns:mc="http://schemas.openxmlformats.org/markup-compatibility/2006" xmlns:aink="http://schemas.microsoft.com/office/drawing/2016/ink" xmlns:am3d="http://schemas.microsoft.com/office/drawing/2017/model3d" xmlns:o="urn:schemas-microsoft-com:office:office" xmlns:r="http://schemas.openxmlformats.org/officeDocument/2006/relationships" xmlns:m="http://schemas.openxmlformats.org/officeDocument/2006/math" xmlns:v="urn:schemas-microsoft-com:vml" xmlns:wp14="http://schemas.microsoft.com/office/word/2010/wordprocessingDrawing" xmlns:wp="http://schemas.openxmlformats.org/drawingml/2006/wordprocessingDrawing" xmlns:w10="urn:schemas-microsoft-com:office:word" xmlns:w="http://schemas.openxmlformats.org/wordprocessingml/2006/main" xmlns:w14="http://schemas.microsoft.com/office/word/2010/wordml" xmlns:w15="http://schemas.microsoft.com/office/word/2012/wordml" xmlns:w16cex="http://schemas.microsoft.com/office/word/2018/wordml/cex" xmlns:w16cid="http://schemas.microsoft.com/office/word/2016/wordml/cid" xmlns:w16="http://schemas.microsoft.com/office/word/2018/wordml" xmlns:w16se="http://schemas.microsoft.com/office/word/2015/wordml/symex" xmlns:wpg="http://schemas.microsoft.com/office/word/2010/wordprocessingGroup" xmlns:wpi="http://schemas.microsoft.com/office/word/2010/wordprocessingInk" xmlns:wne="http://schemas.microsoft.com/office/word/2006/wordml" xmlns:wps="http://schemas.microsoft.com/office/word/2010/wordprocessingShape" mc:Ignorable="w14 w15 w16se w16cid w16 w16cex wp14">
-  <w15:commentEx w15:paraId="587F3577" w15:done="0"/>
-</w15:commentsEx>
-</file>
-
-<file path=word/commentsExtensible.xml><?xml version="1.0" encoding="utf-8"?>
-<w16cex:commentsExtensible xmlns:wpc="http://schemas.microsoft.com/office/word/2010/wordprocessingCanvas" xmlns:cx="http://schemas.microsoft.com/office/drawing/2014/chartex" xmlns:cx1="http://schemas.microsoft.com/office/drawing/2015/9/8/chartex" xmlns:cx2="http://schemas.microsoft.com/office/drawing/2015/10/21/chartex" xmlns:cx3="http://schemas.microsoft.com/office/drawing/2016/5/9/chartex" xmlns:cx4="http://schemas.microsoft.com/office/drawing/2016/5/10/chartex" xmlns:cx5="http://schemas.microsoft.com/office/drawing/2016/5/11/chartex" xmlns:cx6="http://schemas.microsoft.com/office/drawing/2016/5/12/chartex" xmlns:cx7="http://schemas.microsoft.com/office/drawing/2016/5/13/chartex" xmlns:cx8="http://schemas.microsoft.com/office/drawing/2016/5/14/chartex" xmlns:mc="http://schemas.openxmlformats.org/markup-compatibility/2006" xmlns:aink="http://schemas.microsoft.com/office/drawing/2016/ink" xmlns:am3d="http://schemas.microsoft.com/office/drawing/2017/model3d" xmlns:o="urn:schemas-microsoft-com:office:office" xmlns:r="http://schemas.openxmlformats.org/officeDocument/2006/relationships" xmlns:m="http://schemas.openxmlformats.org/officeDocument/2006/math" xmlns:v="urn:schemas-microsoft-com:vml" xmlns:wp14="http://schemas.microsoft.com/office/word/2010/wordprocessingDrawing" xmlns:wp="http://schemas.openxmlformats.org/drawingml/2006/wordprocessingDrawing" xmlns:w10="urn:schemas-microsoft-com:office:word" xmlns:w="http://schemas.openxmlformats.org/wordprocessingml/2006/main" xmlns:w14="http://schemas.microsoft.com/office/word/2010/wordml" xmlns:w15="http://schemas.microsoft.com/office/word/2012/wordml" xmlns:w16cex="http://schemas.microsoft.com/office/word/2018/wordml/cex" xmlns:w16cid="http://schemas.microsoft.com/office/word/2016/wordml/cid" xmlns:w16="http://schemas.microsoft.com/office/word/2018/wordml" xmlns:w16se="http://schemas.microsoft.com/office/word/2015/wordml/symex" xmlns:wpg="http://schemas.microsoft.com/office/word/2010/wordprocessingGroup" xmlns:wpi="http://schemas.microsoft.com/office/word/2010/wordprocessingInk" xmlns:wne="http://schemas.microsoft.com/office/word/2006/wordml" xmlns:wps="http://schemas.microsoft.com/office/word/2010/wordprocessingShape" mc:Ignorable="w14 w15 w16se w16cid w16 w16cex wp14">
-  <w16cex:commentExtensible w16cex:durableId="23185D38" w16cex:dateUtc="2020-09-25T16:12:00Z"/>
-</w16cex:commentsExtensible>
-</file>
-
-<file path=word/commentsIds.xml><?xml version="1.0" encoding="utf-8"?>
-<w16cid:commentsIds xmlns:wpc="http://schemas.microsoft.com/office/word/2010/wordprocessingCanvas" xmlns:cx="http://schemas.microsoft.com/office/drawing/2014/chartex" xmlns:cx1="http://schemas.microsoft.com/office/drawing/2015/9/8/chartex" xmlns:cx2="http://schemas.microsoft.com/office/drawing/2015/10/21/chartex" xmlns:cx3="http://schemas.microsoft.com/office/drawing/2016/5/9/chartex" xmlns:cx4="http://schemas.microsoft.com/office/drawing/2016/5/10/chartex" xmlns:cx5="http://schemas.microsoft.com/office/drawing/2016/5/11/chartex" xmlns:cx6="http://schemas.microsoft.com/office/drawing/2016/5/12/chartex" xmlns:cx7="http://schemas.microsoft.com/office/drawing/2016/5/13/chartex" xmlns:cx8="http://schemas.microsoft.com/office/drawing/2016/5/14/chartex" xmlns:mc="http://schemas.openxmlformats.org/markup-compatibility/2006" xmlns:aink="http://schemas.microsoft.com/office/drawing/2016/ink" xmlns:am3d="http://schemas.microsoft.com/office/drawing/2017/model3d" xmlns:o="urn:schemas-microsoft-com:office:office" xmlns:r="http://schemas.openxmlformats.org/officeDocument/2006/relationships" xmlns:m="http://schemas.openxmlformats.org/officeDocument/2006/math" xmlns:v="urn:schemas-microsoft-com:vml" xmlns:wp14="http://schemas.microsoft.com/office/word/2010/wordprocessingDrawing" xmlns:wp="http://schemas.openxmlformats.org/drawingml/2006/wordprocessingDrawing" xmlns:w10="urn:schemas-microsoft-com:office:word" xmlns:w="http://schemas.openxmlformats.org/wordprocessingml/2006/main" xmlns:w14="http://schemas.microsoft.com/office/word/2010/wordml" xmlns:w15="http://schemas.microsoft.com/office/word/2012/wordml" xmlns:w16cex="http://schemas.microsoft.com/office/word/2018/wordml/cex" xmlns:w16cid="http://schemas.microsoft.com/office/word/2016/wordml/cid" xmlns:w16="http://schemas.microsoft.com/office/word/2018/wordml" xmlns:w16se="http://schemas.microsoft.com/office/word/2015/wordml/symex" xmlns:wpg="http://schemas.microsoft.com/office/word/2010/wordprocessingGroup" xmlns:wpi="http://schemas.microsoft.com/office/word/2010/wordprocessingInk" xmlns:wne="http://schemas.microsoft.com/office/word/2006/wordml" xmlns:wps="http://schemas.microsoft.com/office/word/2010/wordprocessingShape" mc:Ignorable="w14 w15 w16se w16cid w16 w16cex wp14">
-  <w16cid:commentId w16cid:paraId="587F3577" w16cid:durableId="23185D38"/>
-</w16cid:commentsIds>
 </file>
 
 <file path=word/endnotes.xml><?xml version="1.0" encoding="utf-8"?>
@@ -9593,7 +9387,7 @@
           <w:rPr>
             <w:noProof/>
           </w:rPr>
-          <w:t>21</w:t>
+          <w:t>1</w:t>
         </w:r>
         <w:r>
           <w:rPr>
@@ -9684,17 +9478,6 @@
     </w:p>
   </w:footnote>
 </w:footnotes>
-</file>
-
-<file path=word/people.xml><?xml version="1.0" encoding="utf-8"?>
-<w15:people xmlns:wpc="http://schemas.microsoft.com/office/word/2010/wordprocessingCanvas" xmlns:cx="http://schemas.microsoft.com/office/drawing/2014/chartex" xmlns:cx1="http://schemas.microsoft.com/office/drawing/2015/9/8/chartex" xmlns:cx2="http://schemas.microsoft.com/office/drawing/2015/10/21/chartex" xmlns:cx3="http://schemas.microsoft.com/office/drawing/2016/5/9/chartex" xmlns:cx4="http://schemas.microsoft.com/office/drawing/2016/5/10/chartex" xmlns:cx5="http://schemas.microsoft.com/office/drawing/2016/5/11/chartex" xmlns:cx6="http://schemas.microsoft.com/office/drawing/2016/5/12/chartex" xmlns:cx7="http://schemas.microsoft.com/office/drawing/2016/5/13/chartex" xmlns:cx8="http://schemas.microsoft.com/office/drawing/2016/5/14/chartex" xmlns:mc="http://schemas.openxmlformats.org/markup-compatibility/2006" xmlns:aink="http://schemas.microsoft.com/office/drawing/2016/ink" xmlns:am3d="http://schemas.microsoft.com/office/drawing/2017/model3d" xmlns:o="urn:schemas-microsoft-com:office:office" xmlns:r="http://schemas.openxmlformats.org/officeDocument/2006/relationships" xmlns:m="http://schemas.openxmlformats.org/officeDocument/2006/math" xmlns:v="urn:schemas-microsoft-com:vml" xmlns:wp14="http://schemas.microsoft.com/office/word/2010/wordprocessingDrawing" xmlns:wp="http://schemas.openxmlformats.org/drawingml/2006/wordprocessingDrawing" xmlns:w10="urn:schemas-microsoft-com:office:word" xmlns:w="http://schemas.openxmlformats.org/wordprocessingml/2006/main" xmlns:w14="http://schemas.microsoft.com/office/word/2010/wordml" xmlns:w15="http://schemas.microsoft.com/office/word/2012/wordml" xmlns:w16cex="http://schemas.microsoft.com/office/word/2018/wordml/cex" xmlns:w16cid="http://schemas.microsoft.com/office/word/2016/wordml/cid" xmlns:w16="http://schemas.microsoft.com/office/word/2018/wordml" xmlns:w16se="http://schemas.microsoft.com/office/word/2015/wordml/symex" xmlns:wpg="http://schemas.microsoft.com/office/word/2010/wordprocessingGroup" xmlns:wpi="http://schemas.microsoft.com/office/word/2010/wordprocessingInk" xmlns:wne="http://schemas.microsoft.com/office/word/2006/wordml" xmlns:wps="http://schemas.microsoft.com/office/word/2010/wordprocessingShape" mc:Ignorable="w14 w15 w16se w16cid w16 w16cex wp14">
-  <w15:person w15:author="Eric D. Fischbach">
-    <w15:presenceInfo w15:providerId="AD" w15:userId="S-1-5-21-346512439-2994499625-2480189822-8073"/>
-  </w15:person>
-  <w15:person w15:author="Jeremy Singer">
-    <w15:presenceInfo w15:providerId="Windows Live" w15:userId="f8d79499760c0a02"/>
-  </w15:person>
-</w15:people>
 </file>
 
 <file path=word/styles.xml><?xml version="1.0" encoding="utf-8"?>
@@ -9820,7 +9603,6 @@
     <w:lsdException w:name="HTML Sample" w:semiHidden="1" w:unhideWhenUsed="1"/>
     <w:lsdException w:name="HTML Typewriter" w:semiHidden="1" w:unhideWhenUsed="1"/>
     <w:lsdException w:name="HTML Variable" w:semiHidden="1" w:unhideWhenUsed="1"/>
-    <w:lsdException w:name="Normal Table" w:semiHidden="1" w:unhideWhenUsed="1"/>
     <w:lsdException w:name="annotation subject" w:semiHidden="1" w:unhideWhenUsed="1"/>
     <w:lsdException w:name="No List" w:semiHidden="1" w:unhideWhenUsed="1"/>
     <w:lsdException w:name="Outline List 1" w:semiHidden="1" w:unhideWhenUsed="1"/>
@@ -9863,11 +9645,8 @@
     <w:lsdException w:name="Table Contemporary" w:semiHidden="1" w:unhideWhenUsed="1"/>
     <w:lsdException w:name="Table Elegant" w:semiHidden="1" w:unhideWhenUsed="1"/>
     <w:lsdException w:name="Table Professional" w:semiHidden="1" w:unhideWhenUsed="1"/>
-    <w:lsdException w:name="Table Subtle 1" w:semiHidden="1" w:unhideWhenUsed="1"/>
     <w:lsdException w:name="Table Subtle 2" w:semiHidden="1" w:unhideWhenUsed="1"/>
     <w:lsdException w:name="Table Web 1" w:semiHidden="1" w:unhideWhenUsed="1"/>
-    <w:lsdException w:name="Table Web 2" w:semiHidden="1" w:unhideWhenUsed="1"/>
-    <w:lsdException w:name="Table Web 3" w:semiHidden="1" w:unhideWhenUsed="1"/>
     <w:lsdException w:name="Balloon Text" w:semiHidden="1" w:unhideWhenUsed="1"/>
     <w:lsdException w:name="Table Grid" w:uiPriority="39"/>
     <w:lsdException w:name="Table Theme" w:semiHidden="1" w:unhideWhenUsed="1"/>
@@ -10557,8 +10336,8 @@
       <w:szCs w:val="20"/>
     </w:rPr>
   </w:style>
-  <w:style w:type="character" w:styleId="UnresolvedMention">
-    <w:name w:val="Unresolved Mention"/>
+  <w:style w:type="character" w:customStyle="1" w:styleId="UnresolvedMention2">
+    <w:name w:val="Unresolved Mention2"/>
     <w:basedOn w:val="DefaultParagraphFont"/>
     <w:uiPriority w:val="99"/>
     <w:semiHidden/>
@@ -10884,7 +10663,7 @@
 </file>
 
 <file path=customXml/itemProps1.xml><?xml version="1.0" encoding="utf-8"?>
-<ds:datastoreItem xmlns:ds="http://schemas.openxmlformats.org/officeDocument/2006/customXml" ds:itemID="{90440C47-D825-4A30-B82B-C8353E9C7382}">
+<ds:datastoreItem xmlns:ds="http://schemas.openxmlformats.org/officeDocument/2006/customXml" ds:itemID="{E7C52B24-3E35-46BF-8C1C-3636E523E09A}">
   <ds:schemaRefs>
     <ds:schemaRef ds:uri="http://schemas.openxmlformats.org/officeDocument/2006/bibliography"/>
   </ds:schemaRefs>

</xml_diff>